<commit_message>
Requirements are no longer set as a section number. Review number 11 is solved. Removing requirement number 9 as it was repeated. Signed-off-by: Mirnaat <mirna.fadel2020@gmail.com>
</commit_message>
<xml_diff>
--- a/Input Documents/LED_STRING_ANIMATION_CYRS.docx
+++ b/Input Documents/LED_STRING_ANIMATION_CYRS.docx
@@ -1408,7 +1408,7 @@
                 <w:sz w:val="28"/>
                 <w:szCs w:val="28"/>
               </w:rPr>
-              <w:t>Data</w:t>
+              <w:t>Date</w:t>
             </w:r>
           </w:p>
         </w:tc>
@@ -2230,8 +2230,129 @@
               </w:rPr>
               <w:t>Details are added to TI function description.</w:t>
             </w:r>
-            <w:bookmarkStart w:id="2" w:name="_GoBack"/>
-            <w:bookmarkEnd w:id="2"/>
+            <w:r>
+              <w:rPr>
+                <w:rFonts w:asciiTheme="majorBidi" w:hAnsiTheme="majorBidi" w:cstheme="majorBidi"/>
+                <w:sz w:val="24"/>
+                <w:szCs w:val="24"/>
+              </w:rPr>
+              <w:t xml:space="preserve"> </w:t>
+            </w:r>
+          </w:p>
+          <w:p>
+            <w:pPr>
+              <w:pStyle w:val="ListParagraph"/>
+              <w:tabs>
+                <w:tab w:val="left" w:pos="5070"/>
+              </w:tabs>
+              <w:rPr>
+                <w:rFonts w:asciiTheme="majorBidi" w:hAnsiTheme="majorBidi" w:cstheme="majorBidi"/>
+                <w:sz w:val="24"/>
+                <w:szCs w:val="24"/>
+              </w:rPr>
+            </w:pPr>
+          </w:p>
+        </w:tc>
+      </w:tr>
+      <w:tr>
+        <w:tc>
+          <w:tcPr>
+            <w:tcW w:w="1170" w:type="dxa"/>
+          </w:tcPr>
+          <w:p>
+            <w:pPr>
+              <w:jc w:val="center"/>
+              <w:rPr>
+                <w:rFonts w:asciiTheme="majorBidi" w:hAnsiTheme="majorBidi" w:cstheme="majorBidi"/>
+                <w:sz w:val="24"/>
+                <w:szCs w:val="24"/>
+              </w:rPr>
+            </w:pPr>
+            <w:r>
+              <w:rPr>
+                <w:rFonts w:asciiTheme="majorBidi" w:hAnsiTheme="majorBidi" w:cstheme="majorBidi"/>
+                <w:sz w:val="24"/>
+                <w:szCs w:val="24"/>
+              </w:rPr>
+              <w:t>1.5</w:t>
+            </w:r>
+          </w:p>
+        </w:tc>
+        <w:tc>
+          <w:tcPr>
+            <w:tcW w:w="2700" w:type="dxa"/>
+          </w:tcPr>
+          <w:p>
+            <w:pPr>
+              <w:rPr>
+                <w:rFonts w:asciiTheme="majorBidi" w:hAnsiTheme="majorBidi" w:cstheme="majorBidi"/>
+                <w:sz w:val="24"/>
+                <w:szCs w:val="24"/>
+              </w:rPr>
+            </w:pPr>
+            <w:proofErr w:type="spellStart"/>
+            <w:r>
+              <w:rPr>
+                <w:rFonts w:asciiTheme="majorBidi" w:hAnsiTheme="majorBidi" w:cstheme="majorBidi"/>
+                <w:sz w:val="24"/>
+                <w:szCs w:val="24"/>
+              </w:rPr>
+              <w:t>Mirna</w:t>
+            </w:r>
+            <w:proofErr w:type="spellEnd"/>
+          </w:p>
+        </w:tc>
+        <w:tc>
+          <w:tcPr>
+            <w:tcW w:w="1800" w:type="dxa"/>
+          </w:tcPr>
+          <w:p>
+            <w:pPr>
+              <w:jc w:val="center"/>
+              <w:rPr>
+                <w:rFonts w:asciiTheme="majorBidi" w:hAnsiTheme="majorBidi" w:cstheme="majorBidi"/>
+                <w:sz w:val="24"/>
+                <w:szCs w:val="24"/>
+              </w:rPr>
+            </w:pPr>
+            <w:r>
+              <w:rPr>
+                <w:rFonts w:asciiTheme="majorBidi" w:hAnsiTheme="majorBidi" w:cstheme="majorBidi"/>
+                <w:sz w:val="24"/>
+                <w:szCs w:val="24"/>
+              </w:rPr>
+              <w:t>08/02/2020</w:t>
+            </w:r>
+          </w:p>
+        </w:tc>
+        <w:tc>
+          <w:tcPr>
+            <w:tcW w:w="4050" w:type="dxa"/>
+          </w:tcPr>
+          <w:p>
+            <w:pPr>
+              <w:pStyle w:val="ListParagraph"/>
+              <w:numPr>
+                <w:ilvl w:val="0"/>
+                <w:numId w:val="6"/>
+              </w:numPr>
+              <w:tabs>
+                <w:tab w:val="left" w:pos="5070"/>
+              </w:tabs>
+              <w:rPr>
+                <w:rFonts w:asciiTheme="majorBidi" w:hAnsiTheme="majorBidi" w:cstheme="majorBidi"/>
+                <w:sz w:val="24"/>
+                <w:szCs w:val="24"/>
+              </w:rPr>
+            </w:pPr>
+            <w:r>
+              <w:rPr>
+                <w:rFonts w:asciiTheme="majorBidi" w:hAnsiTheme="majorBidi" w:cstheme="majorBidi"/>
+                <w:sz w:val="24"/>
+                <w:szCs w:val="24"/>
+              </w:rPr>
+              <w:t>Requirements are no longer set as a section number.</w:t>
+            </w:r>
           </w:p>
           <w:p>
             <w:pPr>
@@ -2255,20 +2376,16 @@
                 <w:sz w:val="24"/>
                 <w:szCs w:val="24"/>
               </w:rPr>
-              <w:t>Requirement number 9 is added</w:t>
-            </w:r>
-            <w:r>
-              <w:rPr>
-                <w:rFonts w:asciiTheme="majorBidi" w:hAnsiTheme="majorBidi" w:cstheme="majorBidi"/>
-                <w:sz w:val="24"/>
-                <w:szCs w:val="24"/>
-              </w:rPr>
-              <w:t>.</w:t>
+              <w:t>Review number 11 is solved.</w:t>
             </w:r>
           </w:p>
           <w:p>
             <w:pPr>
               <w:pStyle w:val="ListParagraph"/>
+              <w:numPr>
+                <w:ilvl w:val="0"/>
+                <w:numId w:val="6"/>
+              </w:numPr>
               <w:tabs>
                 <w:tab w:val="left" w:pos="5070"/>
               </w:tabs>
@@ -2278,6 +2395,24 @@
                 <w:szCs w:val="24"/>
               </w:rPr>
             </w:pPr>
+            <w:r>
+              <w:rPr>
+                <w:rFonts w:asciiTheme="majorBidi" w:hAnsiTheme="majorBidi" w:cstheme="majorBidi"/>
+                <w:sz w:val="24"/>
+                <w:szCs w:val="24"/>
+              </w:rPr>
+              <w:t>Removing requirement number 9 as it was repeated.</w:t>
+            </w:r>
+            <w:bookmarkStart w:id="2" w:name="_GoBack"/>
+            <w:bookmarkEnd w:id="2"/>
+            <w:r>
+              <w:rPr>
+                <w:rFonts w:asciiTheme="majorBidi" w:hAnsiTheme="majorBidi" w:cstheme="majorBidi"/>
+                <w:sz w:val="24"/>
+                <w:szCs w:val="24"/>
+              </w:rPr>
+              <w:t xml:space="preserve"> </w:t>
+            </w:r>
           </w:p>
         </w:tc>
       </w:tr>
@@ -2315,6 +2450,7 @@
           <w:sz w:val="36"/>
           <w:szCs w:val="36"/>
         </w:rPr>
+        <w:lastRenderedPageBreak/>
         <w:t>Status</w:t>
       </w:r>
       <w:bookmarkEnd w:id="3"/>
@@ -2480,7 +2616,6 @@
                 <w:sz w:val="24"/>
                 <w:szCs w:val="24"/>
               </w:rPr>
-              <w:lastRenderedPageBreak/>
               <w:t>1.0</w:t>
             </w:r>
           </w:p>
@@ -2974,6 +3109,106 @@
                 <w:szCs w:val="24"/>
               </w:rPr>
               <w:t>1.4</w:t>
+            </w:r>
+          </w:p>
+        </w:tc>
+        <w:tc>
+          <w:tcPr>
+            <w:tcW w:w="1980" w:type="dxa"/>
+            <w:vAlign w:val="center"/>
+          </w:tcPr>
+          <w:p>
+            <w:pPr>
+              <w:jc w:val="center"/>
+              <w:rPr>
+                <w:rFonts w:asciiTheme="majorBidi" w:hAnsiTheme="majorBidi" w:cstheme="majorBidi"/>
+                <w:sz w:val="24"/>
+                <w:szCs w:val="24"/>
+              </w:rPr>
+            </w:pPr>
+            <w:r>
+              <w:rPr>
+                <w:rFonts w:asciiTheme="majorBidi" w:hAnsiTheme="majorBidi" w:cstheme="majorBidi"/>
+                <w:sz w:val="24"/>
+                <w:szCs w:val="24"/>
+              </w:rPr>
+              <w:t>Proposed</w:t>
+            </w:r>
+          </w:p>
+        </w:tc>
+        <w:tc>
+          <w:tcPr>
+            <w:tcW w:w="2970" w:type="dxa"/>
+            <w:vAlign w:val="center"/>
+          </w:tcPr>
+          <w:p>
+            <w:pPr>
+              <w:jc w:val="center"/>
+              <w:rPr>
+                <w:rFonts w:asciiTheme="majorBidi" w:hAnsiTheme="majorBidi" w:cstheme="majorBidi"/>
+                <w:sz w:val="24"/>
+                <w:szCs w:val="24"/>
+              </w:rPr>
+            </w:pPr>
+            <w:proofErr w:type="spellStart"/>
+            <w:r>
+              <w:rPr>
+                <w:rFonts w:asciiTheme="majorBidi" w:hAnsiTheme="majorBidi" w:cstheme="majorBidi"/>
+                <w:sz w:val="24"/>
+                <w:szCs w:val="24"/>
+              </w:rPr>
+              <w:t>Mirna</w:t>
+            </w:r>
+            <w:proofErr w:type="spellEnd"/>
+          </w:p>
+        </w:tc>
+        <w:tc>
+          <w:tcPr>
+            <w:tcW w:w="1934" w:type="dxa"/>
+            <w:vAlign w:val="center"/>
+          </w:tcPr>
+          <w:p>
+            <w:pPr>
+              <w:jc w:val="center"/>
+              <w:rPr>
+                <w:rFonts w:asciiTheme="majorBidi" w:hAnsiTheme="majorBidi" w:cstheme="majorBidi"/>
+                <w:sz w:val="24"/>
+                <w:szCs w:val="24"/>
+              </w:rPr>
+            </w:pPr>
+            <w:r>
+              <w:rPr>
+                <w:rFonts w:asciiTheme="majorBidi" w:hAnsiTheme="majorBidi" w:cstheme="majorBidi"/>
+                <w:sz w:val="24"/>
+                <w:szCs w:val="24"/>
+              </w:rPr>
+              <w:t>08/02/2020</w:t>
+            </w:r>
+          </w:p>
+        </w:tc>
+      </w:tr>
+      <w:tr>
+        <w:tc>
+          <w:tcPr>
+            <w:tcW w:w="1638" w:type="dxa"/>
+            <w:vAlign w:val="center"/>
+          </w:tcPr>
+          <w:p>
+            <w:pPr>
+              <w:jc w:val="center"/>
+              <w:rPr>
+                <w:rFonts w:asciiTheme="majorBidi" w:hAnsiTheme="majorBidi" w:cstheme="majorBidi"/>
+                <w:sz w:val="24"/>
+                <w:szCs w:val="24"/>
+              </w:rPr>
+            </w:pPr>
+            <w:r>
+              <w:rPr>
+                <w:rFonts w:asciiTheme="majorBidi" w:hAnsiTheme="majorBidi" w:cstheme="majorBidi"/>
+                <w:sz w:val="24"/>
+                <w:szCs w:val="24"/>
+              </w:rPr>
+              <w:t>1.5</w:t>
             </w:r>
           </w:p>
         </w:tc>
@@ -9470,13 +9705,10 @@
     <w:p>
       <w:pPr>
         <w:pStyle w:val="ListParagraph"/>
-        <w:numPr>
-          <w:ilvl w:val="0"/>
-          <w:numId w:val="14"/>
-        </w:numPr>
         <w:tabs>
           <w:tab w:val="left" w:pos="5070"/>
         </w:tabs>
+        <w:ind w:left="1080"/>
         <w:rPr>
           <w:rFonts w:asciiTheme="majorBidi" w:hAnsiTheme="majorBidi" w:cstheme="majorBidi"/>
           <w:b/>
@@ -9572,13 +9804,10 @@
     <w:p>
       <w:pPr>
         <w:pStyle w:val="ListParagraph"/>
-        <w:numPr>
-          <w:ilvl w:val="0"/>
-          <w:numId w:val="14"/>
-        </w:numPr>
         <w:tabs>
           <w:tab w:val="left" w:pos="5070"/>
         </w:tabs>
+        <w:ind w:left="1080"/>
         <w:rPr>
           <w:rFonts w:asciiTheme="majorBidi" w:hAnsiTheme="majorBidi" w:cstheme="majorBidi"/>
           <w:b/>
@@ -9856,13 +10085,10 @@
     <w:p>
       <w:pPr>
         <w:pStyle w:val="ListParagraph"/>
-        <w:numPr>
-          <w:ilvl w:val="0"/>
-          <w:numId w:val="15"/>
-        </w:numPr>
         <w:tabs>
           <w:tab w:val="left" w:pos="5070"/>
         </w:tabs>
+        <w:ind w:left="1440"/>
         <w:rPr>
           <w:rFonts w:asciiTheme="majorBidi" w:hAnsiTheme="majorBidi" w:cstheme="majorBidi"/>
           <w:b/>
@@ -9982,13 +10208,10 @@
     <w:p>
       <w:pPr>
         <w:pStyle w:val="ListParagraph"/>
-        <w:numPr>
-          <w:ilvl w:val="0"/>
-          <w:numId w:val="15"/>
-        </w:numPr>
         <w:tabs>
           <w:tab w:val="left" w:pos="5070"/>
         </w:tabs>
+        <w:ind w:left="1440"/>
         <w:rPr>
           <w:rFonts w:asciiTheme="majorBidi" w:hAnsiTheme="majorBidi" w:cstheme="majorBidi"/>
           <w:b/>
@@ -12931,13 +13154,10 @@
     <w:p>
       <w:pPr>
         <w:pStyle w:val="ListParagraph"/>
-        <w:numPr>
-          <w:ilvl w:val="0"/>
-          <w:numId w:val="16"/>
-        </w:numPr>
         <w:tabs>
           <w:tab w:val="left" w:pos="5070"/>
         </w:tabs>
+        <w:ind w:left="1440"/>
         <w:rPr>
           <w:rFonts w:asciiTheme="majorBidi" w:hAnsiTheme="majorBidi" w:cstheme="majorBidi"/>
           <w:b/>
@@ -14006,13 +14226,10 @@
     <w:p>
       <w:pPr>
         <w:pStyle w:val="ListParagraph"/>
-        <w:numPr>
-          <w:ilvl w:val="0"/>
-          <w:numId w:val="16"/>
-        </w:numPr>
         <w:tabs>
           <w:tab w:val="left" w:pos="5070"/>
         </w:tabs>
+        <w:ind w:left="1440"/>
         <w:rPr>
           <w:rFonts w:asciiTheme="majorBidi" w:hAnsiTheme="majorBidi" w:cstheme="majorBidi"/>
           <w:b/>
@@ -14100,13 +14317,10 @@
     <w:p>
       <w:pPr>
         <w:pStyle w:val="ListParagraph"/>
-        <w:numPr>
-          <w:ilvl w:val="0"/>
-          <w:numId w:val="16"/>
-        </w:numPr>
         <w:tabs>
           <w:tab w:val="left" w:pos="5070"/>
         </w:tabs>
+        <w:ind w:left="1440"/>
         <w:rPr>
           <w:rFonts w:asciiTheme="majorBidi" w:hAnsiTheme="majorBidi" w:cstheme="majorBidi"/>
           <w:b/>
@@ -14115,6 +14329,7 @@
           <w:szCs w:val="32"/>
         </w:rPr>
       </w:pPr>
+      <w:proofErr w:type="spellStart"/>
       <w:r>
         <w:rPr>
           <w:rFonts w:asciiTheme="majorBidi" w:hAnsiTheme="majorBidi" w:cstheme="majorBidi"/>
@@ -14123,7 +14338,18 @@
           <w:sz w:val="28"/>
           <w:szCs w:val="28"/>
         </w:rPr>
-        <w:t>Req_</w:t>
+        <w:t>Req</w:t>
+      </w:r>
+      <w:proofErr w:type="spellEnd"/>
+      <w:r>
+        <w:rPr>
+          <w:rFonts w:asciiTheme="majorBidi" w:hAnsiTheme="majorBidi" w:cstheme="majorBidi"/>
+          <w:b/>
+          <w:bCs/>
+          <w:sz w:val="28"/>
+          <w:szCs w:val="28"/>
+        </w:rPr>
+        <w:t>_</w:t>
       </w:r>
       <w:r>
         <w:rPr>
@@ -15065,13 +15291,10 @@
     <w:p>
       <w:pPr>
         <w:pStyle w:val="ListParagraph"/>
-        <w:numPr>
-          <w:ilvl w:val="0"/>
-          <w:numId w:val="16"/>
-        </w:numPr>
         <w:tabs>
           <w:tab w:val="left" w:pos="5070"/>
         </w:tabs>
+        <w:ind w:left="1440"/>
         <w:rPr>
           <w:rFonts w:asciiTheme="majorBidi" w:hAnsiTheme="majorBidi" w:cstheme="majorBidi"/>
           <w:b/>
@@ -15080,6 +15303,7 @@
           <w:szCs w:val="32"/>
         </w:rPr>
       </w:pPr>
+      <w:proofErr w:type="spellStart"/>
       <w:r>
         <w:rPr>
           <w:rFonts w:asciiTheme="majorBidi" w:hAnsiTheme="majorBidi" w:cstheme="majorBidi"/>
@@ -15088,7 +15312,18 @@
           <w:sz w:val="28"/>
           <w:szCs w:val="28"/>
         </w:rPr>
-        <w:t>Req_</w:t>
+        <w:t>Req</w:t>
+      </w:r>
+      <w:proofErr w:type="spellEnd"/>
+      <w:r>
+        <w:rPr>
+          <w:rFonts w:asciiTheme="majorBidi" w:hAnsiTheme="majorBidi" w:cstheme="majorBidi"/>
+          <w:b/>
+          <w:bCs/>
+          <w:sz w:val="28"/>
+          <w:szCs w:val="28"/>
+        </w:rPr>
+        <w:t>_</w:t>
       </w:r>
       <w:r>
         <w:rPr>
@@ -15147,7 +15382,39 @@
           <w:sz w:val="28"/>
           <w:szCs w:val="28"/>
         </w:rPr>
-        <w:t>When right TI switch is released, right TI function shall be deactivated.</w:t>
+        <w:t xml:space="preserve">When </w:t>
+      </w:r>
+      <w:r>
+        <w:rPr>
+          <w:rFonts w:asciiTheme="majorBidi" w:hAnsiTheme="majorBidi" w:cstheme="majorBidi"/>
+          <w:sz w:val="28"/>
+          <w:szCs w:val="28"/>
+        </w:rPr>
+        <w:t>left</w:t>
+      </w:r>
+      <w:r>
+        <w:rPr>
+          <w:rFonts w:asciiTheme="majorBidi" w:hAnsiTheme="majorBidi" w:cstheme="majorBidi"/>
+          <w:sz w:val="28"/>
+          <w:szCs w:val="28"/>
+        </w:rPr>
+        <w:t xml:space="preserve"> TI switch is released, </w:t>
+      </w:r>
+      <w:r>
+        <w:rPr>
+          <w:rFonts w:asciiTheme="majorBidi" w:hAnsiTheme="majorBidi" w:cstheme="majorBidi"/>
+          <w:sz w:val="28"/>
+          <w:szCs w:val="28"/>
+        </w:rPr>
+        <w:t>left</w:t>
+      </w:r>
+      <w:r>
+        <w:rPr>
+          <w:rFonts w:asciiTheme="majorBidi" w:hAnsiTheme="majorBidi" w:cstheme="majorBidi"/>
+          <w:sz w:val="28"/>
+          <w:szCs w:val="28"/>
+        </w:rPr>
+        <w:t xml:space="preserve"> TI function shall be deactivated.</w:t>
       </w:r>
     </w:p>
     <w:p>
@@ -15165,106 +15432,6 @@
           <w:szCs w:val="28"/>
         </w:rPr>
       </w:pPr>
-    </w:p>
-    <w:p>
-      <w:pPr>
-        <w:pStyle w:val="ListParagraph"/>
-        <w:numPr>
-          <w:ilvl w:val="0"/>
-          <w:numId w:val="16"/>
-        </w:numPr>
-        <w:tabs>
-          <w:tab w:val="left" w:pos="5070"/>
-        </w:tabs>
-        <w:rPr>
-          <w:rFonts w:asciiTheme="majorBidi" w:hAnsiTheme="majorBidi" w:cstheme="majorBidi"/>
-          <w:b/>
-          <w:bCs/>
-          <w:sz w:val="32"/>
-          <w:szCs w:val="32"/>
-        </w:rPr>
-      </w:pPr>
-      <w:proofErr w:type="spellStart"/>
-      <w:r>
-        <w:rPr>
-          <w:rFonts w:asciiTheme="majorBidi" w:hAnsiTheme="majorBidi" w:cstheme="majorBidi"/>
-          <w:b/>
-          <w:bCs/>
-          <w:sz w:val="28"/>
-          <w:szCs w:val="28"/>
-        </w:rPr>
-        <w:t>Req</w:t>
-      </w:r>
-      <w:proofErr w:type="spellEnd"/>
-      <w:r>
-        <w:rPr>
-          <w:rFonts w:asciiTheme="majorBidi" w:hAnsiTheme="majorBidi" w:cstheme="majorBidi"/>
-          <w:b/>
-          <w:bCs/>
-          <w:sz w:val="28"/>
-          <w:szCs w:val="28"/>
-        </w:rPr>
-        <w:t>_</w:t>
-      </w:r>
-      <w:r>
-        <w:rPr>
-          <w:b/>
-          <w:bCs/>
-        </w:rPr>
-        <w:t xml:space="preserve"> </w:t>
-      </w:r>
-      <w:r>
-        <w:rPr>
-          <w:rFonts w:asciiTheme="majorBidi" w:hAnsiTheme="majorBidi" w:cstheme="majorBidi"/>
-          <w:b/>
-          <w:bCs/>
-          <w:sz w:val="28"/>
-          <w:szCs w:val="28"/>
-        </w:rPr>
-        <w:t>PO5_LSAN_ LED STRING ANIMATION</w:t>
-      </w:r>
-      <w:r>
-        <w:rPr>
-          <w:rFonts w:asciiTheme="majorBidi" w:hAnsiTheme="majorBidi" w:cstheme="majorBidi"/>
-          <w:b/>
-          <w:bCs/>
-          <w:sz w:val="28"/>
-          <w:szCs w:val="28"/>
-        </w:rPr>
-        <w:t>_09</w:t>
-      </w:r>
-      <w:r>
-        <w:rPr>
-          <w:rFonts w:asciiTheme="majorBidi" w:hAnsiTheme="majorBidi" w:cstheme="majorBidi"/>
-          <w:b/>
-          <w:bCs/>
-          <w:sz w:val="28"/>
-          <w:szCs w:val="28"/>
-        </w:rPr>
-        <w:t>_V01</w:t>
-      </w:r>
-    </w:p>
-    <w:p>
-      <w:pPr>
-        <w:pStyle w:val="ListParagraph"/>
-        <w:tabs>
-          <w:tab w:val="left" w:pos="5070"/>
-        </w:tabs>
-        <w:ind w:left="1080"/>
-        <w:rPr>
-          <w:rFonts w:asciiTheme="majorBidi" w:hAnsiTheme="majorBidi" w:cstheme="majorBidi"/>
-          <w:sz w:val="28"/>
-          <w:szCs w:val="28"/>
-        </w:rPr>
-      </w:pPr>
-      <w:r>
-        <w:rPr>
-          <w:rFonts w:asciiTheme="majorBidi" w:hAnsiTheme="majorBidi" w:cstheme="majorBidi"/>
-          <w:sz w:val="28"/>
-          <w:szCs w:val="28"/>
-        </w:rPr>
-        <w:t>When left TI switch is released, left TI function shall be deactivated.</w:t>
-      </w:r>
     </w:p>
     <w:p>
       <w:pPr>
@@ -15353,7 +15520,7 @@
           <w:rPr>
             <w:noProof/>
           </w:rPr>
-          <w:t>4</w:t>
+          <w:t>3</w:t>
         </w:r>
         <w:r>
           <w:rPr>
@@ -15555,7 +15722,7 @@
               <w:sz w:val="24"/>
               <w:szCs w:val="24"/>
             </w:rPr>
-            <w:t>1.4</w:t>
+            <w:t>1.5</w:t>
           </w:r>
         </w:p>
       </w:tc>
@@ -18522,7 +18689,7 @@
 </file>
 
 <file path=customXml/itemProps1.xml><?xml version="1.0" encoding="utf-8"?>
-<ds:datastoreItem xmlns:ds="http://schemas.openxmlformats.org/officeDocument/2006/customXml" ds:itemID="{3AAF1E76-D9A9-4224-B4DC-32D109E5CF60}">
+<ds:datastoreItem xmlns:ds="http://schemas.openxmlformats.org/officeDocument/2006/customXml" ds:itemID="{EDB3E5BE-8004-4D25-B060-D6167CABB9FB}">
   <ds:schemaRefs>
     <ds:schemaRef ds:uri="http://schemas.openxmlformats.org/officeDocument/2006/bibliography"/>
   </ds:schemaRefs>

</xml_diff>

<commit_message>
Changed Document status to proposed Signed-off-by: cipher_93 <mahmoud.hamdy.hassan93@gmail.com>
</commit_message>
<xml_diff>
--- a/Input Documents/LED_STRING_ANIMATION_CYRS.docx
+++ b/Input Documents/LED_STRING_ANIMATION_CYRS.docx
@@ -1,6 +1,6 @@
 
 <file path=word/document.xml><?xml version="1.0" encoding="utf-8"?>
-<w:document xmlns:wpc="http://schemas.microsoft.com/office/word/2010/wordprocessingCanvas" xmlns:mc="http://schemas.openxmlformats.org/markup-compatibility/2006" xmlns:o="urn:schemas-microsoft-com:office:office" xmlns:r="http://schemas.openxmlformats.org/officeDocument/2006/relationships" xmlns:m="http://schemas.openxmlformats.org/officeDocument/2006/math" xmlns:v="urn:schemas-microsoft-com:vml" xmlns:wp14="http://schemas.microsoft.com/office/word/2010/wordprocessingDrawing" xmlns:wp="http://schemas.openxmlformats.org/drawingml/2006/wordprocessingDrawing" xmlns:w10="urn:schemas-microsoft-com:office:word" xmlns:w="http://schemas.openxmlformats.org/wordprocessingml/2006/main" xmlns:w14="http://schemas.microsoft.com/office/word/2010/wordml" xmlns:wpg="http://schemas.microsoft.com/office/word/2010/wordprocessingGroup" xmlns:wpi="http://schemas.microsoft.com/office/word/2010/wordprocessingInk" xmlns:wne="http://schemas.microsoft.com/office/word/2006/wordml" xmlns:wps="http://schemas.microsoft.com/office/word/2010/wordprocessingShape" mc:Ignorable="w14 wp14">
+<w:document xmlns:wpc="http://schemas.microsoft.com/office/word/2010/wordprocessingCanvas" xmlns:cx="http://schemas.microsoft.com/office/drawing/2014/chartex" xmlns:cx1="http://schemas.microsoft.com/office/drawing/2015/9/8/chartex" xmlns:mc="http://schemas.openxmlformats.org/markup-compatibility/2006" xmlns:o="urn:schemas-microsoft-com:office:office" xmlns:r="http://schemas.openxmlformats.org/officeDocument/2006/relationships" xmlns:m="http://schemas.openxmlformats.org/officeDocument/2006/math" xmlns:v="urn:schemas-microsoft-com:vml" xmlns:wp14="http://schemas.microsoft.com/office/word/2010/wordprocessingDrawing" xmlns:wp="http://schemas.openxmlformats.org/drawingml/2006/wordprocessingDrawing" xmlns:w10="urn:schemas-microsoft-com:office:word" xmlns:w="http://schemas.openxmlformats.org/wordprocessingml/2006/main" xmlns:w14="http://schemas.microsoft.com/office/word/2010/wordml" xmlns:w15="http://schemas.microsoft.com/office/word/2012/wordml" xmlns:w16se="http://schemas.microsoft.com/office/word/2015/wordml/symex" xmlns:wpg="http://schemas.microsoft.com/office/word/2010/wordprocessingGroup" xmlns:wpi="http://schemas.microsoft.com/office/word/2010/wordprocessingInk" xmlns:wne="http://schemas.microsoft.com/office/word/2006/wordml" xmlns:wps="http://schemas.microsoft.com/office/word/2010/wordprocessingShape" mc:Ignorable="w14 w15 w16se wp14">
   <w:body>
     <w:p>
       <w:pPr>
@@ -9,6 +9,7 @@
           <w:b/>
           <w:sz w:val="52"/>
           <w:szCs w:val="52"/>
+          <w:lang w:val="en-US"/>
         </w:rPr>
       </w:pPr>
     </w:p>
@@ -267,8 +268,6 @@
             </w:rPr>
             <w:t>Table of Contents</w:t>
           </w:r>
-          <w:bookmarkStart w:id="0" w:name="_GoBack"/>
-          <w:bookmarkEnd w:id="0"/>
         </w:p>
         <w:p>
           <w:pPr>
@@ -1258,7 +1257,7 @@
           <w:szCs w:val="36"/>
         </w:rPr>
       </w:pPr>
-      <w:bookmarkStart w:id="1" w:name="_Toc31812572"/>
+      <w:bookmarkStart w:id="0" w:name="_Toc31812572"/>
       <w:r>
         <w:rPr>
           <w:rFonts w:asciiTheme="majorBidi" w:hAnsiTheme="majorBidi"/>
@@ -1268,7 +1267,7 @@
         </w:rPr>
         <w:t>Document History</w:t>
       </w:r>
-      <w:bookmarkEnd w:id="1"/>
+      <w:bookmarkEnd w:id="0"/>
     </w:p>
     <w:p>
       <w:pPr>
@@ -1296,7 +1295,7 @@
           <w:szCs w:val="36"/>
         </w:rPr>
       </w:pPr>
-      <w:bookmarkStart w:id="2" w:name="_Toc31812573"/>
+      <w:bookmarkStart w:id="1" w:name="_Toc31812573"/>
       <w:r>
         <w:rPr>
           <w:rFonts w:asciiTheme="majorBidi" w:hAnsiTheme="majorBidi"/>
@@ -1306,7 +1305,7 @@
         </w:rPr>
         <w:t>History Table</w:t>
       </w:r>
-      <w:bookmarkEnd w:id="2"/>
+      <w:bookmarkEnd w:id="1"/>
     </w:p>
     <w:p>
       <w:pPr>
@@ -2432,25 +2431,7 @@
                 <w:sz w:val="24"/>
                 <w:szCs w:val="24"/>
               </w:rPr>
-              <w:t xml:space="preserve">Figures are added </w:t>
-            </w:r>
-            <w:proofErr w:type="gramStart"/>
-            <w:r>
-              <w:rPr>
-                <w:rFonts w:asciiTheme="majorBidi" w:hAnsiTheme="majorBidi" w:cstheme="majorBidi"/>
-                <w:sz w:val="24"/>
-                <w:szCs w:val="24"/>
-              </w:rPr>
-              <w:t>to  describe</w:t>
-            </w:r>
-            <w:proofErr w:type="gramEnd"/>
-            <w:r>
-              <w:rPr>
-                <w:rFonts w:asciiTheme="majorBidi" w:hAnsiTheme="majorBidi" w:cstheme="majorBidi"/>
-                <w:sz w:val="24"/>
-                <w:szCs w:val="24"/>
-              </w:rPr>
-              <w:t xml:space="preserve"> Requirements.</w:t>
+              <w:t>Figures are added to  describe Requirements.</w:t>
             </w:r>
           </w:p>
           <w:p>
@@ -2528,7 +2509,7 @@
           <w:szCs w:val="36"/>
         </w:rPr>
       </w:pPr>
-      <w:bookmarkStart w:id="3" w:name="_Toc31812574"/>
+      <w:bookmarkStart w:id="2" w:name="_Toc31812574"/>
       <w:r>
         <w:rPr>
           <w:rFonts w:asciiTheme="majorBidi" w:hAnsiTheme="majorBidi"/>
@@ -2538,7 +2519,7 @@
         </w:rPr>
         <w:t>Status</w:t>
       </w:r>
-      <w:bookmarkEnd w:id="3"/>
+      <w:bookmarkEnd w:id="2"/>
     </w:p>
     <w:tbl>
       <w:tblPr>
@@ -3470,7 +3451,7 @@
           <w:szCs w:val="36"/>
         </w:rPr>
       </w:pPr>
-      <w:bookmarkStart w:id="4" w:name="_Toc31812575"/>
+      <w:bookmarkStart w:id="3" w:name="_Toc31812575"/>
       <w:r>
         <w:rPr>
           <w:rFonts w:asciiTheme="majorBidi" w:hAnsiTheme="majorBidi"/>
@@ -3480,7 +3461,7 @@
         </w:rPr>
         <w:t>Project Description</w:t>
       </w:r>
-      <w:bookmarkEnd w:id="4"/>
+      <w:bookmarkEnd w:id="3"/>
     </w:p>
     <w:p>
       <w:pPr>
@@ -3589,7 +3570,7 @@
           <w:noProof/>
           <w:sz w:val="36"/>
           <w:szCs w:val="36"/>
-          <w:lang w:eastAsia="en-GB"/>
+          <w:lang w:val="en-US"/>
         </w:rPr>
         <w:lastRenderedPageBreak/>
         <w:drawing>
@@ -3610,7 +3591,7 @@
                     </pic:cNvPicPr>
                   </pic:nvPicPr>
                   <pic:blipFill>
-                    <a:blip r:embed="rId9" cstate="print">
+                    <a:blip r:embed="rId8" cstate="print">
                       <a:extLst>
                         <a:ext uri="{28A0092B-C50C-407E-A947-70E740481C1C}">
                           <a14:useLocalDpi xmlns:a14="http://schemas.microsoft.com/office/drawing/2010/main" val="0"/>
@@ -3670,7 +3651,7 @@
           <w:szCs w:val="36"/>
         </w:rPr>
       </w:pPr>
-      <w:bookmarkStart w:id="5" w:name="_Toc31812576"/>
+      <w:bookmarkStart w:id="4" w:name="_Toc31812576"/>
       <w:r>
         <w:rPr>
           <w:rFonts w:asciiTheme="majorBidi" w:hAnsiTheme="majorBidi"/>
@@ -3680,7 +3661,7 @@
         </w:rPr>
         <w:t>Block Diagram</w:t>
       </w:r>
-      <w:bookmarkEnd w:id="5"/>
+      <w:bookmarkEnd w:id="4"/>
     </w:p>
     <w:p>
       <w:pPr>
@@ -3734,7 +3715,7 @@
         <w:rPr>
           <w:rFonts w:asciiTheme="majorBidi" w:hAnsiTheme="majorBidi" w:cstheme="majorBidi"/>
           <w:noProof/>
-          <w:lang w:eastAsia="en-GB"/>
+          <w:lang w:val="en-US"/>
         </w:rPr>
         <w:drawing>
           <wp:inline distT="0" distB="0" distL="0" distR="0" wp14:anchorId="4F745500" wp14:editId="3CEDC7E1">
@@ -3752,7 +3733,7 @@
                     <pic:cNvPicPr/>
                   </pic:nvPicPr>
                   <pic:blipFill>
-                    <a:blip r:embed="rId10">
+                    <a:blip r:embed="rId9">
                       <a:extLst>
                         <a:ext uri="{28A0092B-C50C-407E-A947-70E740481C1C}">
                           <a14:useLocalDpi xmlns:a14="http://schemas.microsoft.com/office/drawing/2010/main" val="0"/>
@@ -3793,21 +3774,7 @@
         <w:rPr>
           <w:rFonts w:asciiTheme="majorBidi" w:hAnsiTheme="majorBidi" w:cstheme="majorBidi"/>
         </w:rPr>
-        <w:t>Figure 2</w:t>
-      </w:r>
-      <w:proofErr w:type="gramStart"/>
-      <w:r>
-        <w:rPr>
-          <w:rFonts w:asciiTheme="majorBidi" w:hAnsiTheme="majorBidi" w:cstheme="majorBidi"/>
-        </w:rPr>
-        <w:t>:Block</w:t>
-      </w:r>
-      <w:proofErr w:type="gramEnd"/>
-      <w:r>
-        <w:rPr>
-          <w:rFonts w:asciiTheme="majorBidi" w:hAnsiTheme="majorBidi" w:cstheme="majorBidi"/>
-        </w:rPr>
-        <w:t xml:space="preserve"> Diagram for Overall System</w:t>
+        <w:t>Figure 2:Block Diagram for Overall System</w:t>
       </w:r>
     </w:p>
     <w:p>
@@ -3816,6 +3783,7 @@
           <w:rFonts w:asciiTheme="majorBidi" w:hAnsiTheme="majorBidi" w:cstheme="majorBidi"/>
         </w:rPr>
       </w:pPr>
+      <w:bookmarkStart w:id="5" w:name="_GoBack"/>
     </w:p>
     <w:p>
       <w:pPr>
@@ -3832,6 +3800,7 @@
         </w:rPr>
       </w:pPr>
       <w:bookmarkStart w:id="6" w:name="_Toc31812577"/>
+      <w:bookmarkEnd w:id="5"/>
       <w:r>
         <w:rPr>
           <w:rFonts w:asciiTheme="majorBidi" w:hAnsiTheme="majorBidi"/>
@@ -5585,7 +5554,7 @@
                 <w:sz w:val="28"/>
                 <w:szCs w:val="28"/>
                 <w:u w:val="single"/>
-                <w:lang w:eastAsia="en-GB"/>
+                <w:lang w:val="en-US"/>
               </w:rPr>
               <w:drawing>
                 <wp:inline distT="0" distB="0" distL="0" distR="0" wp14:anchorId="0919C547" wp14:editId="3CB1F3A9">
@@ -5603,7 +5572,7 @@
                           <pic:cNvPicPr/>
                         </pic:nvPicPr>
                         <pic:blipFill>
-                          <a:blip r:embed="rId11" cstate="print">
+                          <a:blip r:embed="rId10" cstate="print">
                             <a:extLst>
                               <a:ext uri="{28A0092B-C50C-407E-A947-70E740481C1C}">
                                 <a14:useLocalDpi xmlns:a14="http://schemas.microsoft.com/office/drawing/2010/main" val="0"/>
@@ -5659,7 +5628,7 @@
                 <w:sz w:val="28"/>
                 <w:szCs w:val="28"/>
                 <w:u w:val="single"/>
-                <w:lang w:eastAsia="en-GB"/>
+                <w:lang w:val="en-US"/>
               </w:rPr>
               <w:drawing>
                 <wp:inline distT="0" distB="0" distL="0" distR="0" wp14:anchorId="11DD5D15" wp14:editId="7448BB6D">
@@ -5677,7 +5646,7 @@
                           <pic:cNvPicPr/>
                         </pic:nvPicPr>
                         <pic:blipFill>
-                          <a:blip r:embed="rId11" cstate="print">
+                          <a:blip r:embed="rId10" cstate="print">
                             <a:extLst>
                               <a:ext uri="{28A0092B-C50C-407E-A947-70E740481C1C}">
                                 <a14:useLocalDpi xmlns:a14="http://schemas.microsoft.com/office/drawing/2010/main" val="0"/>
@@ -5735,7 +5704,7 @@
                 <w:sz w:val="28"/>
                 <w:szCs w:val="28"/>
                 <w:u w:val="single"/>
-                <w:lang w:eastAsia="en-GB"/>
+                <w:lang w:val="en-US"/>
               </w:rPr>
               <w:drawing>
                 <wp:inline distT="0" distB="0" distL="0" distR="0" wp14:anchorId="254B4BC5" wp14:editId="54A6921E">
@@ -5753,7 +5722,7 @@
                           <pic:cNvPicPr/>
                         </pic:nvPicPr>
                         <pic:blipFill>
-                          <a:blip r:embed="rId12" cstate="print">
+                          <a:blip r:embed="rId11" cstate="print">
                             <a:extLst>
                               <a:ext uri="{28A0092B-C50C-407E-A947-70E740481C1C}">
                                 <a14:useLocalDpi xmlns:a14="http://schemas.microsoft.com/office/drawing/2010/main" val="0"/>
@@ -5809,7 +5778,7 @@
                 <w:sz w:val="28"/>
                 <w:szCs w:val="28"/>
                 <w:u w:val="single"/>
-                <w:lang w:eastAsia="en-GB"/>
+                <w:lang w:val="en-US"/>
               </w:rPr>
               <w:drawing>
                 <wp:inline distT="0" distB="0" distL="0" distR="0" wp14:anchorId="154062AA" wp14:editId="6215DE76">
@@ -5827,7 +5796,7 @@
                           <pic:cNvPicPr/>
                         </pic:nvPicPr>
                         <pic:blipFill>
-                          <a:blip r:embed="rId11" cstate="print">
+                          <a:blip r:embed="rId10" cstate="print">
                             <a:extLst>
                               <a:ext uri="{28A0092B-C50C-407E-A947-70E740481C1C}">
                                 <a14:useLocalDpi xmlns:a14="http://schemas.microsoft.com/office/drawing/2010/main" val="0"/>
@@ -5885,7 +5854,7 @@
                 <w:sz w:val="28"/>
                 <w:szCs w:val="28"/>
                 <w:u w:val="single"/>
-                <w:lang w:eastAsia="en-GB"/>
+                <w:lang w:val="en-US"/>
               </w:rPr>
               <w:drawing>
                 <wp:inline distT="0" distB="0" distL="0" distR="0" wp14:anchorId="7C043260" wp14:editId="480D8117">
@@ -5903,7 +5872,7 @@
                           <pic:cNvPicPr/>
                         </pic:nvPicPr>
                         <pic:blipFill>
-                          <a:blip r:embed="rId13" cstate="print">
+                          <a:blip r:embed="rId12" cstate="print">
                             <a:extLst>
                               <a:ext uri="{28A0092B-C50C-407E-A947-70E740481C1C}">
                                 <a14:useLocalDpi xmlns:a14="http://schemas.microsoft.com/office/drawing/2010/main" val="0"/>
@@ -5959,7 +5928,7 @@
                 <w:sz w:val="28"/>
                 <w:szCs w:val="28"/>
                 <w:u w:val="single"/>
-                <w:lang w:eastAsia="en-GB"/>
+                <w:lang w:val="en-US"/>
               </w:rPr>
               <w:drawing>
                 <wp:inline distT="0" distB="0" distL="0" distR="0" wp14:anchorId="491E1EB4" wp14:editId="238CC6F2">
@@ -5977,7 +5946,7 @@
                           <pic:cNvPicPr/>
                         </pic:nvPicPr>
                         <pic:blipFill>
-                          <a:blip r:embed="rId11" cstate="print">
+                          <a:blip r:embed="rId10" cstate="print">
                             <a:extLst>
                               <a:ext uri="{28A0092B-C50C-407E-A947-70E740481C1C}">
                                 <a14:useLocalDpi xmlns:a14="http://schemas.microsoft.com/office/drawing/2010/main" val="0"/>
@@ -6035,7 +6004,7 @@
                 <w:sz w:val="28"/>
                 <w:szCs w:val="28"/>
                 <w:u w:val="single"/>
-                <w:lang w:eastAsia="en-GB"/>
+                <w:lang w:val="en-US"/>
               </w:rPr>
               <w:drawing>
                 <wp:inline distT="0" distB="0" distL="0" distR="0" wp14:anchorId="6AB8E670" wp14:editId="526D3D30">
@@ -6053,7 +6022,7 @@
                           <pic:cNvPicPr/>
                         </pic:nvPicPr>
                         <pic:blipFill>
-                          <a:blip r:embed="rId14" cstate="print">
+                          <a:blip r:embed="rId13" cstate="print">
                             <a:extLst>
                               <a:ext uri="{28A0092B-C50C-407E-A947-70E740481C1C}">
                                 <a14:useLocalDpi xmlns:a14="http://schemas.microsoft.com/office/drawing/2010/main" val="0"/>
@@ -6109,7 +6078,7 @@
                 <w:sz w:val="28"/>
                 <w:szCs w:val="28"/>
                 <w:u w:val="single"/>
-                <w:lang w:eastAsia="en-GB"/>
+                <w:lang w:val="en-US"/>
               </w:rPr>
               <w:drawing>
                 <wp:inline distT="0" distB="0" distL="0" distR="0" wp14:anchorId="43D146DC" wp14:editId="4E983964">
@@ -6127,7 +6096,7 @@
                           <pic:cNvPicPr/>
                         </pic:nvPicPr>
                         <pic:blipFill>
-                          <a:blip r:embed="rId11" cstate="print">
+                          <a:blip r:embed="rId10" cstate="print">
                             <a:extLst>
                               <a:ext uri="{28A0092B-C50C-407E-A947-70E740481C1C}">
                                 <a14:useLocalDpi xmlns:a14="http://schemas.microsoft.com/office/drawing/2010/main" val="0"/>
@@ -6185,7 +6154,7 @@
                 <w:sz w:val="28"/>
                 <w:szCs w:val="28"/>
                 <w:u w:val="single"/>
-                <w:lang w:eastAsia="en-GB"/>
+                <w:lang w:val="en-US"/>
               </w:rPr>
               <w:drawing>
                 <wp:inline distT="0" distB="0" distL="0" distR="0" wp14:anchorId="40DE9881" wp14:editId="368D6B46">
@@ -6203,7 +6172,7 @@
                           <pic:cNvPicPr/>
                         </pic:nvPicPr>
                         <pic:blipFill>
-                          <a:blip r:embed="rId15" cstate="print">
+                          <a:blip r:embed="rId14" cstate="print">
                             <a:extLst>
                               <a:ext uri="{28A0092B-C50C-407E-A947-70E740481C1C}">
                                 <a14:useLocalDpi xmlns:a14="http://schemas.microsoft.com/office/drawing/2010/main" val="0"/>
@@ -6259,7 +6228,7 @@
                 <w:sz w:val="28"/>
                 <w:szCs w:val="28"/>
                 <w:u w:val="single"/>
-                <w:lang w:eastAsia="en-GB"/>
+                <w:lang w:val="en-US"/>
               </w:rPr>
               <w:drawing>
                 <wp:inline distT="0" distB="0" distL="0" distR="0" wp14:anchorId="6A59312C" wp14:editId="7AC04F87">
@@ -6277,7 +6246,7 @@
                           <pic:cNvPicPr/>
                         </pic:nvPicPr>
                         <pic:blipFill>
-                          <a:blip r:embed="rId11" cstate="print">
+                          <a:blip r:embed="rId10" cstate="print">
                             <a:extLst>
                               <a:ext uri="{28A0092B-C50C-407E-A947-70E740481C1C}">
                                 <a14:useLocalDpi xmlns:a14="http://schemas.microsoft.com/office/drawing/2010/main" val="0"/>
@@ -6335,7 +6304,7 @@
                 <w:sz w:val="28"/>
                 <w:szCs w:val="28"/>
                 <w:u w:val="single"/>
-                <w:lang w:eastAsia="en-GB"/>
+                <w:lang w:val="en-US"/>
               </w:rPr>
               <w:drawing>
                 <wp:inline distT="0" distB="0" distL="0" distR="0" wp14:anchorId="3EB7F97C" wp14:editId="32EAE53C">
@@ -6353,7 +6322,7 @@
                           <pic:cNvPicPr/>
                         </pic:nvPicPr>
                         <pic:blipFill>
-                          <a:blip r:embed="rId16" cstate="print">
+                          <a:blip r:embed="rId15" cstate="print">
                             <a:extLst>
                               <a:ext uri="{28A0092B-C50C-407E-A947-70E740481C1C}">
                                 <a14:useLocalDpi xmlns:a14="http://schemas.microsoft.com/office/drawing/2010/main" val="0"/>
@@ -6409,7 +6378,7 @@
                 <w:sz w:val="28"/>
                 <w:szCs w:val="28"/>
                 <w:u w:val="single"/>
-                <w:lang w:eastAsia="en-GB"/>
+                <w:lang w:val="en-US"/>
               </w:rPr>
               <w:drawing>
                 <wp:inline distT="0" distB="0" distL="0" distR="0" wp14:anchorId="78690ACE" wp14:editId="70D08322">
@@ -6427,7 +6396,7 @@
                           <pic:cNvPicPr/>
                         </pic:nvPicPr>
                         <pic:blipFill>
-                          <a:blip r:embed="rId11" cstate="print">
+                          <a:blip r:embed="rId10" cstate="print">
                             <a:extLst>
                               <a:ext uri="{28A0092B-C50C-407E-A947-70E740481C1C}">
                                 <a14:useLocalDpi xmlns:a14="http://schemas.microsoft.com/office/drawing/2010/main" val="0"/>
@@ -6485,7 +6454,7 @@
                 <w:sz w:val="28"/>
                 <w:szCs w:val="28"/>
                 <w:u w:val="single"/>
-                <w:lang w:eastAsia="en-GB"/>
+                <w:lang w:val="en-US"/>
               </w:rPr>
               <w:lastRenderedPageBreak/>
               <w:drawing>
@@ -6504,7 +6473,7 @@
                           <pic:cNvPicPr/>
                         </pic:nvPicPr>
                         <pic:blipFill>
-                          <a:blip r:embed="rId17" cstate="print">
+                          <a:blip r:embed="rId16" cstate="print">
                             <a:extLst>
                               <a:ext uri="{28A0092B-C50C-407E-A947-70E740481C1C}">
                                 <a14:useLocalDpi xmlns:a14="http://schemas.microsoft.com/office/drawing/2010/main" val="0"/>
@@ -6560,7 +6529,7 @@
                 <w:sz w:val="28"/>
                 <w:szCs w:val="28"/>
                 <w:u w:val="single"/>
-                <w:lang w:eastAsia="en-GB"/>
+                <w:lang w:val="en-US"/>
               </w:rPr>
               <w:drawing>
                 <wp:inline distT="0" distB="0" distL="0" distR="0" wp14:anchorId="0CEFA03D" wp14:editId="5FE2F649">
@@ -6578,7 +6547,7 @@
                           <pic:cNvPicPr/>
                         </pic:nvPicPr>
                         <pic:blipFill>
-                          <a:blip r:embed="rId11" cstate="print">
+                          <a:blip r:embed="rId10" cstate="print">
                             <a:extLst>
                               <a:ext uri="{28A0092B-C50C-407E-A947-70E740481C1C}">
                                 <a14:useLocalDpi xmlns:a14="http://schemas.microsoft.com/office/drawing/2010/main" val="0"/>
@@ -6636,7 +6605,7 @@
                 <w:sz w:val="28"/>
                 <w:szCs w:val="28"/>
                 <w:u w:val="single"/>
-                <w:lang w:eastAsia="en-GB"/>
+                <w:lang w:val="en-US"/>
               </w:rPr>
               <w:drawing>
                 <wp:inline distT="0" distB="0" distL="0" distR="0" wp14:anchorId="210F3C37" wp14:editId="6085E0D2">
@@ -6654,7 +6623,7 @@
                           <pic:cNvPicPr/>
                         </pic:nvPicPr>
                         <pic:blipFill>
-                          <a:blip r:embed="rId11" cstate="print">
+                          <a:blip r:embed="rId10" cstate="print">
                             <a:extLst>
                               <a:ext uri="{28A0092B-C50C-407E-A947-70E740481C1C}">
                                 <a14:useLocalDpi xmlns:a14="http://schemas.microsoft.com/office/drawing/2010/main" val="0"/>
@@ -6710,7 +6679,7 @@
                 <w:sz w:val="28"/>
                 <w:szCs w:val="28"/>
                 <w:u w:val="single"/>
-                <w:lang w:eastAsia="en-GB"/>
+                <w:lang w:val="en-US"/>
               </w:rPr>
               <w:drawing>
                 <wp:inline distT="0" distB="0" distL="0" distR="0" wp14:anchorId="0B0EC623" wp14:editId="50D3EB21">
@@ -6728,7 +6697,7 @@
                           <pic:cNvPicPr/>
                         </pic:nvPicPr>
                         <pic:blipFill>
-                          <a:blip r:embed="rId18" cstate="print">
+                          <a:blip r:embed="rId17" cstate="print">
                             <a:extLst>
                               <a:ext uri="{28A0092B-C50C-407E-A947-70E740481C1C}">
                                 <a14:useLocalDpi xmlns:a14="http://schemas.microsoft.com/office/drawing/2010/main" val="0"/>
@@ -6786,7 +6755,7 @@
                 <w:sz w:val="28"/>
                 <w:szCs w:val="28"/>
                 <w:u w:val="single"/>
-                <w:lang w:eastAsia="en-GB"/>
+                <w:lang w:val="en-US"/>
               </w:rPr>
               <w:drawing>
                 <wp:inline distT="0" distB="0" distL="0" distR="0" wp14:anchorId="6CF03697" wp14:editId="566B2462">
@@ -6804,7 +6773,7 @@
                           <pic:cNvPicPr/>
                         </pic:nvPicPr>
                         <pic:blipFill>
-                          <a:blip r:embed="rId11" cstate="print">
+                          <a:blip r:embed="rId10" cstate="print">
                             <a:extLst>
                               <a:ext uri="{28A0092B-C50C-407E-A947-70E740481C1C}">
                                 <a14:useLocalDpi xmlns:a14="http://schemas.microsoft.com/office/drawing/2010/main" val="0"/>
@@ -6860,7 +6829,7 @@
                 <w:sz w:val="28"/>
                 <w:szCs w:val="28"/>
                 <w:u w:val="single"/>
-                <w:lang w:eastAsia="en-GB"/>
+                <w:lang w:val="en-US"/>
               </w:rPr>
               <w:drawing>
                 <wp:inline distT="0" distB="0" distL="0" distR="0" wp14:anchorId="675FA23C" wp14:editId="5ADFC172">
@@ -6878,7 +6847,7 @@
                           <pic:cNvPicPr/>
                         </pic:nvPicPr>
                         <pic:blipFill>
-                          <a:blip r:embed="rId19" cstate="print">
+                          <a:blip r:embed="rId18" cstate="print">
                             <a:extLst>
                               <a:ext uri="{28A0092B-C50C-407E-A947-70E740481C1C}">
                                 <a14:useLocalDpi xmlns:a14="http://schemas.microsoft.com/office/drawing/2010/main" val="0"/>
@@ -6936,7 +6905,7 @@
                 <w:sz w:val="28"/>
                 <w:szCs w:val="28"/>
                 <w:u w:val="single"/>
-                <w:lang w:eastAsia="en-GB"/>
+                <w:lang w:val="en-US"/>
               </w:rPr>
               <w:drawing>
                 <wp:inline distT="0" distB="0" distL="0" distR="0" wp14:anchorId="550D1099" wp14:editId="7142A3C8">
@@ -6954,7 +6923,7 @@
                           <pic:cNvPicPr/>
                         </pic:nvPicPr>
                         <pic:blipFill>
-                          <a:blip r:embed="rId11" cstate="print">
+                          <a:blip r:embed="rId10" cstate="print">
                             <a:extLst>
                               <a:ext uri="{28A0092B-C50C-407E-A947-70E740481C1C}">
                                 <a14:useLocalDpi xmlns:a14="http://schemas.microsoft.com/office/drawing/2010/main" val="0"/>
@@ -7010,7 +6979,7 @@
                 <w:sz w:val="28"/>
                 <w:szCs w:val="28"/>
                 <w:u w:val="single"/>
-                <w:lang w:eastAsia="en-GB"/>
+                <w:lang w:val="en-US"/>
               </w:rPr>
               <w:drawing>
                 <wp:inline distT="0" distB="0" distL="0" distR="0" wp14:anchorId="24922692" wp14:editId="15DE6CB5">
@@ -7028,7 +6997,7 @@
                           <pic:cNvPicPr/>
                         </pic:nvPicPr>
                         <pic:blipFill>
-                          <a:blip r:embed="rId20" cstate="print">
+                          <a:blip r:embed="rId19" cstate="print">
                             <a:extLst>
                               <a:ext uri="{28A0092B-C50C-407E-A947-70E740481C1C}">
                                 <a14:useLocalDpi xmlns:a14="http://schemas.microsoft.com/office/drawing/2010/main" val="0"/>
@@ -7086,7 +7055,7 @@
                 <w:sz w:val="28"/>
                 <w:szCs w:val="28"/>
                 <w:u w:val="single"/>
-                <w:lang w:eastAsia="en-GB"/>
+                <w:lang w:val="en-US"/>
               </w:rPr>
               <w:drawing>
                 <wp:inline distT="0" distB="0" distL="0" distR="0" wp14:anchorId="10FD220A" wp14:editId="5A0F9BA5">
@@ -7104,7 +7073,7 @@
                           <pic:cNvPicPr/>
                         </pic:nvPicPr>
                         <pic:blipFill>
-                          <a:blip r:embed="rId11" cstate="print">
+                          <a:blip r:embed="rId10" cstate="print">
                             <a:extLst>
                               <a:ext uri="{28A0092B-C50C-407E-A947-70E740481C1C}">
                                 <a14:useLocalDpi xmlns:a14="http://schemas.microsoft.com/office/drawing/2010/main" val="0"/>
@@ -7160,7 +7129,7 @@
                 <w:sz w:val="28"/>
                 <w:szCs w:val="28"/>
                 <w:u w:val="single"/>
-                <w:lang w:eastAsia="en-GB"/>
+                <w:lang w:val="en-US"/>
               </w:rPr>
               <w:drawing>
                 <wp:inline distT="0" distB="0" distL="0" distR="0" wp14:anchorId="23D2E3C2" wp14:editId="6C7842A5">
@@ -7178,7 +7147,7 @@
                           <pic:cNvPicPr/>
                         </pic:nvPicPr>
                         <pic:blipFill>
-                          <a:blip r:embed="rId21" cstate="print">
+                          <a:blip r:embed="rId20" cstate="print">
                             <a:extLst>
                               <a:ext uri="{28A0092B-C50C-407E-A947-70E740481C1C}">
                                 <a14:useLocalDpi xmlns:a14="http://schemas.microsoft.com/office/drawing/2010/main" val="0"/>
@@ -7236,7 +7205,7 @@
                 <w:sz w:val="28"/>
                 <w:szCs w:val="28"/>
                 <w:u w:val="single"/>
-                <w:lang w:eastAsia="en-GB"/>
+                <w:lang w:val="en-US"/>
               </w:rPr>
               <w:drawing>
                 <wp:inline distT="0" distB="0" distL="0" distR="0" wp14:anchorId="5CA1A47B" wp14:editId="402FFC4B">
@@ -7254,7 +7223,7 @@
                           <pic:cNvPicPr/>
                         </pic:nvPicPr>
                         <pic:blipFill>
-                          <a:blip r:embed="rId11" cstate="print">
+                          <a:blip r:embed="rId10" cstate="print">
                             <a:extLst>
                               <a:ext uri="{28A0092B-C50C-407E-A947-70E740481C1C}">
                                 <a14:useLocalDpi xmlns:a14="http://schemas.microsoft.com/office/drawing/2010/main" val="0"/>
@@ -7310,7 +7279,7 @@
                 <w:sz w:val="28"/>
                 <w:szCs w:val="28"/>
                 <w:u w:val="single"/>
-                <w:lang w:eastAsia="en-GB"/>
+                <w:lang w:val="en-US"/>
               </w:rPr>
               <w:drawing>
                 <wp:inline distT="0" distB="0" distL="0" distR="0" wp14:anchorId="0BEE9B85" wp14:editId="5BD101B9">
@@ -7328,7 +7297,7 @@
                           <pic:cNvPicPr/>
                         </pic:nvPicPr>
                         <pic:blipFill>
-                          <a:blip r:embed="rId22" cstate="print">
+                          <a:blip r:embed="rId21" cstate="print">
                             <a:extLst>
                               <a:ext uri="{28A0092B-C50C-407E-A947-70E740481C1C}">
                                 <a14:useLocalDpi xmlns:a14="http://schemas.microsoft.com/office/drawing/2010/main" val="0"/>
@@ -7386,7 +7355,7 @@
                 <w:sz w:val="28"/>
                 <w:szCs w:val="28"/>
                 <w:u w:val="single"/>
-                <w:lang w:eastAsia="en-GB"/>
+                <w:lang w:val="en-US"/>
               </w:rPr>
               <w:drawing>
                 <wp:inline distT="0" distB="0" distL="0" distR="0" wp14:anchorId="7C3C1030" wp14:editId="2745F68D">
@@ -7404,7 +7373,7 @@
                           <pic:cNvPicPr/>
                         </pic:nvPicPr>
                         <pic:blipFill>
-                          <a:blip r:embed="rId11" cstate="print">
+                          <a:blip r:embed="rId10" cstate="print">
                             <a:extLst>
                               <a:ext uri="{28A0092B-C50C-407E-A947-70E740481C1C}">
                                 <a14:useLocalDpi xmlns:a14="http://schemas.microsoft.com/office/drawing/2010/main" val="0"/>
@@ -7460,7 +7429,7 @@
                 <w:sz w:val="28"/>
                 <w:szCs w:val="28"/>
                 <w:u w:val="single"/>
-                <w:lang w:eastAsia="en-GB"/>
+                <w:lang w:val="en-US"/>
               </w:rPr>
               <w:drawing>
                 <wp:inline distT="0" distB="0" distL="0" distR="0" wp14:anchorId="42105577" wp14:editId="07AB92B2">
@@ -7478,7 +7447,7 @@
                           <pic:cNvPicPr/>
                         </pic:nvPicPr>
                         <pic:blipFill>
-                          <a:blip r:embed="rId23" cstate="print">
+                          <a:blip r:embed="rId22" cstate="print">
                             <a:extLst>
                               <a:ext uri="{28A0092B-C50C-407E-A947-70E740481C1C}">
                                 <a14:useLocalDpi xmlns:a14="http://schemas.microsoft.com/office/drawing/2010/main" val="0"/>
@@ -7538,7 +7507,7 @@
                 <w:sz w:val="28"/>
                 <w:szCs w:val="28"/>
                 <w:u w:val="single"/>
-                <w:lang w:eastAsia="en-GB"/>
+                <w:lang w:val="en-US"/>
               </w:rPr>
               <w:drawing>
                 <wp:inline distT="0" distB="0" distL="0" distR="0" wp14:anchorId="5C276FAF" wp14:editId="6FF46F2D">
@@ -7556,7 +7525,7 @@
                           <pic:cNvPicPr/>
                         </pic:nvPicPr>
                         <pic:blipFill>
-                          <a:blip r:embed="rId11" cstate="print">
+                          <a:blip r:embed="rId10" cstate="print">
                             <a:extLst>
                               <a:ext uri="{28A0092B-C50C-407E-A947-70E740481C1C}">
                                 <a14:useLocalDpi xmlns:a14="http://schemas.microsoft.com/office/drawing/2010/main" val="0"/>
@@ -7612,7 +7581,7 @@
                 <w:sz w:val="28"/>
                 <w:szCs w:val="28"/>
                 <w:u w:val="single"/>
-                <w:lang w:eastAsia="en-GB"/>
+                <w:lang w:val="en-US"/>
               </w:rPr>
               <w:drawing>
                 <wp:inline distT="0" distB="0" distL="0" distR="0" wp14:anchorId="0F5A130D" wp14:editId="0D999D63">
@@ -7630,7 +7599,7 @@
                           <pic:cNvPicPr/>
                         </pic:nvPicPr>
                         <pic:blipFill>
-                          <a:blip r:embed="rId23" cstate="print">
+                          <a:blip r:embed="rId22" cstate="print">
                             <a:extLst>
                               <a:ext uri="{28A0092B-C50C-407E-A947-70E740481C1C}">
                                 <a14:useLocalDpi xmlns:a14="http://schemas.microsoft.com/office/drawing/2010/main" val="0"/>
@@ -7690,7 +7659,7 @@
                 <w:sz w:val="28"/>
                 <w:szCs w:val="28"/>
                 <w:u w:val="single"/>
-                <w:lang w:eastAsia="en-GB"/>
+                <w:lang w:val="en-US"/>
               </w:rPr>
               <w:drawing>
                 <wp:inline distT="0" distB="0" distL="0" distR="0" wp14:anchorId="59379343" wp14:editId="4419694D">
@@ -7708,7 +7677,7 @@
                           <pic:cNvPicPr/>
                         </pic:nvPicPr>
                         <pic:blipFill>
-                          <a:blip r:embed="rId11" cstate="print">
+                          <a:blip r:embed="rId10" cstate="print">
                             <a:extLst>
                               <a:ext uri="{28A0092B-C50C-407E-A947-70E740481C1C}">
                                 <a14:useLocalDpi xmlns:a14="http://schemas.microsoft.com/office/drawing/2010/main" val="0"/>
@@ -7766,7 +7735,7 @@
                 <w:sz w:val="28"/>
                 <w:szCs w:val="28"/>
                 <w:u w:val="single"/>
-                <w:lang w:eastAsia="en-GB"/>
+                <w:lang w:val="en-US"/>
               </w:rPr>
               <w:drawing>
                 <wp:inline distT="0" distB="0" distL="0" distR="0" wp14:anchorId="1DE98165" wp14:editId="2215D20A">
@@ -7784,7 +7753,7 @@
                           <pic:cNvPicPr/>
                         </pic:nvPicPr>
                         <pic:blipFill>
-                          <a:blip r:embed="rId22" cstate="print">
+                          <a:blip r:embed="rId21" cstate="print">
                             <a:extLst>
                               <a:ext uri="{28A0092B-C50C-407E-A947-70E740481C1C}">
                                 <a14:useLocalDpi xmlns:a14="http://schemas.microsoft.com/office/drawing/2010/main" val="0"/>
@@ -7844,7 +7813,7 @@
                 <w:sz w:val="28"/>
                 <w:szCs w:val="28"/>
                 <w:u w:val="single"/>
-                <w:lang w:eastAsia="en-GB"/>
+                <w:lang w:val="en-US"/>
               </w:rPr>
               <w:drawing>
                 <wp:inline distT="0" distB="0" distL="0" distR="0" wp14:anchorId="3A279503" wp14:editId="1B8C6397">
@@ -7862,7 +7831,7 @@
                           <pic:cNvPicPr/>
                         </pic:nvPicPr>
                         <pic:blipFill>
-                          <a:blip r:embed="rId11" cstate="print">
+                          <a:blip r:embed="rId10" cstate="print">
                             <a:extLst>
                               <a:ext uri="{28A0092B-C50C-407E-A947-70E740481C1C}">
                                 <a14:useLocalDpi xmlns:a14="http://schemas.microsoft.com/office/drawing/2010/main" val="0"/>
@@ -7920,7 +7889,7 @@
                 <w:sz w:val="28"/>
                 <w:szCs w:val="28"/>
                 <w:u w:val="single"/>
-                <w:lang w:eastAsia="en-GB"/>
+                <w:lang w:val="en-US"/>
               </w:rPr>
               <w:drawing>
                 <wp:inline distT="0" distB="0" distL="0" distR="0" wp14:anchorId="73D566FA" wp14:editId="5CDC7DD4">
@@ -7938,7 +7907,7 @@
                           <pic:cNvPicPr/>
                         </pic:nvPicPr>
                         <pic:blipFill>
-                          <a:blip r:embed="rId21" cstate="print">
+                          <a:blip r:embed="rId20" cstate="print">
                             <a:extLst>
                               <a:ext uri="{28A0092B-C50C-407E-A947-70E740481C1C}">
                                 <a14:useLocalDpi xmlns:a14="http://schemas.microsoft.com/office/drawing/2010/main" val="0"/>
@@ -7998,7 +7967,7 @@
                 <w:sz w:val="28"/>
                 <w:szCs w:val="28"/>
                 <w:u w:val="single"/>
-                <w:lang w:eastAsia="en-GB"/>
+                <w:lang w:val="en-US"/>
               </w:rPr>
               <w:drawing>
                 <wp:inline distT="0" distB="0" distL="0" distR="0" wp14:anchorId="11D41558" wp14:editId="104396F4">
@@ -8016,7 +7985,7 @@
                           <pic:cNvPicPr/>
                         </pic:nvPicPr>
                         <pic:blipFill>
-                          <a:blip r:embed="rId11" cstate="print">
+                          <a:blip r:embed="rId10" cstate="print">
                             <a:extLst>
                               <a:ext uri="{28A0092B-C50C-407E-A947-70E740481C1C}">
                                 <a14:useLocalDpi xmlns:a14="http://schemas.microsoft.com/office/drawing/2010/main" val="0"/>
@@ -8074,7 +8043,7 @@
                 <w:sz w:val="28"/>
                 <w:szCs w:val="28"/>
                 <w:u w:val="single"/>
-                <w:lang w:eastAsia="en-GB"/>
+                <w:lang w:val="en-US"/>
               </w:rPr>
               <w:drawing>
                 <wp:inline distT="0" distB="0" distL="0" distR="0" wp14:anchorId="0C02DB25" wp14:editId="649DDF60">
@@ -8092,7 +8061,7 @@
                           <pic:cNvPicPr/>
                         </pic:nvPicPr>
                         <pic:blipFill>
-                          <a:blip r:embed="rId20" cstate="print">
+                          <a:blip r:embed="rId19" cstate="print">
                             <a:extLst>
                               <a:ext uri="{28A0092B-C50C-407E-A947-70E740481C1C}">
                                 <a14:useLocalDpi xmlns:a14="http://schemas.microsoft.com/office/drawing/2010/main" val="0"/>
@@ -8152,7 +8121,7 @@
                 <w:sz w:val="28"/>
                 <w:szCs w:val="28"/>
                 <w:u w:val="single"/>
-                <w:lang w:eastAsia="en-GB"/>
+                <w:lang w:val="en-US"/>
               </w:rPr>
               <w:drawing>
                 <wp:inline distT="0" distB="0" distL="0" distR="0" wp14:anchorId="178F43EA" wp14:editId="6E2D19E8">
@@ -8170,7 +8139,7 @@
                           <pic:cNvPicPr/>
                         </pic:nvPicPr>
                         <pic:blipFill>
-                          <a:blip r:embed="rId11" cstate="print">
+                          <a:blip r:embed="rId10" cstate="print">
                             <a:extLst>
                               <a:ext uri="{28A0092B-C50C-407E-A947-70E740481C1C}">
                                 <a14:useLocalDpi xmlns:a14="http://schemas.microsoft.com/office/drawing/2010/main" val="0"/>
@@ -8228,7 +8197,7 @@
                 <w:sz w:val="28"/>
                 <w:szCs w:val="28"/>
                 <w:u w:val="single"/>
-                <w:lang w:eastAsia="en-GB"/>
+                <w:lang w:val="en-US"/>
               </w:rPr>
               <w:drawing>
                 <wp:inline distT="0" distB="0" distL="0" distR="0" wp14:anchorId="5347D86F" wp14:editId="0646FD9C">
@@ -8246,7 +8215,7 @@
                           <pic:cNvPicPr/>
                         </pic:nvPicPr>
                         <pic:blipFill>
-                          <a:blip r:embed="rId19" cstate="print">
+                          <a:blip r:embed="rId18" cstate="print">
                             <a:extLst>
                               <a:ext uri="{28A0092B-C50C-407E-A947-70E740481C1C}">
                                 <a14:useLocalDpi xmlns:a14="http://schemas.microsoft.com/office/drawing/2010/main" val="0"/>
@@ -8306,7 +8275,7 @@
                 <w:sz w:val="28"/>
                 <w:szCs w:val="28"/>
                 <w:u w:val="single"/>
-                <w:lang w:eastAsia="en-GB"/>
+                <w:lang w:val="en-US"/>
               </w:rPr>
               <w:drawing>
                 <wp:inline distT="0" distB="0" distL="0" distR="0" wp14:anchorId="6C7BF0A2" wp14:editId="69CB6212">
@@ -8324,7 +8293,7 @@
                           <pic:cNvPicPr/>
                         </pic:nvPicPr>
                         <pic:blipFill>
-                          <a:blip r:embed="rId11" cstate="print">
+                          <a:blip r:embed="rId10" cstate="print">
                             <a:extLst>
                               <a:ext uri="{28A0092B-C50C-407E-A947-70E740481C1C}">
                                 <a14:useLocalDpi xmlns:a14="http://schemas.microsoft.com/office/drawing/2010/main" val="0"/>
@@ -8382,7 +8351,7 @@
                 <w:sz w:val="28"/>
                 <w:szCs w:val="28"/>
                 <w:u w:val="single"/>
-                <w:lang w:eastAsia="en-GB"/>
+                <w:lang w:val="en-US"/>
               </w:rPr>
               <w:drawing>
                 <wp:inline distT="0" distB="0" distL="0" distR="0" wp14:anchorId="3A7E4A0B" wp14:editId="19EB6B5B">
@@ -8400,7 +8369,7 @@
                           <pic:cNvPicPr/>
                         </pic:nvPicPr>
                         <pic:blipFill>
-                          <a:blip r:embed="rId18" cstate="print">
+                          <a:blip r:embed="rId17" cstate="print">
                             <a:extLst>
                               <a:ext uri="{28A0092B-C50C-407E-A947-70E740481C1C}">
                                 <a14:useLocalDpi xmlns:a14="http://schemas.microsoft.com/office/drawing/2010/main" val="0"/>
@@ -8460,7 +8429,7 @@
                 <w:sz w:val="28"/>
                 <w:szCs w:val="28"/>
                 <w:u w:val="single"/>
-                <w:lang w:eastAsia="en-GB"/>
+                <w:lang w:val="en-US"/>
               </w:rPr>
               <w:drawing>
                 <wp:inline distT="0" distB="0" distL="0" distR="0" wp14:anchorId="77822FFD" wp14:editId="5877E403">
@@ -8478,7 +8447,7 @@
                           <pic:cNvPicPr/>
                         </pic:nvPicPr>
                         <pic:blipFill>
-                          <a:blip r:embed="rId23" cstate="print">
+                          <a:blip r:embed="rId22" cstate="print">
                             <a:extLst>
                               <a:ext uri="{28A0092B-C50C-407E-A947-70E740481C1C}">
                                 <a14:useLocalDpi xmlns:a14="http://schemas.microsoft.com/office/drawing/2010/main" val="0"/>
@@ -8536,7 +8505,7 @@
                 <w:sz w:val="28"/>
                 <w:szCs w:val="28"/>
                 <w:u w:val="single"/>
-                <w:lang w:eastAsia="en-GB"/>
+                <w:lang w:val="en-US"/>
               </w:rPr>
               <w:drawing>
                 <wp:inline distT="0" distB="0" distL="0" distR="0" wp14:anchorId="0A731E89" wp14:editId="7D672045">
@@ -8554,7 +8523,7 @@
                           <pic:cNvPicPr/>
                         </pic:nvPicPr>
                         <pic:blipFill>
-                          <a:blip r:embed="rId11" cstate="print">
+                          <a:blip r:embed="rId10" cstate="print">
                             <a:extLst>
                               <a:ext uri="{28A0092B-C50C-407E-A947-70E740481C1C}">
                                 <a14:useLocalDpi xmlns:a14="http://schemas.microsoft.com/office/drawing/2010/main" val="0"/>
@@ -8614,7 +8583,7 @@
                 <w:sz w:val="28"/>
                 <w:szCs w:val="28"/>
                 <w:u w:val="single"/>
-                <w:lang w:eastAsia="en-GB"/>
+                <w:lang w:val="en-US"/>
               </w:rPr>
               <w:drawing>
                 <wp:inline distT="0" distB="0" distL="0" distR="0" wp14:anchorId="784DE13D" wp14:editId="5EC6C9D5">
@@ -8632,7 +8601,7 @@
                           <pic:cNvPicPr/>
                         </pic:nvPicPr>
                         <pic:blipFill>
-                          <a:blip r:embed="rId22" cstate="print">
+                          <a:blip r:embed="rId21" cstate="print">
                             <a:extLst>
                               <a:ext uri="{28A0092B-C50C-407E-A947-70E740481C1C}">
                                 <a14:useLocalDpi xmlns:a14="http://schemas.microsoft.com/office/drawing/2010/main" val="0"/>
@@ -8690,7 +8659,7 @@
                 <w:sz w:val="28"/>
                 <w:szCs w:val="28"/>
                 <w:u w:val="single"/>
-                <w:lang w:eastAsia="en-GB"/>
+                <w:lang w:val="en-US"/>
               </w:rPr>
               <w:drawing>
                 <wp:inline distT="0" distB="0" distL="0" distR="0" wp14:anchorId="0B39E725" wp14:editId="47652618">
@@ -8708,7 +8677,7 @@
                           <pic:cNvPicPr/>
                         </pic:nvPicPr>
                         <pic:blipFill>
-                          <a:blip r:embed="rId11" cstate="print">
+                          <a:blip r:embed="rId10" cstate="print">
                             <a:extLst>
                               <a:ext uri="{28A0092B-C50C-407E-A947-70E740481C1C}">
                                 <a14:useLocalDpi xmlns:a14="http://schemas.microsoft.com/office/drawing/2010/main" val="0"/>
@@ -8768,7 +8737,7 @@
                 <w:sz w:val="28"/>
                 <w:szCs w:val="28"/>
                 <w:u w:val="single"/>
-                <w:lang w:eastAsia="en-GB"/>
+                <w:lang w:val="en-US"/>
               </w:rPr>
               <w:drawing>
                 <wp:inline distT="0" distB="0" distL="0" distR="0" wp14:anchorId="0E7354A4" wp14:editId="7982DCF5">
@@ -8786,7 +8755,7 @@
                           <pic:cNvPicPr/>
                         </pic:nvPicPr>
                         <pic:blipFill>
-                          <a:blip r:embed="rId21" cstate="print">
+                          <a:blip r:embed="rId20" cstate="print">
                             <a:extLst>
                               <a:ext uri="{28A0092B-C50C-407E-A947-70E740481C1C}">
                                 <a14:useLocalDpi xmlns:a14="http://schemas.microsoft.com/office/drawing/2010/main" val="0"/>
@@ -8844,7 +8813,7 @@
                 <w:sz w:val="28"/>
                 <w:szCs w:val="28"/>
                 <w:u w:val="single"/>
-                <w:lang w:eastAsia="en-GB"/>
+                <w:lang w:val="en-US"/>
               </w:rPr>
               <w:drawing>
                 <wp:inline distT="0" distB="0" distL="0" distR="0" wp14:anchorId="2C63AADA" wp14:editId="069E2CD0">
@@ -8862,7 +8831,7 @@
                           <pic:cNvPicPr/>
                         </pic:nvPicPr>
                         <pic:blipFill>
-                          <a:blip r:embed="rId11" cstate="print">
+                          <a:blip r:embed="rId10" cstate="print">
                             <a:extLst>
                               <a:ext uri="{28A0092B-C50C-407E-A947-70E740481C1C}">
                                 <a14:useLocalDpi xmlns:a14="http://schemas.microsoft.com/office/drawing/2010/main" val="0"/>
@@ -8922,7 +8891,7 @@
                 <w:sz w:val="28"/>
                 <w:szCs w:val="28"/>
                 <w:u w:val="single"/>
-                <w:lang w:eastAsia="en-GB"/>
+                <w:lang w:val="en-US"/>
               </w:rPr>
               <w:drawing>
                 <wp:inline distT="0" distB="0" distL="0" distR="0" wp14:anchorId="7D29E334" wp14:editId="4AFE3235">
@@ -8940,7 +8909,7 @@
                           <pic:cNvPicPr/>
                         </pic:nvPicPr>
                         <pic:blipFill>
-                          <a:blip r:embed="rId20" cstate="print">
+                          <a:blip r:embed="rId19" cstate="print">
                             <a:extLst>
                               <a:ext uri="{28A0092B-C50C-407E-A947-70E740481C1C}">
                                 <a14:useLocalDpi xmlns:a14="http://schemas.microsoft.com/office/drawing/2010/main" val="0"/>
@@ -8998,7 +8967,7 @@
                 <w:sz w:val="28"/>
                 <w:szCs w:val="28"/>
                 <w:u w:val="single"/>
-                <w:lang w:eastAsia="en-GB"/>
+                <w:lang w:val="en-US"/>
               </w:rPr>
               <w:drawing>
                 <wp:inline distT="0" distB="0" distL="0" distR="0" wp14:anchorId="14D8FFE3" wp14:editId="63DD58C4">
@@ -9016,7 +8985,7 @@
                           <pic:cNvPicPr/>
                         </pic:nvPicPr>
                         <pic:blipFill>
-                          <a:blip r:embed="rId11" cstate="print">
+                          <a:blip r:embed="rId10" cstate="print">
                             <a:extLst>
                               <a:ext uri="{28A0092B-C50C-407E-A947-70E740481C1C}">
                                 <a14:useLocalDpi xmlns:a14="http://schemas.microsoft.com/office/drawing/2010/main" val="0"/>
@@ -9076,7 +9045,7 @@
                 <w:sz w:val="28"/>
                 <w:szCs w:val="28"/>
                 <w:u w:val="single"/>
-                <w:lang w:eastAsia="en-GB"/>
+                <w:lang w:val="en-US"/>
               </w:rPr>
               <w:drawing>
                 <wp:inline distT="0" distB="0" distL="0" distR="0" wp14:anchorId="3DA344F9" wp14:editId="3B99E245">
@@ -9094,7 +9063,7 @@
                           <pic:cNvPicPr/>
                         </pic:nvPicPr>
                         <pic:blipFill>
-                          <a:blip r:embed="rId19" cstate="print">
+                          <a:blip r:embed="rId18" cstate="print">
                             <a:extLst>
                               <a:ext uri="{28A0092B-C50C-407E-A947-70E740481C1C}">
                                 <a14:useLocalDpi xmlns:a14="http://schemas.microsoft.com/office/drawing/2010/main" val="0"/>
@@ -9152,7 +9121,7 @@
                 <w:sz w:val="28"/>
                 <w:szCs w:val="28"/>
                 <w:u w:val="single"/>
-                <w:lang w:eastAsia="en-GB"/>
+                <w:lang w:val="en-US"/>
               </w:rPr>
               <w:drawing>
                 <wp:inline distT="0" distB="0" distL="0" distR="0" wp14:anchorId="198A346E" wp14:editId="660A1EC0">
@@ -9170,7 +9139,7 @@
                           <pic:cNvPicPr/>
                         </pic:nvPicPr>
                         <pic:blipFill>
-                          <a:blip r:embed="rId11" cstate="print">
+                          <a:blip r:embed="rId10" cstate="print">
                             <a:extLst>
                               <a:ext uri="{28A0092B-C50C-407E-A947-70E740481C1C}">
                                 <a14:useLocalDpi xmlns:a14="http://schemas.microsoft.com/office/drawing/2010/main" val="0"/>
@@ -9230,7 +9199,7 @@
                 <w:sz w:val="28"/>
                 <w:szCs w:val="28"/>
                 <w:u w:val="single"/>
-                <w:lang w:eastAsia="en-GB"/>
+                <w:lang w:val="en-US"/>
               </w:rPr>
               <w:lastRenderedPageBreak/>
               <w:drawing>
@@ -9249,7 +9218,7 @@
                           <pic:cNvPicPr/>
                         </pic:nvPicPr>
                         <pic:blipFill>
-                          <a:blip r:embed="rId18" cstate="print">
+                          <a:blip r:embed="rId17" cstate="print">
                             <a:extLst>
                               <a:ext uri="{28A0092B-C50C-407E-A947-70E740481C1C}">
                                 <a14:useLocalDpi xmlns:a14="http://schemas.microsoft.com/office/drawing/2010/main" val="0"/>
@@ -9307,7 +9276,7 @@
                 <w:sz w:val="28"/>
                 <w:szCs w:val="28"/>
                 <w:u w:val="single"/>
-                <w:lang w:eastAsia="en-GB"/>
+                <w:lang w:val="en-US"/>
               </w:rPr>
               <w:drawing>
                 <wp:inline distT="0" distB="0" distL="0" distR="0" wp14:anchorId="6AE26B67" wp14:editId="0B3F45DB">
@@ -9325,7 +9294,7 @@
                           <pic:cNvPicPr/>
                         </pic:nvPicPr>
                         <pic:blipFill>
-                          <a:blip r:embed="rId11" cstate="print">
+                          <a:blip r:embed="rId10" cstate="print">
                             <a:extLst>
                               <a:ext uri="{28A0092B-C50C-407E-A947-70E740481C1C}">
                                 <a14:useLocalDpi xmlns:a14="http://schemas.microsoft.com/office/drawing/2010/main" val="0"/>
@@ -9385,7 +9354,7 @@
                 <w:sz w:val="28"/>
                 <w:szCs w:val="28"/>
                 <w:u w:val="single"/>
-                <w:lang w:eastAsia="en-GB"/>
+                <w:lang w:val="en-US"/>
               </w:rPr>
               <w:drawing>
                 <wp:inline distT="0" distB="0" distL="0" distR="0" wp14:anchorId="1567AAB8" wp14:editId="450D053F">
@@ -9403,7 +9372,7 @@
                           <pic:cNvPicPr/>
                         </pic:nvPicPr>
                         <pic:blipFill>
-                          <a:blip r:embed="rId24" cstate="print">
+                          <a:blip r:embed="rId23" cstate="print">
                             <a:extLst>
                               <a:ext uri="{28A0092B-C50C-407E-A947-70E740481C1C}">
                                 <a14:useLocalDpi xmlns:a14="http://schemas.microsoft.com/office/drawing/2010/main" val="0"/>
@@ -9461,7 +9430,7 @@
                 <w:sz w:val="28"/>
                 <w:szCs w:val="28"/>
                 <w:u w:val="single"/>
-                <w:lang w:eastAsia="en-GB"/>
+                <w:lang w:val="en-US"/>
               </w:rPr>
               <w:drawing>
                 <wp:inline distT="0" distB="0" distL="0" distR="0" wp14:anchorId="1F8F28C4" wp14:editId="521BA9BD">
@@ -9479,7 +9448,7 @@
                           <pic:cNvPicPr/>
                         </pic:nvPicPr>
                         <pic:blipFill>
-                          <a:blip r:embed="rId24" cstate="print">
+                          <a:blip r:embed="rId23" cstate="print">
                             <a:extLst>
                               <a:ext uri="{28A0092B-C50C-407E-A947-70E740481C1C}">
                                 <a14:useLocalDpi xmlns:a14="http://schemas.microsoft.com/office/drawing/2010/main" val="0"/>
@@ -9539,7 +9508,7 @@
                 <w:sz w:val="28"/>
                 <w:szCs w:val="28"/>
                 <w:u w:val="single"/>
-                <w:lang w:eastAsia="en-GB"/>
+                <w:lang w:val="en-US"/>
               </w:rPr>
               <w:drawing>
                 <wp:inline distT="0" distB="0" distL="0" distR="0" wp14:anchorId="0A4B9CE4" wp14:editId="11CE9984">
@@ -9557,7 +9526,7 @@
                           <pic:cNvPicPr/>
                         </pic:nvPicPr>
                         <pic:blipFill>
-                          <a:blip r:embed="rId11" cstate="print">
+                          <a:blip r:embed="rId10" cstate="print">
                             <a:extLst>
                               <a:ext uri="{28A0092B-C50C-407E-A947-70E740481C1C}">
                                 <a14:useLocalDpi xmlns:a14="http://schemas.microsoft.com/office/drawing/2010/main" val="0"/>
@@ -9615,7 +9584,7 @@
                 <w:sz w:val="28"/>
                 <w:szCs w:val="28"/>
                 <w:u w:val="single"/>
-                <w:lang w:eastAsia="en-GB"/>
+                <w:lang w:val="en-US"/>
               </w:rPr>
               <w:drawing>
                 <wp:inline distT="0" distB="0" distL="0" distR="0" wp14:anchorId="3DE429C1" wp14:editId="7522B1EB">
@@ -9633,7 +9602,7 @@
                           <pic:cNvPicPr/>
                         </pic:nvPicPr>
                         <pic:blipFill>
-                          <a:blip r:embed="rId11" cstate="print">
+                          <a:blip r:embed="rId10" cstate="print">
                             <a:extLst>
                               <a:ext uri="{28A0092B-C50C-407E-A947-70E740481C1C}">
                                 <a14:useLocalDpi xmlns:a14="http://schemas.microsoft.com/office/drawing/2010/main" val="0"/>
@@ -9841,7 +9810,7 @@
                 <w:sz w:val="28"/>
                 <w:szCs w:val="28"/>
                 <w:u w:val="single"/>
-                <w:lang w:eastAsia="en-GB"/>
+                <w:lang w:val="en-US"/>
               </w:rPr>
               <w:drawing>
                 <wp:inline distT="0" distB="0" distL="0" distR="0" wp14:anchorId="4F107849" wp14:editId="45E3625C">
@@ -9859,7 +9828,7 @@
                           <pic:cNvPicPr/>
                         </pic:nvPicPr>
                         <pic:blipFill>
-                          <a:blip r:embed="rId11" cstate="print">
+                          <a:blip r:embed="rId10" cstate="print">
                             <a:extLst>
                               <a:ext uri="{28A0092B-C50C-407E-A947-70E740481C1C}">
                                 <a14:useLocalDpi xmlns:a14="http://schemas.microsoft.com/office/drawing/2010/main" val="0"/>
@@ -9915,7 +9884,7 @@
                 <w:sz w:val="28"/>
                 <w:szCs w:val="28"/>
                 <w:u w:val="single"/>
-                <w:lang w:eastAsia="en-GB"/>
+                <w:lang w:val="en-US"/>
               </w:rPr>
               <w:drawing>
                 <wp:inline distT="0" distB="0" distL="0" distR="0" wp14:anchorId="3F413518" wp14:editId="439EB31C">
@@ -9933,7 +9902,7 @@
                           <pic:cNvPicPr/>
                         </pic:nvPicPr>
                         <pic:blipFill>
-                          <a:blip r:embed="rId11" cstate="print">
+                          <a:blip r:embed="rId10" cstate="print">
                             <a:extLst>
                               <a:ext uri="{28A0092B-C50C-407E-A947-70E740481C1C}">
                                 <a14:useLocalDpi xmlns:a14="http://schemas.microsoft.com/office/drawing/2010/main" val="0"/>
@@ -9991,7 +9960,7 @@
                 <w:sz w:val="28"/>
                 <w:szCs w:val="28"/>
                 <w:u w:val="single"/>
-                <w:lang w:eastAsia="en-GB"/>
+                <w:lang w:val="en-US"/>
               </w:rPr>
               <w:drawing>
                 <wp:inline distT="0" distB="0" distL="0" distR="0" wp14:anchorId="3A4A0766" wp14:editId="450A9FCF">
@@ -10009,7 +9978,7 @@
                           <pic:cNvPicPr/>
                         </pic:nvPicPr>
                         <pic:blipFill>
-                          <a:blip r:embed="rId25" cstate="print">
+                          <a:blip r:embed="rId24" cstate="print">
                             <a:extLst>
                               <a:ext uri="{28A0092B-C50C-407E-A947-70E740481C1C}">
                                 <a14:useLocalDpi xmlns:a14="http://schemas.microsoft.com/office/drawing/2010/main" val="0"/>
@@ -10065,7 +10034,7 @@
                 <w:sz w:val="28"/>
                 <w:szCs w:val="28"/>
                 <w:u w:val="single"/>
-                <w:lang w:eastAsia="en-GB"/>
+                <w:lang w:val="en-US"/>
               </w:rPr>
               <w:drawing>
                 <wp:inline distT="0" distB="0" distL="0" distR="0" wp14:anchorId="43A1942D" wp14:editId="28BE633B">
@@ -10083,7 +10052,7 @@
                           <pic:cNvPicPr/>
                         </pic:nvPicPr>
                         <pic:blipFill>
-                          <a:blip r:embed="rId18" cstate="print">
+                          <a:blip r:embed="rId17" cstate="print">
                             <a:extLst>
                               <a:ext uri="{28A0092B-C50C-407E-A947-70E740481C1C}">
                                 <a14:useLocalDpi xmlns:a14="http://schemas.microsoft.com/office/drawing/2010/main" val="0"/>
@@ -10141,7 +10110,7 @@
                 <w:sz w:val="28"/>
                 <w:szCs w:val="28"/>
                 <w:u w:val="single"/>
-                <w:lang w:eastAsia="en-GB"/>
+                <w:lang w:val="en-US"/>
               </w:rPr>
               <w:drawing>
                 <wp:inline distT="0" distB="0" distL="0" distR="0" wp14:anchorId="2AF1A2F4" wp14:editId="13054049">
@@ -10159,7 +10128,7 @@
                           <pic:cNvPicPr/>
                         </pic:nvPicPr>
                         <pic:blipFill>
-                          <a:blip r:embed="rId26" cstate="print">
+                          <a:blip r:embed="rId25" cstate="print">
                             <a:extLst>
                               <a:ext uri="{28A0092B-C50C-407E-A947-70E740481C1C}">
                                 <a14:useLocalDpi xmlns:a14="http://schemas.microsoft.com/office/drawing/2010/main" val="0"/>
@@ -10215,7 +10184,7 @@
                 <w:sz w:val="28"/>
                 <w:szCs w:val="28"/>
                 <w:u w:val="single"/>
-                <w:lang w:eastAsia="en-GB"/>
+                <w:lang w:val="en-US"/>
               </w:rPr>
               <w:drawing>
                 <wp:inline distT="0" distB="0" distL="0" distR="0" wp14:anchorId="4B7FFB99" wp14:editId="07E3F693">
@@ -10233,7 +10202,7 @@
                           <pic:cNvPicPr/>
                         </pic:nvPicPr>
                         <pic:blipFill>
-                          <a:blip r:embed="rId27" cstate="print">
+                          <a:blip r:embed="rId26" cstate="print">
                             <a:extLst>
                               <a:ext uri="{28A0092B-C50C-407E-A947-70E740481C1C}">
                                 <a14:useLocalDpi xmlns:a14="http://schemas.microsoft.com/office/drawing/2010/main" val="0"/>
@@ -10291,7 +10260,7 @@
                 <w:sz w:val="28"/>
                 <w:szCs w:val="28"/>
                 <w:u w:val="single"/>
-                <w:lang w:eastAsia="en-GB"/>
+                <w:lang w:val="en-US"/>
               </w:rPr>
               <w:drawing>
                 <wp:inline distT="0" distB="0" distL="0" distR="0" wp14:anchorId="4F771EA6" wp14:editId="27DF9774">
@@ -10309,7 +10278,7 @@
                           <pic:cNvPicPr/>
                         </pic:nvPicPr>
                         <pic:blipFill>
-                          <a:blip r:embed="rId28" cstate="print">
+                          <a:blip r:embed="rId27" cstate="print">
                             <a:extLst>
                               <a:ext uri="{28A0092B-C50C-407E-A947-70E740481C1C}">
                                 <a14:useLocalDpi xmlns:a14="http://schemas.microsoft.com/office/drawing/2010/main" val="0"/>
@@ -10365,7 +10334,7 @@
                 <w:sz w:val="28"/>
                 <w:szCs w:val="28"/>
                 <w:u w:val="single"/>
-                <w:lang w:eastAsia="en-GB"/>
+                <w:lang w:val="en-US"/>
               </w:rPr>
               <w:drawing>
                 <wp:inline distT="0" distB="0" distL="0" distR="0" wp14:anchorId="47C20C1D" wp14:editId="7A579F9B">
@@ -10383,7 +10352,7 @@
                           <pic:cNvPicPr/>
                         </pic:nvPicPr>
                         <pic:blipFill>
-                          <a:blip r:embed="rId29" cstate="print">
+                          <a:blip r:embed="rId28" cstate="print">
                             <a:extLst>
                               <a:ext uri="{28A0092B-C50C-407E-A947-70E740481C1C}">
                                 <a14:useLocalDpi xmlns:a14="http://schemas.microsoft.com/office/drawing/2010/main" val="0"/>
@@ -10441,7 +10410,7 @@
                 <w:sz w:val="28"/>
                 <w:szCs w:val="28"/>
                 <w:u w:val="single"/>
-                <w:lang w:eastAsia="en-GB"/>
+                <w:lang w:val="en-US"/>
               </w:rPr>
               <w:drawing>
                 <wp:inline distT="0" distB="0" distL="0" distR="0" wp14:anchorId="0E92ECCE" wp14:editId="3593591A">
@@ -10459,7 +10428,7 @@
                           <pic:cNvPicPr/>
                         </pic:nvPicPr>
                         <pic:blipFill>
-                          <a:blip r:embed="rId30" cstate="print">
+                          <a:blip r:embed="rId29" cstate="print">
                             <a:extLst>
                               <a:ext uri="{28A0092B-C50C-407E-A947-70E740481C1C}">
                                 <a14:useLocalDpi xmlns:a14="http://schemas.microsoft.com/office/drawing/2010/main" val="0"/>
@@ -10515,7 +10484,7 @@
                 <w:sz w:val="28"/>
                 <w:szCs w:val="28"/>
                 <w:u w:val="single"/>
-                <w:lang w:eastAsia="en-GB"/>
+                <w:lang w:val="en-US"/>
               </w:rPr>
               <w:drawing>
                 <wp:inline distT="0" distB="0" distL="0" distR="0" wp14:anchorId="70CE121C" wp14:editId="2C99A9F1">
@@ -10533,7 +10502,7 @@
                           <pic:cNvPicPr/>
                         </pic:nvPicPr>
                         <pic:blipFill>
-                          <a:blip r:embed="rId31" cstate="print">
+                          <a:blip r:embed="rId30" cstate="print">
                             <a:extLst>
                               <a:ext uri="{28A0092B-C50C-407E-A947-70E740481C1C}">
                                 <a14:useLocalDpi xmlns:a14="http://schemas.microsoft.com/office/drawing/2010/main" val="0"/>
@@ -10591,7 +10560,7 @@
                 <w:sz w:val="28"/>
                 <w:szCs w:val="28"/>
                 <w:u w:val="single"/>
-                <w:lang w:eastAsia="en-GB"/>
+                <w:lang w:val="en-US"/>
               </w:rPr>
               <w:drawing>
                 <wp:inline distT="0" distB="0" distL="0" distR="0" wp14:anchorId="1E196070" wp14:editId="4E957304">
@@ -10609,7 +10578,7 @@
                           <pic:cNvPicPr/>
                         </pic:nvPicPr>
                         <pic:blipFill>
-                          <a:blip r:embed="rId32" cstate="print">
+                          <a:blip r:embed="rId31" cstate="print">
                             <a:extLst>
                               <a:ext uri="{28A0092B-C50C-407E-A947-70E740481C1C}">
                                 <a14:useLocalDpi xmlns:a14="http://schemas.microsoft.com/office/drawing/2010/main" val="0"/>
@@ -10665,7 +10634,7 @@
                 <w:sz w:val="28"/>
                 <w:szCs w:val="28"/>
                 <w:u w:val="single"/>
-                <w:lang w:eastAsia="en-GB"/>
+                <w:lang w:val="en-US"/>
               </w:rPr>
               <w:drawing>
                 <wp:inline distT="0" distB="0" distL="0" distR="0" wp14:anchorId="566A417C" wp14:editId="455F1481">
@@ -10683,7 +10652,7 @@
                           <pic:cNvPicPr/>
                         </pic:nvPicPr>
                         <pic:blipFill>
-                          <a:blip r:embed="rId33" cstate="print">
+                          <a:blip r:embed="rId32" cstate="print">
                             <a:extLst>
                               <a:ext uri="{28A0092B-C50C-407E-A947-70E740481C1C}">
                                 <a14:useLocalDpi xmlns:a14="http://schemas.microsoft.com/office/drawing/2010/main" val="0"/>
@@ -10741,7 +10710,7 @@
                 <w:sz w:val="28"/>
                 <w:szCs w:val="28"/>
                 <w:u w:val="single"/>
-                <w:lang w:eastAsia="en-GB"/>
+                <w:lang w:val="en-US"/>
               </w:rPr>
               <w:drawing>
                 <wp:inline distT="0" distB="0" distL="0" distR="0" wp14:anchorId="6BA26643" wp14:editId="503A0A88">
@@ -10759,7 +10728,7 @@
                           <pic:cNvPicPr/>
                         </pic:nvPicPr>
                         <pic:blipFill>
-                          <a:blip r:embed="rId24" cstate="print">
+                          <a:blip r:embed="rId23" cstate="print">
                             <a:extLst>
                               <a:ext uri="{28A0092B-C50C-407E-A947-70E740481C1C}">
                                 <a14:useLocalDpi xmlns:a14="http://schemas.microsoft.com/office/drawing/2010/main" val="0"/>
@@ -10815,7 +10784,7 @@
                 <w:sz w:val="28"/>
                 <w:szCs w:val="28"/>
                 <w:u w:val="single"/>
-                <w:lang w:eastAsia="en-GB"/>
+                <w:lang w:val="en-US"/>
               </w:rPr>
               <w:drawing>
                 <wp:inline distT="0" distB="0" distL="0" distR="0" wp14:anchorId="5DB2D65A" wp14:editId="30D61775">
@@ -10833,7 +10802,7 @@
                           <pic:cNvPicPr/>
                         </pic:nvPicPr>
                         <pic:blipFill>
-                          <a:blip r:embed="rId24" cstate="print">
+                          <a:blip r:embed="rId23" cstate="print">
                             <a:extLst>
                               <a:ext uri="{28A0092B-C50C-407E-A947-70E740481C1C}">
                                 <a14:useLocalDpi xmlns:a14="http://schemas.microsoft.com/office/drawing/2010/main" val="0"/>
@@ -10891,7 +10860,7 @@
                 <w:sz w:val="28"/>
                 <w:szCs w:val="28"/>
                 <w:u w:val="single"/>
-                <w:lang w:eastAsia="en-GB"/>
+                <w:lang w:val="en-US"/>
               </w:rPr>
               <w:drawing>
                 <wp:inline distT="0" distB="0" distL="0" distR="0" wp14:anchorId="204EB866" wp14:editId="0704F32E">
@@ -10909,7 +10878,7 @@
                           <pic:cNvPicPr/>
                         </pic:nvPicPr>
                         <pic:blipFill>
-                          <a:blip r:embed="rId34" cstate="print">
+                          <a:blip r:embed="rId33" cstate="print">
                             <a:extLst>
                               <a:ext uri="{28A0092B-C50C-407E-A947-70E740481C1C}">
                                 <a14:useLocalDpi xmlns:a14="http://schemas.microsoft.com/office/drawing/2010/main" val="0"/>
@@ -10965,7 +10934,7 @@
                 <w:sz w:val="28"/>
                 <w:szCs w:val="28"/>
                 <w:u w:val="single"/>
-                <w:lang w:eastAsia="en-GB"/>
+                <w:lang w:val="en-US"/>
               </w:rPr>
               <w:drawing>
                 <wp:inline distT="0" distB="0" distL="0" distR="0" wp14:anchorId="63F1E22F" wp14:editId="517F00F0">
@@ -10983,7 +10952,7 @@
                           <pic:cNvPicPr/>
                         </pic:nvPicPr>
                         <pic:blipFill>
-                          <a:blip r:embed="rId18" cstate="print">
+                          <a:blip r:embed="rId17" cstate="print">
                             <a:extLst>
                               <a:ext uri="{28A0092B-C50C-407E-A947-70E740481C1C}">
                                 <a14:useLocalDpi xmlns:a14="http://schemas.microsoft.com/office/drawing/2010/main" val="0"/>
@@ -11041,7 +11010,7 @@
                 <w:sz w:val="28"/>
                 <w:szCs w:val="28"/>
                 <w:u w:val="single"/>
-                <w:lang w:eastAsia="en-GB"/>
+                <w:lang w:val="en-US"/>
               </w:rPr>
               <w:drawing>
                 <wp:inline distT="0" distB="0" distL="0" distR="0" wp14:anchorId="1053C531" wp14:editId="78C09FA5">
@@ -11059,7 +11028,7 @@
                           <pic:cNvPicPr/>
                         </pic:nvPicPr>
                         <pic:blipFill>
-                          <a:blip r:embed="rId35" cstate="print">
+                          <a:blip r:embed="rId34" cstate="print">
                             <a:extLst>
                               <a:ext uri="{28A0092B-C50C-407E-A947-70E740481C1C}">
                                 <a14:useLocalDpi xmlns:a14="http://schemas.microsoft.com/office/drawing/2010/main" val="0"/>
@@ -11115,7 +11084,7 @@
                 <w:sz w:val="28"/>
                 <w:szCs w:val="28"/>
                 <w:u w:val="single"/>
-                <w:lang w:eastAsia="en-GB"/>
+                <w:lang w:val="en-US"/>
               </w:rPr>
               <w:drawing>
                 <wp:inline distT="0" distB="0" distL="0" distR="0" wp14:anchorId="10B97BA6" wp14:editId="36C948C7">
@@ -11133,7 +11102,7 @@
                           <pic:cNvPicPr/>
                         </pic:nvPicPr>
                         <pic:blipFill>
-                          <a:blip r:embed="rId36" cstate="print">
+                          <a:blip r:embed="rId35" cstate="print">
                             <a:extLst>
                               <a:ext uri="{28A0092B-C50C-407E-A947-70E740481C1C}">
                                 <a14:useLocalDpi xmlns:a14="http://schemas.microsoft.com/office/drawing/2010/main" val="0"/>
@@ -11191,7 +11160,7 @@
                 <w:sz w:val="28"/>
                 <w:szCs w:val="28"/>
                 <w:u w:val="single"/>
-                <w:lang w:eastAsia="en-GB"/>
+                <w:lang w:val="en-US"/>
               </w:rPr>
               <w:drawing>
                 <wp:inline distT="0" distB="0" distL="0" distR="0" wp14:anchorId="62F9B9FB" wp14:editId="2160BB29">
@@ -11211,7 +11180,7 @@
                           </pic:cNvPicPr>
                         </pic:nvPicPr>
                         <pic:blipFill>
-                          <a:blip r:embed="rId37">
+                          <a:blip r:embed="rId36">
                             <a:extLst>
                               <a:ext uri="{28A0092B-C50C-407E-A947-70E740481C1C}">
                                 <a14:useLocalDpi xmlns:a14="http://schemas.microsoft.com/office/drawing/2010/main" val="0"/>
@@ -11269,7 +11238,7 @@
                 <w:sz w:val="28"/>
                 <w:szCs w:val="28"/>
                 <w:u w:val="single"/>
-                <w:lang w:eastAsia="en-GB"/>
+                <w:lang w:val="en-US"/>
               </w:rPr>
               <w:drawing>
                 <wp:inline distT="0" distB="0" distL="0" distR="0" wp14:anchorId="16F8D9BB" wp14:editId="63C5997F">
@@ -11287,7 +11256,7 @@
                           <pic:cNvPicPr/>
                         </pic:nvPicPr>
                         <pic:blipFill>
-                          <a:blip r:embed="rId38" cstate="print">
+                          <a:blip r:embed="rId37" cstate="print">
                             <a:extLst>
                               <a:ext uri="{28A0092B-C50C-407E-A947-70E740481C1C}">
                                 <a14:useLocalDpi xmlns:a14="http://schemas.microsoft.com/office/drawing/2010/main" val="0"/>
@@ -11345,7 +11314,7 @@
                 <w:sz w:val="28"/>
                 <w:szCs w:val="28"/>
                 <w:u w:val="single"/>
-                <w:lang w:eastAsia="en-GB"/>
+                <w:lang w:val="en-US"/>
               </w:rPr>
               <w:drawing>
                 <wp:inline distT="0" distB="0" distL="0" distR="0" wp14:anchorId="2E9E90AD" wp14:editId="14211A23">
@@ -11365,7 +11334,7 @@
                           </pic:cNvPicPr>
                         </pic:nvPicPr>
                         <pic:blipFill>
-                          <a:blip r:embed="rId39">
+                          <a:blip r:embed="rId38">
                             <a:extLst>
                               <a:ext uri="{28A0092B-C50C-407E-A947-70E740481C1C}">
                                 <a14:useLocalDpi xmlns:a14="http://schemas.microsoft.com/office/drawing/2010/main" val="0"/>
@@ -11423,7 +11392,7 @@
                 <w:sz w:val="28"/>
                 <w:szCs w:val="28"/>
                 <w:u w:val="single"/>
-                <w:lang w:eastAsia="en-GB"/>
+                <w:lang w:val="en-US"/>
               </w:rPr>
               <w:drawing>
                 <wp:inline distT="0" distB="0" distL="0" distR="0" wp14:anchorId="54F469A9" wp14:editId="3F865408">
@@ -11441,7 +11410,7 @@
                           <pic:cNvPicPr/>
                         </pic:nvPicPr>
                         <pic:blipFill>
-                          <a:blip r:embed="rId40" cstate="print">
+                          <a:blip r:embed="rId39" cstate="print">
                             <a:extLst>
                               <a:ext uri="{28A0092B-C50C-407E-A947-70E740481C1C}">
                                 <a14:useLocalDpi xmlns:a14="http://schemas.microsoft.com/office/drawing/2010/main" val="0"/>
@@ -11502,7 +11471,7 @@
                 <w:sz w:val="28"/>
                 <w:szCs w:val="28"/>
                 <w:u w:val="single"/>
-                <w:lang w:eastAsia="en-GB"/>
+                <w:lang w:val="en-US"/>
               </w:rPr>
               <w:lastRenderedPageBreak/>
               <w:drawing>
@@ -11523,7 +11492,7 @@
                           </pic:cNvPicPr>
                         </pic:nvPicPr>
                         <pic:blipFill>
-                          <a:blip r:embed="rId41">
+                          <a:blip r:embed="rId40">
                             <a:extLst>
                               <a:ext uri="{28A0092B-C50C-407E-A947-70E740481C1C}">
                                 <a14:useLocalDpi xmlns:a14="http://schemas.microsoft.com/office/drawing/2010/main" val="0"/>
@@ -11581,7 +11550,7 @@
                 <w:sz w:val="28"/>
                 <w:szCs w:val="28"/>
                 <w:u w:val="single"/>
-                <w:lang w:eastAsia="en-GB"/>
+                <w:lang w:val="en-US"/>
               </w:rPr>
               <w:drawing>
                 <wp:inline distT="0" distB="0" distL="0" distR="0" wp14:anchorId="6AA73BA3" wp14:editId="2CA7C68A">
@@ -11599,7 +11568,7 @@
                           <pic:cNvPicPr/>
                         </pic:nvPicPr>
                         <pic:blipFill>
-                          <a:blip r:embed="rId42" cstate="print">
+                          <a:blip r:embed="rId41" cstate="print">
                             <a:extLst>
                               <a:ext uri="{28A0092B-C50C-407E-A947-70E740481C1C}">
                                 <a14:useLocalDpi xmlns:a14="http://schemas.microsoft.com/office/drawing/2010/main" val="0"/>
@@ -11659,7 +11628,7 @@
                 <w:sz w:val="28"/>
                 <w:szCs w:val="28"/>
                 <w:u w:val="single"/>
-                <w:lang w:eastAsia="en-GB"/>
+                <w:lang w:val="en-US"/>
               </w:rPr>
               <w:drawing>
                 <wp:inline distT="0" distB="0" distL="0" distR="0" wp14:anchorId="3B786C4F" wp14:editId="15DFD3D1">
@@ -11677,7 +11646,7 @@
                           <pic:cNvPicPr/>
                         </pic:nvPicPr>
                         <pic:blipFill>
-                          <a:blip r:embed="rId24" cstate="print">
+                          <a:blip r:embed="rId23" cstate="print">
                             <a:extLst>
                               <a:ext uri="{28A0092B-C50C-407E-A947-70E740481C1C}">
                                 <a14:useLocalDpi xmlns:a14="http://schemas.microsoft.com/office/drawing/2010/main" val="0"/>
@@ -11733,7 +11702,7 @@
                 <w:sz w:val="28"/>
                 <w:szCs w:val="28"/>
                 <w:u w:val="single"/>
-                <w:lang w:eastAsia="en-GB"/>
+                <w:lang w:val="en-US"/>
               </w:rPr>
               <w:drawing>
                 <wp:inline distT="0" distB="0" distL="0" distR="0" wp14:anchorId="46CDA67B" wp14:editId="5A78A74E">
@@ -11751,7 +11720,7 @@
                           <pic:cNvPicPr/>
                         </pic:nvPicPr>
                         <pic:blipFill>
-                          <a:blip r:embed="rId24" cstate="print">
+                          <a:blip r:embed="rId23" cstate="print">
                             <a:extLst>
                               <a:ext uri="{28A0092B-C50C-407E-A947-70E740481C1C}">
                                 <a14:useLocalDpi xmlns:a14="http://schemas.microsoft.com/office/drawing/2010/main" val="0"/>
@@ -12142,27 +12111,7 @@
           <w:sz w:val="36"/>
           <w:szCs w:val="36"/>
         </w:rPr>
-        <w:t xml:space="preserve">Turn </w:t>
-      </w:r>
-      <w:proofErr w:type="gramStart"/>
-      <w:r>
-        <w:rPr>
-          <w:rFonts w:asciiTheme="majorBidi" w:hAnsiTheme="majorBidi"/>
-          <w:color w:val="auto"/>
-          <w:sz w:val="36"/>
-          <w:szCs w:val="36"/>
-        </w:rPr>
-        <w:t>Indicator(</w:t>
-      </w:r>
-      <w:proofErr w:type="gramEnd"/>
-      <w:r>
-        <w:rPr>
-          <w:rFonts w:asciiTheme="majorBidi" w:hAnsiTheme="majorBidi"/>
-          <w:color w:val="auto"/>
-          <w:sz w:val="36"/>
-          <w:szCs w:val="36"/>
-        </w:rPr>
-        <w:t>TI) Function Description</w:t>
+        <w:t>Turn Indicator(TI) Function Description</w:t>
       </w:r>
       <w:bookmarkEnd w:id="9"/>
     </w:p>
@@ -12200,33 +12149,15 @@
           <w:sz w:val="28"/>
           <w:szCs w:val="28"/>
         </w:rPr>
-        <w:t xml:space="preserve"> function shall be </w:t>
-      </w:r>
-      <w:proofErr w:type="gramStart"/>
-      <w:r>
-        <w:rPr>
-          <w:rFonts w:asciiTheme="majorBidi" w:hAnsiTheme="majorBidi" w:cstheme="majorBidi"/>
-          <w:sz w:val="28"/>
-          <w:szCs w:val="28"/>
-        </w:rPr>
-        <w:t>activated/de</w:t>
-      </w:r>
-      <w:r>
-        <w:rPr>
-          <w:rFonts w:asciiTheme="majorBidi" w:hAnsiTheme="majorBidi" w:cstheme="majorBidi"/>
-          <w:sz w:val="28"/>
-          <w:szCs w:val="28"/>
-        </w:rPr>
-        <w:t>activated</w:t>
-      </w:r>
-      <w:proofErr w:type="gramEnd"/>
-      <w:r>
-        <w:rPr>
-          <w:rFonts w:asciiTheme="majorBidi" w:hAnsiTheme="majorBidi" w:cstheme="majorBidi"/>
-          <w:sz w:val="28"/>
-          <w:szCs w:val="28"/>
-        </w:rPr>
-        <w:t xml:space="preserve"> according to TI switch</w:t>
+        <w:t xml:space="preserve"> function shall be activated/de</w:t>
+      </w:r>
+      <w:r>
+        <w:rPr>
+          <w:rFonts w:asciiTheme="majorBidi" w:hAnsiTheme="majorBidi" w:cstheme="majorBidi"/>
+          <w:sz w:val="28"/>
+          <w:szCs w:val="28"/>
+        </w:rPr>
+        <w:t>activated according to TI switch</w:t>
       </w:r>
       <w:r>
         <w:rPr>
@@ -12715,7 +12646,7 @@
                 <w:sz w:val="28"/>
                 <w:szCs w:val="28"/>
                 <w:u w:val="single"/>
-                <w:lang w:eastAsia="en-GB"/>
+                <w:lang w:val="en-US"/>
               </w:rPr>
               <w:drawing>
                 <wp:inline distT="0" distB="0" distL="0" distR="0" wp14:anchorId="4E2905C5" wp14:editId="16CF2A1D">
@@ -12733,7 +12664,7 @@
                           <pic:cNvPicPr/>
                         </pic:nvPicPr>
                         <pic:blipFill>
-                          <a:blip r:embed="rId11" cstate="print">
+                          <a:blip r:embed="rId10" cstate="print">
                             <a:extLst>
                               <a:ext uri="{28A0092B-C50C-407E-A947-70E740481C1C}">
                                 <a14:useLocalDpi xmlns:a14="http://schemas.microsoft.com/office/drawing/2010/main" val="0"/>
@@ -12789,7 +12720,7 @@
                 <w:sz w:val="28"/>
                 <w:szCs w:val="28"/>
                 <w:u w:val="single"/>
-                <w:lang w:eastAsia="en-GB"/>
+                <w:lang w:val="en-US"/>
               </w:rPr>
               <w:drawing>
                 <wp:inline distT="0" distB="0" distL="0" distR="0" wp14:anchorId="248F6252" wp14:editId="2BBB97B7">
@@ -12807,7 +12738,7 @@
                           <pic:cNvPicPr/>
                         </pic:nvPicPr>
                         <pic:blipFill>
-                          <a:blip r:embed="rId11" cstate="print">
+                          <a:blip r:embed="rId10" cstate="print">
                             <a:extLst>
                               <a:ext uri="{28A0092B-C50C-407E-A947-70E740481C1C}">
                                 <a14:useLocalDpi xmlns:a14="http://schemas.microsoft.com/office/drawing/2010/main" val="0"/>
@@ -12865,7 +12796,7 @@
                 <w:sz w:val="28"/>
                 <w:szCs w:val="28"/>
                 <w:u w:val="single"/>
-                <w:lang w:eastAsia="en-GB"/>
+                <w:lang w:val="en-US"/>
               </w:rPr>
               <w:drawing>
                 <wp:inline distT="0" distB="0" distL="0" distR="0" wp14:anchorId="56B81C99" wp14:editId="702E009B">
@@ -12883,7 +12814,7 @@
                           <pic:cNvPicPr/>
                         </pic:nvPicPr>
                         <pic:blipFill>
-                          <a:blip r:embed="rId11" cstate="print">
+                          <a:blip r:embed="rId10" cstate="print">
                             <a:extLst>
                               <a:ext uri="{28A0092B-C50C-407E-A947-70E740481C1C}">
                                 <a14:useLocalDpi xmlns:a14="http://schemas.microsoft.com/office/drawing/2010/main" val="0"/>
@@ -12939,7 +12870,7 @@
                 <w:sz w:val="28"/>
                 <w:szCs w:val="28"/>
                 <w:u w:val="single"/>
-                <w:lang w:eastAsia="en-GB"/>
+                <w:lang w:val="en-US"/>
               </w:rPr>
               <w:drawing>
                 <wp:inline distT="0" distB="0" distL="0" distR="0" wp14:anchorId="2FDA3125" wp14:editId="609C3593">
@@ -12957,7 +12888,7 @@
                           <pic:cNvPicPr/>
                         </pic:nvPicPr>
                         <pic:blipFill>
-                          <a:blip r:embed="rId18" cstate="print">
+                          <a:blip r:embed="rId17" cstate="print">
                             <a:extLst>
                               <a:ext uri="{28A0092B-C50C-407E-A947-70E740481C1C}">
                                 <a14:useLocalDpi xmlns:a14="http://schemas.microsoft.com/office/drawing/2010/main" val="0"/>
@@ -13015,7 +12946,7 @@
                 <w:sz w:val="28"/>
                 <w:szCs w:val="28"/>
                 <w:u w:val="single"/>
-                <w:lang w:eastAsia="en-GB"/>
+                <w:lang w:val="en-US"/>
               </w:rPr>
               <w:drawing>
                 <wp:inline distT="0" distB="0" distL="0" distR="0" wp14:anchorId="63C04023" wp14:editId="61696298">
@@ -13033,7 +12964,7 @@
                           <pic:cNvPicPr/>
                         </pic:nvPicPr>
                         <pic:blipFill>
-                          <a:blip r:embed="rId11" cstate="print">
+                          <a:blip r:embed="rId10" cstate="print">
                             <a:extLst>
                               <a:ext uri="{28A0092B-C50C-407E-A947-70E740481C1C}">
                                 <a14:useLocalDpi xmlns:a14="http://schemas.microsoft.com/office/drawing/2010/main" val="0"/>
@@ -13089,7 +13020,7 @@
                 <w:sz w:val="28"/>
                 <w:szCs w:val="28"/>
                 <w:u w:val="single"/>
-                <w:lang w:eastAsia="en-GB"/>
+                <w:lang w:val="en-US"/>
               </w:rPr>
               <w:drawing>
                 <wp:inline distT="0" distB="0" distL="0" distR="0" wp14:anchorId="22F83FEE" wp14:editId="28B957B7">
@@ -13107,7 +13038,7 @@
                           <pic:cNvPicPr/>
                         </pic:nvPicPr>
                         <pic:blipFill>
-                          <a:blip r:embed="rId27" cstate="print">
+                          <a:blip r:embed="rId26" cstate="print">
                             <a:extLst>
                               <a:ext uri="{28A0092B-C50C-407E-A947-70E740481C1C}">
                                 <a14:useLocalDpi xmlns:a14="http://schemas.microsoft.com/office/drawing/2010/main" val="0"/>
@@ -13165,7 +13096,7 @@
                 <w:sz w:val="28"/>
                 <w:szCs w:val="28"/>
                 <w:u w:val="single"/>
-                <w:lang w:eastAsia="en-GB"/>
+                <w:lang w:val="en-US"/>
               </w:rPr>
               <w:drawing>
                 <wp:inline distT="0" distB="0" distL="0" distR="0" wp14:anchorId="6966E18B" wp14:editId="2AE77813">
@@ -13183,7 +13114,7 @@
                           <pic:cNvPicPr/>
                         </pic:nvPicPr>
                         <pic:blipFill>
-                          <a:blip r:embed="rId11" cstate="print">
+                          <a:blip r:embed="rId10" cstate="print">
                             <a:extLst>
                               <a:ext uri="{28A0092B-C50C-407E-A947-70E740481C1C}">
                                 <a14:useLocalDpi xmlns:a14="http://schemas.microsoft.com/office/drawing/2010/main" val="0"/>
@@ -13239,7 +13170,7 @@
                 <w:sz w:val="28"/>
                 <w:szCs w:val="28"/>
                 <w:u w:val="single"/>
-                <w:lang w:eastAsia="en-GB"/>
+                <w:lang w:val="en-US"/>
               </w:rPr>
               <w:drawing>
                 <wp:inline distT="0" distB="0" distL="0" distR="0" wp14:anchorId="0CF63DEF" wp14:editId="5DB2A2CF">
@@ -13257,7 +13188,7 @@
                           <pic:cNvPicPr/>
                         </pic:nvPicPr>
                         <pic:blipFill>
-                          <a:blip r:embed="rId29" cstate="print">
+                          <a:blip r:embed="rId28" cstate="print">
                             <a:extLst>
                               <a:ext uri="{28A0092B-C50C-407E-A947-70E740481C1C}">
                                 <a14:useLocalDpi xmlns:a14="http://schemas.microsoft.com/office/drawing/2010/main" val="0"/>
@@ -13315,7 +13246,7 @@
                 <w:sz w:val="28"/>
                 <w:szCs w:val="28"/>
                 <w:u w:val="single"/>
-                <w:lang w:eastAsia="en-GB"/>
+                <w:lang w:val="en-US"/>
               </w:rPr>
               <w:drawing>
                 <wp:inline distT="0" distB="0" distL="0" distR="0" wp14:anchorId="291CC6C0" wp14:editId="50018EA3">
@@ -13333,7 +13264,7 @@
                           <pic:cNvPicPr/>
                         </pic:nvPicPr>
                         <pic:blipFill>
-                          <a:blip r:embed="rId11" cstate="print">
+                          <a:blip r:embed="rId10" cstate="print">
                             <a:extLst>
                               <a:ext uri="{28A0092B-C50C-407E-A947-70E740481C1C}">
                                 <a14:useLocalDpi xmlns:a14="http://schemas.microsoft.com/office/drawing/2010/main" val="0"/>
@@ -13389,7 +13320,7 @@
                 <w:sz w:val="28"/>
                 <w:szCs w:val="28"/>
                 <w:u w:val="single"/>
-                <w:lang w:eastAsia="en-GB"/>
+                <w:lang w:val="en-US"/>
               </w:rPr>
               <w:drawing>
                 <wp:inline distT="0" distB="0" distL="0" distR="0" wp14:anchorId="66C9E9B7" wp14:editId="6B17FDE6">
@@ -13407,7 +13338,7 @@
                           <pic:cNvPicPr/>
                         </pic:nvPicPr>
                         <pic:blipFill>
-                          <a:blip r:embed="rId31" cstate="print">
+                          <a:blip r:embed="rId30" cstate="print">
                             <a:extLst>
                               <a:ext uri="{28A0092B-C50C-407E-A947-70E740481C1C}">
                                 <a14:useLocalDpi xmlns:a14="http://schemas.microsoft.com/office/drawing/2010/main" val="0"/>
@@ -13465,7 +13396,7 @@
                 <w:sz w:val="28"/>
                 <w:szCs w:val="28"/>
                 <w:u w:val="single"/>
-                <w:lang w:eastAsia="en-GB"/>
+                <w:lang w:val="en-US"/>
               </w:rPr>
               <w:drawing>
                 <wp:inline distT="0" distB="0" distL="0" distR="0" wp14:anchorId="12745A64" wp14:editId="14BC6F4B">
@@ -13483,7 +13414,7 @@
                           <pic:cNvPicPr/>
                         </pic:nvPicPr>
                         <pic:blipFill>
-                          <a:blip r:embed="rId11" cstate="print">
+                          <a:blip r:embed="rId10" cstate="print">
                             <a:extLst>
                               <a:ext uri="{28A0092B-C50C-407E-A947-70E740481C1C}">
                                 <a14:useLocalDpi xmlns:a14="http://schemas.microsoft.com/office/drawing/2010/main" val="0"/>
@@ -13539,7 +13470,7 @@
                 <w:sz w:val="28"/>
                 <w:szCs w:val="28"/>
                 <w:u w:val="single"/>
-                <w:lang w:eastAsia="en-GB"/>
+                <w:lang w:val="en-US"/>
               </w:rPr>
               <w:drawing>
                 <wp:inline distT="0" distB="0" distL="0" distR="0" wp14:anchorId="1C06563B" wp14:editId="3A26E1F0">
@@ -13557,7 +13488,7 @@
                           <pic:cNvPicPr/>
                         </pic:nvPicPr>
                         <pic:blipFill>
-                          <a:blip r:embed="rId33" cstate="print">
+                          <a:blip r:embed="rId32" cstate="print">
                             <a:extLst>
                               <a:ext uri="{28A0092B-C50C-407E-A947-70E740481C1C}">
                                 <a14:useLocalDpi xmlns:a14="http://schemas.microsoft.com/office/drawing/2010/main" val="0"/>
@@ -13615,7 +13546,7 @@
                 <w:sz w:val="28"/>
                 <w:szCs w:val="28"/>
                 <w:u w:val="single"/>
-                <w:lang w:eastAsia="en-GB"/>
+                <w:lang w:val="en-US"/>
               </w:rPr>
               <w:drawing>
                 <wp:inline distT="0" distB="0" distL="0" distR="0" wp14:anchorId="00B67920" wp14:editId="7351784B">
@@ -13633,7 +13564,7 @@
                           <pic:cNvPicPr/>
                         </pic:nvPicPr>
                         <pic:blipFill>
-                          <a:blip r:embed="rId11" cstate="print">
+                          <a:blip r:embed="rId10" cstate="print">
                             <a:extLst>
                               <a:ext uri="{28A0092B-C50C-407E-A947-70E740481C1C}">
                                 <a14:useLocalDpi xmlns:a14="http://schemas.microsoft.com/office/drawing/2010/main" val="0"/>
@@ -13689,7 +13620,7 @@
                 <w:sz w:val="28"/>
                 <w:szCs w:val="28"/>
                 <w:u w:val="single"/>
-                <w:lang w:eastAsia="en-GB"/>
+                <w:lang w:val="en-US"/>
               </w:rPr>
               <w:drawing>
                 <wp:inline distT="0" distB="0" distL="0" distR="0" wp14:anchorId="1780D3E1" wp14:editId="444D1CB4">
@@ -13707,7 +13638,7 @@
                           <pic:cNvPicPr/>
                         </pic:nvPicPr>
                         <pic:blipFill>
-                          <a:blip r:embed="rId24" cstate="print">
+                          <a:blip r:embed="rId23" cstate="print">
                             <a:extLst>
                               <a:ext uri="{28A0092B-C50C-407E-A947-70E740481C1C}">
                                 <a14:useLocalDpi xmlns:a14="http://schemas.microsoft.com/office/drawing/2010/main" val="0"/>
@@ -14256,7 +14187,7 @@
                 <w:sz w:val="28"/>
                 <w:szCs w:val="28"/>
                 <w:u w:val="single"/>
-                <w:lang w:eastAsia="en-GB"/>
+                <w:lang w:val="en-US"/>
               </w:rPr>
               <w:lastRenderedPageBreak/>
               <w:drawing>
@@ -14275,7 +14206,7 @@
                           <pic:cNvPicPr/>
                         </pic:nvPicPr>
                         <pic:blipFill>
-                          <a:blip r:embed="rId11" cstate="print">
+                          <a:blip r:embed="rId10" cstate="print">
                             <a:extLst>
                               <a:ext uri="{28A0092B-C50C-407E-A947-70E740481C1C}">
                                 <a14:useLocalDpi xmlns:a14="http://schemas.microsoft.com/office/drawing/2010/main" val="0"/>
@@ -14327,7 +14258,7 @@
                 <w:sz w:val="28"/>
                 <w:szCs w:val="28"/>
                 <w:u w:val="single"/>
-                <w:lang w:eastAsia="en-GB"/>
+                <w:lang w:val="en-US"/>
               </w:rPr>
               <w:drawing>
                 <wp:inline distT="0" distB="0" distL="0" distR="0" wp14:anchorId="7330AE81" wp14:editId="2DA37530">
@@ -14345,7 +14276,7 @@
                           <pic:cNvPicPr/>
                         </pic:nvPicPr>
                         <pic:blipFill>
-                          <a:blip r:embed="rId11" cstate="print">
+                          <a:blip r:embed="rId10" cstate="print">
                             <a:extLst>
                               <a:ext uri="{28A0092B-C50C-407E-A947-70E740481C1C}">
                                 <a14:useLocalDpi xmlns:a14="http://schemas.microsoft.com/office/drawing/2010/main" val="0"/>
@@ -14396,7 +14327,7 @@
                 <w:noProof/>
                 <w:sz w:val="28"/>
                 <w:szCs w:val="28"/>
-                <w:lang w:eastAsia="en-GB"/>
+                <w:lang w:val="en-US"/>
               </w:rPr>
               <w:drawing>
                 <wp:inline distT="0" distB="0" distL="0" distR="0" wp14:anchorId="72D38E39" wp14:editId="39040E1A">
@@ -14414,7 +14345,7 @@
                           <pic:cNvPicPr/>
                         </pic:nvPicPr>
                         <pic:blipFill>
-                          <a:blip r:embed="rId43" cstate="print">
+                          <a:blip r:embed="rId42" cstate="print">
                             <a:extLst>
                               <a:ext uri="{28A0092B-C50C-407E-A947-70E740481C1C}">
                                 <a14:useLocalDpi xmlns:a14="http://schemas.microsoft.com/office/drawing/2010/main" val="0"/>
@@ -14466,7 +14397,7 @@
                 <w:sz w:val="28"/>
                 <w:szCs w:val="28"/>
                 <w:u w:val="single"/>
-                <w:lang w:eastAsia="en-GB"/>
+                <w:lang w:val="en-US"/>
               </w:rPr>
               <w:drawing>
                 <wp:inline distT="0" distB="0" distL="0" distR="0" wp14:anchorId="6B9DDCC6" wp14:editId="222B9643">
@@ -14484,7 +14415,7 @@
                           <pic:cNvPicPr/>
                         </pic:nvPicPr>
                         <pic:blipFill>
-                          <a:blip r:embed="rId11" cstate="print">
+                          <a:blip r:embed="rId10" cstate="print">
                             <a:extLst>
                               <a:ext uri="{28A0092B-C50C-407E-A947-70E740481C1C}">
                                 <a14:useLocalDpi xmlns:a14="http://schemas.microsoft.com/office/drawing/2010/main" val="0"/>
@@ -14535,7 +14466,7 @@
                 <w:noProof/>
                 <w:sz w:val="28"/>
                 <w:szCs w:val="28"/>
-                <w:lang w:eastAsia="en-GB"/>
+                <w:lang w:val="en-US"/>
               </w:rPr>
               <w:drawing>
                 <wp:inline distT="0" distB="0" distL="0" distR="0" wp14:anchorId="7D304567" wp14:editId="3FE3820B">
@@ -14553,7 +14484,7 @@
                           <pic:cNvPicPr/>
                         </pic:nvPicPr>
                         <pic:blipFill>
-                          <a:blip r:embed="rId44" cstate="print">
+                          <a:blip r:embed="rId43" cstate="print">
                             <a:extLst>
                               <a:ext uri="{28A0092B-C50C-407E-A947-70E740481C1C}">
                                 <a14:useLocalDpi xmlns:a14="http://schemas.microsoft.com/office/drawing/2010/main" val="0"/>
@@ -14605,7 +14536,7 @@
                 <w:sz w:val="28"/>
                 <w:szCs w:val="28"/>
                 <w:u w:val="single"/>
-                <w:lang w:eastAsia="en-GB"/>
+                <w:lang w:val="en-US"/>
               </w:rPr>
               <w:drawing>
                 <wp:inline distT="0" distB="0" distL="0" distR="0" wp14:anchorId="1600C321" wp14:editId="364A8861">
@@ -14623,7 +14554,7 @@
                           <pic:cNvPicPr/>
                         </pic:nvPicPr>
                         <pic:blipFill>
-                          <a:blip r:embed="rId11" cstate="print">
+                          <a:blip r:embed="rId10" cstate="print">
                             <a:extLst>
                               <a:ext uri="{28A0092B-C50C-407E-A947-70E740481C1C}">
                                 <a14:useLocalDpi xmlns:a14="http://schemas.microsoft.com/office/drawing/2010/main" val="0"/>
@@ -14674,7 +14605,7 @@
                 <w:noProof/>
                 <w:sz w:val="28"/>
                 <w:szCs w:val="28"/>
-                <w:lang w:eastAsia="en-GB"/>
+                <w:lang w:val="en-US"/>
               </w:rPr>
               <w:drawing>
                 <wp:inline distT="0" distB="0" distL="0" distR="0" wp14:anchorId="645EBE56" wp14:editId="21B8E5ED">
@@ -14692,7 +14623,7 @@
                           <pic:cNvPicPr/>
                         </pic:nvPicPr>
                         <pic:blipFill>
-                          <a:blip r:embed="rId45" cstate="print">
+                          <a:blip r:embed="rId44" cstate="print">
                             <a:extLst>
                               <a:ext uri="{28A0092B-C50C-407E-A947-70E740481C1C}">
                                 <a14:useLocalDpi xmlns:a14="http://schemas.microsoft.com/office/drawing/2010/main" val="0"/>
@@ -14744,7 +14675,7 @@
                 <w:sz w:val="28"/>
                 <w:szCs w:val="28"/>
                 <w:u w:val="single"/>
-                <w:lang w:eastAsia="en-GB"/>
+                <w:lang w:val="en-US"/>
               </w:rPr>
               <w:drawing>
                 <wp:inline distT="0" distB="0" distL="0" distR="0" wp14:anchorId="4D59722A" wp14:editId="7B7D9084">
@@ -14762,7 +14693,7 @@
                           <pic:cNvPicPr/>
                         </pic:nvPicPr>
                         <pic:blipFill>
-                          <a:blip r:embed="rId11" cstate="print">
+                          <a:blip r:embed="rId10" cstate="print">
                             <a:extLst>
                               <a:ext uri="{28A0092B-C50C-407E-A947-70E740481C1C}">
                                 <a14:useLocalDpi xmlns:a14="http://schemas.microsoft.com/office/drawing/2010/main" val="0"/>
@@ -14813,7 +14744,7 @@
                 <w:noProof/>
                 <w:sz w:val="28"/>
                 <w:szCs w:val="28"/>
-                <w:lang w:eastAsia="en-GB"/>
+                <w:lang w:val="en-US"/>
               </w:rPr>
               <w:drawing>
                 <wp:inline distT="0" distB="0" distL="0" distR="0" wp14:anchorId="1B1E214D" wp14:editId="6DF0387F">
@@ -14831,7 +14762,7 @@
                           <pic:cNvPicPr/>
                         </pic:nvPicPr>
                         <pic:blipFill>
-                          <a:blip r:embed="rId46" cstate="print">
+                          <a:blip r:embed="rId45" cstate="print">
                             <a:extLst>
                               <a:ext uri="{28A0092B-C50C-407E-A947-70E740481C1C}">
                                 <a14:useLocalDpi xmlns:a14="http://schemas.microsoft.com/office/drawing/2010/main" val="0"/>
@@ -14883,7 +14814,7 @@
                 <w:sz w:val="28"/>
                 <w:szCs w:val="28"/>
                 <w:u w:val="single"/>
-                <w:lang w:eastAsia="en-GB"/>
+                <w:lang w:val="en-US"/>
               </w:rPr>
               <w:drawing>
                 <wp:inline distT="0" distB="0" distL="0" distR="0" wp14:anchorId="33B462D0" wp14:editId="2A3F9703">
@@ -14901,7 +14832,7 @@
                           <pic:cNvPicPr/>
                         </pic:nvPicPr>
                         <pic:blipFill>
-                          <a:blip r:embed="rId11" cstate="print">
+                          <a:blip r:embed="rId10" cstate="print">
                             <a:extLst>
                               <a:ext uri="{28A0092B-C50C-407E-A947-70E740481C1C}">
                                 <a14:useLocalDpi xmlns:a14="http://schemas.microsoft.com/office/drawing/2010/main" val="0"/>
@@ -14952,7 +14883,7 @@
                 <w:noProof/>
                 <w:sz w:val="28"/>
                 <w:szCs w:val="28"/>
-                <w:lang w:eastAsia="en-GB"/>
+                <w:lang w:val="en-US"/>
               </w:rPr>
               <w:drawing>
                 <wp:inline distT="0" distB="0" distL="0" distR="0" wp14:anchorId="64911293" wp14:editId="2C826BFE">
@@ -14970,7 +14901,7 @@
                           <pic:cNvPicPr/>
                         </pic:nvPicPr>
                         <pic:blipFill>
-                          <a:blip r:embed="rId47" cstate="print">
+                          <a:blip r:embed="rId46" cstate="print">
                             <a:extLst>
                               <a:ext uri="{28A0092B-C50C-407E-A947-70E740481C1C}">
                                 <a14:useLocalDpi xmlns:a14="http://schemas.microsoft.com/office/drawing/2010/main" val="0"/>
@@ -15022,7 +14953,7 @@
                 <w:sz w:val="28"/>
                 <w:szCs w:val="28"/>
                 <w:u w:val="single"/>
-                <w:lang w:eastAsia="en-GB"/>
+                <w:lang w:val="en-US"/>
               </w:rPr>
               <w:drawing>
                 <wp:inline distT="0" distB="0" distL="0" distR="0" wp14:anchorId="2275B9E7" wp14:editId="1969A976">
@@ -15040,7 +14971,7 @@
                           <pic:cNvPicPr/>
                         </pic:nvPicPr>
                         <pic:blipFill>
-                          <a:blip r:embed="rId11" cstate="print">
+                          <a:blip r:embed="rId10" cstate="print">
                             <a:extLst>
                               <a:ext uri="{28A0092B-C50C-407E-A947-70E740481C1C}">
                                 <a14:useLocalDpi xmlns:a14="http://schemas.microsoft.com/office/drawing/2010/main" val="0"/>
@@ -15091,7 +15022,7 @@
                 <w:noProof/>
                 <w:sz w:val="28"/>
                 <w:szCs w:val="28"/>
-                <w:lang w:eastAsia="en-GB"/>
+                <w:lang w:val="en-US"/>
               </w:rPr>
               <w:drawing>
                 <wp:inline distT="0" distB="0" distL="0" distR="0" wp14:anchorId="0596E5D8" wp14:editId="08FC3802">
@@ -15109,7 +15040,7 @@
                           <pic:cNvPicPr/>
                         </pic:nvPicPr>
                         <pic:blipFill>
-                          <a:blip r:embed="rId48" cstate="print">
+                          <a:blip r:embed="rId47" cstate="print">
                             <a:extLst>
                               <a:ext uri="{28A0092B-C50C-407E-A947-70E740481C1C}">
                                 <a14:useLocalDpi xmlns:a14="http://schemas.microsoft.com/office/drawing/2010/main" val="0"/>
@@ -15161,7 +15092,7 @@
                 <w:sz w:val="28"/>
                 <w:szCs w:val="28"/>
                 <w:u w:val="single"/>
-                <w:lang w:eastAsia="en-GB"/>
+                <w:lang w:val="en-US"/>
               </w:rPr>
               <w:drawing>
                 <wp:inline distT="0" distB="0" distL="0" distR="0" wp14:anchorId="4EFD6278" wp14:editId="69B762D8">
@@ -15179,7 +15110,7 @@
                           <pic:cNvPicPr/>
                         </pic:nvPicPr>
                         <pic:blipFill>
-                          <a:blip r:embed="rId11" cstate="print">
+                          <a:blip r:embed="rId10" cstate="print">
                             <a:extLst>
                               <a:ext uri="{28A0092B-C50C-407E-A947-70E740481C1C}">
                                 <a14:useLocalDpi xmlns:a14="http://schemas.microsoft.com/office/drawing/2010/main" val="0"/>
@@ -15397,8 +15328,8 @@
       </w:pPr>
     </w:p>
     <w:sectPr>
-      <w:headerReference w:type="default" r:id="rId49"/>
-      <w:footerReference w:type="default" r:id="rId50"/>
+      <w:headerReference w:type="default" r:id="rId48"/>
+      <w:footerReference w:type="default" r:id="rId49"/>
       <w:pgSz w:w="11906" w:h="16838"/>
       <w:pgMar w:top="1440" w:right="1440" w:bottom="990" w:left="1440" w:header="708" w:footer="708" w:gutter="0"/>
       <w:cols w:space="708"/>
@@ -15409,7 +15340,7 @@
 </file>
 
 <file path=word/endnotes.xml><?xml version="1.0" encoding="utf-8"?>
-<w:endnotes xmlns:wpc="http://schemas.microsoft.com/office/word/2010/wordprocessingCanvas" xmlns:mc="http://schemas.openxmlformats.org/markup-compatibility/2006" xmlns:o="urn:schemas-microsoft-com:office:office" xmlns:r="http://schemas.openxmlformats.org/officeDocument/2006/relationships" xmlns:m="http://schemas.openxmlformats.org/officeDocument/2006/math" xmlns:v="urn:schemas-microsoft-com:vml" xmlns:wp14="http://schemas.microsoft.com/office/word/2010/wordprocessingDrawing" xmlns:wp="http://schemas.openxmlformats.org/drawingml/2006/wordprocessingDrawing" xmlns:w10="urn:schemas-microsoft-com:office:word" xmlns:w="http://schemas.openxmlformats.org/wordprocessingml/2006/main" xmlns:w14="http://schemas.microsoft.com/office/word/2010/wordml" xmlns:wpg="http://schemas.microsoft.com/office/word/2010/wordprocessingGroup" xmlns:wpi="http://schemas.microsoft.com/office/word/2010/wordprocessingInk" xmlns:wne="http://schemas.microsoft.com/office/word/2006/wordml" xmlns:wps="http://schemas.microsoft.com/office/word/2010/wordprocessingShape" mc:Ignorable="w14 wp14">
+<w:endnotes xmlns:wpc="http://schemas.microsoft.com/office/word/2010/wordprocessingCanvas" xmlns:cx="http://schemas.microsoft.com/office/drawing/2014/chartex" xmlns:cx1="http://schemas.microsoft.com/office/drawing/2015/9/8/chartex" xmlns:mc="http://schemas.openxmlformats.org/markup-compatibility/2006" xmlns:o="urn:schemas-microsoft-com:office:office" xmlns:r="http://schemas.openxmlformats.org/officeDocument/2006/relationships" xmlns:m="http://schemas.openxmlformats.org/officeDocument/2006/math" xmlns:v="urn:schemas-microsoft-com:vml" xmlns:wp14="http://schemas.microsoft.com/office/word/2010/wordprocessingDrawing" xmlns:wp="http://schemas.openxmlformats.org/drawingml/2006/wordprocessingDrawing" xmlns:w10="urn:schemas-microsoft-com:office:word" xmlns:w="http://schemas.openxmlformats.org/wordprocessingml/2006/main" xmlns:w14="http://schemas.microsoft.com/office/word/2010/wordml" xmlns:w15="http://schemas.microsoft.com/office/word/2012/wordml" xmlns:w16se="http://schemas.microsoft.com/office/word/2015/wordml/symex" xmlns:wpg="http://schemas.microsoft.com/office/word/2010/wordprocessingGroup" xmlns:wpi="http://schemas.microsoft.com/office/word/2010/wordprocessingInk" xmlns:wne="http://schemas.microsoft.com/office/word/2006/wordml" xmlns:wps="http://schemas.microsoft.com/office/word/2010/wordprocessingShape" mc:Ignorable="w14 w15 w16se wp14">
   <w:endnote w:type="separator" w:id="-1">
     <w:p>
       <w:pPr>
@@ -15434,7 +15365,7 @@
 </file>
 
 <file path=word/footer1.xml><?xml version="1.0" encoding="utf-8"?>
-<w:ftr xmlns:wpc="http://schemas.microsoft.com/office/word/2010/wordprocessingCanvas" xmlns:mc="http://schemas.openxmlformats.org/markup-compatibility/2006" xmlns:o="urn:schemas-microsoft-com:office:office" xmlns:r="http://schemas.openxmlformats.org/officeDocument/2006/relationships" xmlns:m="http://schemas.openxmlformats.org/officeDocument/2006/math" xmlns:v="urn:schemas-microsoft-com:vml" xmlns:wp14="http://schemas.microsoft.com/office/word/2010/wordprocessingDrawing" xmlns:wp="http://schemas.openxmlformats.org/drawingml/2006/wordprocessingDrawing" xmlns:w10="urn:schemas-microsoft-com:office:word" xmlns:w="http://schemas.openxmlformats.org/wordprocessingml/2006/main" xmlns:w14="http://schemas.microsoft.com/office/word/2010/wordml" xmlns:wpg="http://schemas.microsoft.com/office/word/2010/wordprocessingGroup" xmlns:wpi="http://schemas.microsoft.com/office/word/2010/wordprocessingInk" xmlns:wne="http://schemas.microsoft.com/office/word/2006/wordml" xmlns:wps="http://schemas.microsoft.com/office/word/2010/wordprocessingShape" mc:Ignorable="w14 wp14">
+<w:ftr xmlns:wpc="http://schemas.microsoft.com/office/word/2010/wordprocessingCanvas" xmlns:cx="http://schemas.microsoft.com/office/drawing/2014/chartex" xmlns:cx1="http://schemas.microsoft.com/office/drawing/2015/9/8/chartex" xmlns:mc="http://schemas.openxmlformats.org/markup-compatibility/2006" xmlns:o="urn:schemas-microsoft-com:office:office" xmlns:r="http://schemas.openxmlformats.org/officeDocument/2006/relationships" xmlns:m="http://schemas.openxmlformats.org/officeDocument/2006/math" xmlns:v="urn:schemas-microsoft-com:vml" xmlns:wp14="http://schemas.microsoft.com/office/word/2010/wordprocessingDrawing" xmlns:wp="http://schemas.openxmlformats.org/drawingml/2006/wordprocessingDrawing" xmlns:w10="urn:schemas-microsoft-com:office:word" xmlns:w="http://schemas.openxmlformats.org/wordprocessingml/2006/main" xmlns:w14="http://schemas.microsoft.com/office/word/2010/wordml" xmlns:w15="http://schemas.microsoft.com/office/word/2012/wordml" xmlns:w16se="http://schemas.microsoft.com/office/word/2015/wordml/symex" xmlns:wpg="http://schemas.microsoft.com/office/word/2010/wordprocessingGroup" xmlns:wpi="http://schemas.microsoft.com/office/word/2010/wordprocessingInk" xmlns:wne="http://schemas.microsoft.com/office/word/2006/wordml" xmlns:wps="http://schemas.microsoft.com/office/word/2010/wordprocessingShape" mc:Ignorable="w14 w15 w16se wp14">
   <w:sdt>
     <w:sdtPr>
       <w:id w:val="1817442829"/>
@@ -15467,7 +15398,7 @@
           <w:rPr>
             <w:noProof/>
           </w:rPr>
-          <w:t>1</w:t>
+          <w:t>6</w:t>
         </w:r>
         <w:r>
           <w:rPr>
@@ -15487,7 +15418,7 @@
 </file>
 
 <file path=word/footnotes.xml><?xml version="1.0" encoding="utf-8"?>
-<w:footnotes xmlns:wpc="http://schemas.microsoft.com/office/word/2010/wordprocessingCanvas" xmlns:mc="http://schemas.openxmlformats.org/markup-compatibility/2006" xmlns:o="urn:schemas-microsoft-com:office:office" xmlns:r="http://schemas.openxmlformats.org/officeDocument/2006/relationships" xmlns:m="http://schemas.openxmlformats.org/officeDocument/2006/math" xmlns:v="urn:schemas-microsoft-com:vml" xmlns:wp14="http://schemas.microsoft.com/office/word/2010/wordprocessingDrawing" xmlns:wp="http://schemas.openxmlformats.org/drawingml/2006/wordprocessingDrawing" xmlns:w10="urn:schemas-microsoft-com:office:word" xmlns:w="http://schemas.openxmlformats.org/wordprocessingml/2006/main" xmlns:w14="http://schemas.microsoft.com/office/word/2010/wordml" xmlns:wpg="http://schemas.microsoft.com/office/word/2010/wordprocessingGroup" xmlns:wpi="http://schemas.microsoft.com/office/word/2010/wordprocessingInk" xmlns:wne="http://schemas.microsoft.com/office/word/2006/wordml" xmlns:wps="http://schemas.microsoft.com/office/word/2010/wordprocessingShape" mc:Ignorable="w14 wp14">
+<w:footnotes xmlns:wpc="http://schemas.microsoft.com/office/word/2010/wordprocessingCanvas" xmlns:cx="http://schemas.microsoft.com/office/drawing/2014/chartex" xmlns:cx1="http://schemas.microsoft.com/office/drawing/2015/9/8/chartex" xmlns:mc="http://schemas.openxmlformats.org/markup-compatibility/2006" xmlns:o="urn:schemas-microsoft-com:office:office" xmlns:r="http://schemas.openxmlformats.org/officeDocument/2006/relationships" xmlns:m="http://schemas.openxmlformats.org/officeDocument/2006/math" xmlns:v="urn:schemas-microsoft-com:vml" xmlns:wp14="http://schemas.microsoft.com/office/word/2010/wordprocessingDrawing" xmlns:wp="http://schemas.openxmlformats.org/drawingml/2006/wordprocessingDrawing" xmlns:w10="urn:schemas-microsoft-com:office:word" xmlns:w="http://schemas.openxmlformats.org/wordprocessingml/2006/main" xmlns:w14="http://schemas.microsoft.com/office/word/2010/wordml" xmlns:w15="http://schemas.microsoft.com/office/word/2012/wordml" xmlns:w16se="http://schemas.microsoft.com/office/word/2015/wordml/symex" xmlns:wpg="http://schemas.microsoft.com/office/word/2010/wordprocessingGroup" xmlns:wpi="http://schemas.microsoft.com/office/word/2010/wordprocessingInk" xmlns:wne="http://schemas.microsoft.com/office/word/2006/wordml" xmlns:wps="http://schemas.microsoft.com/office/word/2010/wordprocessingShape" mc:Ignorable="w14 w15 w16se wp14">
   <w:footnote w:type="separator" w:id="-1">
     <w:p>
       <w:pPr>
@@ -15512,7 +15443,7 @@
 </file>
 
 <file path=word/header1.xml><?xml version="1.0" encoding="utf-8"?>
-<w:hdr xmlns:wpc="http://schemas.microsoft.com/office/word/2010/wordprocessingCanvas" xmlns:mc="http://schemas.openxmlformats.org/markup-compatibility/2006" xmlns:o="urn:schemas-microsoft-com:office:office" xmlns:r="http://schemas.openxmlformats.org/officeDocument/2006/relationships" xmlns:m="http://schemas.openxmlformats.org/officeDocument/2006/math" xmlns:v="urn:schemas-microsoft-com:vml" xmlns:wp14="http://schemas.microsoft.com/office/word/2010/wordprocessingDrawing" xmlns:wp="http://schemas.openxmlformats.org/drawingml/2006/wordprocessingDrawing" xmlns:w10="urn:schemas-microsoft-com:office:word" xmlns:w="http://schemas.openxmlformats.org/wordprocessingml/2006/main" xmlns:w14="http://schemas.microsoft.com/office/word/2010/wordml" xmlns:wpg="http://schemas.microsoft.com/office/word/2010/wordprocessingGroup" xmlns:wpi="http://schemas.microsoft.com/office/word/2010/wordprocessingInk" xmlns:wne="http://schemas.microsoft.com/office/word/2006/wordml" xmlns:wps="http://schemas.microsoft.com/office/word/2010/wordprocessingShape" mc:Ignorable="w14 wp14">
+<w:hdr xmlns:wpc="http://schemas.microsoft.com/office/word/2010/wordprocessingCanvas" xmlns:cx="http://schemas.microsoft.com/office/drawing/2014/chartex" xmlns:cx1="http://schemas.microsoft.com/office/drawing/2015/9/8/chartex" xmlns:mc="http://schemas.openxmlformats.org/markup-compatibility/2006" xmlns:o="urn:schemas-microsoft-com:office:office" xmlns:r="http://schemas.openxmlformats.org/officeDocument/2006/relationships" xmlns:m="http://schemas.openxmlformats.org/officeDocument/2006/math" xmlns:v="urn:schemas-microsoft-com:vml" xmlns:wp14="http://schemas.microsoft.com/office/word/2010/wordprocessingDrawing" xmlns:wp="http://schemas.openxmlformats.org/drawingml/2006/wordprocessingDrawing" xmlns:w10="urn:schemas-microsoft-com:office:word" xmlns:w="http://schemas.openxmlformats.org/wordprocessingml/2006/main" xmlns:w14="http://schemas.microsoft.com/office/word/2010/wordml" xmlns:w15="http://schemas.microsoft.com/office/word/2012/wordml" xmlns:w16se="http://schemas.microsoft.com/office/word/2015/wordml/symex" xmlns:wpg="http://schemas.microsoft.com/office/word/2010/wordprocessingGroup" xmlns:wpi="http://schemas.microsoft.com/office/word/2010/wordprocessingInk" xmlns:wne="http://schemas.microsoft.com/office/word/2006/wordml" xmlns:wps="http://schemas.microsoft.com/office/word/2010/wordprocessingShape" mc:Ignorable="w14 w15 w16se wp14">
   <w:tbl>
     <w:tblPr>
       <w:tblStyle w:val="TableGrid"/>
@@ -15520,9 +15451,9 @@
       <w:tblLook w:val="04A0" w:firstRow="1" w:lastRow="0" w:firstColumn="1" w:lastColumn="0" w:noHBand="0" w:noVBand="1"/>
     </w:tblPr>
     <w:tblGrid>
-      <w:gridCol w:w="2024"/>
-      <w:gridCol w:w="2063"/>
-      <w:gridCol w:w="1979"/>
+      <w:gridCol w:w="2011"/>
+      <w:gridCol w:w="2053"/>
+      <w:gridCol w:w="2002"/>
       <w:gridCol w:w="3176"/>
     </w:tblGrid>
     <w:tr>
@@ -15743,7 +15674,7 @@
               <w:sz w:val="24"/>
               <w:szCs w:val="24"/>
             </w:rPr>
-            <w:t>Draft</w:t>
+            <w:t>Proposed</w:t>
           </w:r>
         </w:p>
       </w:tc>
@@ -15802,8 +15733,8 @@
 </file>
 
 <file path=word/numbering.xml><?xml version="1.0" encoding="utf-8"?>
-<w:numbering xmlns:wpc="http://schemas.microsoft.com/office/word/2010/wordprocessingCanvas" xmlns:mc="http://schemas.openxmlformats.org/markup-compatibility/2006" xmlns:o="urn:schemas-microsoft-com:office:office" xmlns:r="http://schemas.openxmlformats.org/officeDocument/2006/relationships" xmlns:m="http://schemas.openxmlformats.org/officeDocument/2006/math" xmlns:v="urn:schemas-microsoft-com:vml" xmlns:wp14="http://schemas.microsoft.com/office/word/2010/wordprocessingDrawing" xmlns:wp="http://schemas.openxmlformats.org/drawingml/2006/wordprocessingDrawing" xmlns:w10="urn:schemas-microsoft-com:office:word" xmlns:w="http://schemas.openxmlformats.org/wordprocessingml/2006/main" xmlns:w14="http://schemas.microsoft.com/office/word/2010/wordml" xmlns:wpg="http://schemas.microsoft.com/office/word/2010/wordprocessingGroup" xmlns:wpi="http://schemas.microsoft.com/office/word/2010/wordprocessingInk" xmlns:wne="http://schemas.microsoft.com/office/word/2006/wordml" xmlns:wps="http://schemas.microsoft.com/office/word/2010/wordprocessingShape" mc:Ignorable="w14 wp14">
-  <w:abstractNum w:abstractNumId="0">
+<w:numbering xmlns:wpc="http://schemas.microsoft.com/office/word/2010/wordprocessingCanvas" xmlns:cx="http://schemas.microsoft.com/office/drawing/2014/chartex" xmlns:cx1="http://schemas.microsoft.com/office/drawing/2015/9/8/chartex" xmlns:mc="http://schemas.openxmlformats.org/markup-compatibility/2006" xmlns:o="urn:schemas-microsoft-com:office:office" xmlns:r="http://schemas.openxmlformats.org/officeDocument/2006/relationships" xmlns:m="http://schemas.openxmlformats.org/officeDocument/2006/math" xmlns:v="urn:schemas-microsoft-com:vml" xmlns:wp14="http://schemas.microsoft.com/office/word/2010/wordprocessingDrawing" xmlns:wp="http://schemas.openxmlformats.org/drawingml/2006/wordprocessingDrawing" xmlns:w10="urn:schemas-microsoft-com:office:word" xmlns:w="http://schemas.openxmlformats.org/wordprocessingml/2006/main" xmlns:w14="http://schemas.microsoft.com/office/word/2010/wordml" xmlns:w15="http://schemas.microsoft.com/office/word/2012/wordml" xmlns:w16se="http://schemas.microsoft.com/office/word/2015/wordml/symex" xmlns:wpg="http://schemas.microsoft.com/office/word/2010/wordprocessingGroup" xmlns:wpi="http://schemas.microsoft.com/office/word/2010/wordprocessingInk" xmlns:wne="http://schemas.microsoft.com/office/word/2006/wordml" xmlns:wps="http://schemas.microsoft.com/office/word/2010/wordprocessingShape" mc:Ignorable="w14 w15 w16se wp14">
+  <w:abstractNum w:abstractNumId="0" w15:restartNumberingAfterBreak="0">
     <w:nsid w:val="10775318"/>
     <w:multiLevelType w:val="hybridMultilevel"/>
     <w:tmpl w:val="DD20C13E"/>
@@ -15892,7 +15823,7 @@
       </w:pPr>
     </w:lvl>
   </w:abstractNum>
-  <w:abstractNum w:abstractNumId="1">
+  <w:abstractNum w:abstractNumId="1" w15:restartNumberingAfterBreak="0">
     <w:nsid w:val="10BC21C8"/>
     <w:multiLevelType w:val="hybridMultilevel"/>
     <w:tmpl w:val="DC8C6CAA"/>
@@ -15981,7 +15912,7 @@
       </w:pPr>
     </w:lvl>
   </w:abstractNum>
-  <w:abstractNum w:abstractNumId="2">
+  <w:abstractNum w:abstractNumId="2" w15:restartNumberingAfterBreak="0">
     <w:nsid w:val="13FF52D4"/>
     <w:multiLevelType w:val="multilevel"/>
     <w:tmpl w:val="F03CF038"/>
@@ -16102,7 +16033,7 @@
       </w:rPr>
     </w:lvl>
   </w:abstractNum>
-  <w:abstractNum w:abstractNumId="3">
+  <w:abstractNum w:abstractNumId="3" w15:restartNumberingAfterBreak="0">
     <w:nsid w:val="1E235266"/>
     <w:multiLevelType w:val="hybridMultilevel"/>
     <w:tmpl w:val="7032B1FE"/>
@@ -16215,7 +16146,7 @@
       </w:rPr>
     </w:lvl>
   </w:abstractNum>
-  <w:abstractNum w:abstractNumId="4">
+  <w:abstractNum w:abstractNumId="4" w15:restartNumberingAfterBreak="0">
     <w:nsid w:val="298E57C2"/>
     <w:multiLevelType w:val="hybridMultilevel"/>
     <w:tmpl w:val="C666EC06"/>
@@ -16304,7 +16235,7 @@
       </w:pPr>
     </w:lvl>
   </w:abstractNum>
-  <w:abstractNum w:abstractNumId="5">
+  <w:abstractNum w:abstractNumId="5" w15:restartNumberingAfterBreak="0">
     <w:nsid w:val="2D5C4C2D"/>
     <w:multiLevelType w:val="hybridMultilevel"/>
     <w:tmpl w:val="EF484BB4"/>
@@ -16394,7 +16325,7 @@
       </w:pPr>
     </w:lvl>
   </w:abstractNum>
-  <w:abstractNum w:abstractNumId="6">
+  <w:abstractNum w:abstractNumId="6" w15:restartNumberingAfterBreak="0">
     <w:nsid w:val="34AE2C6F"/>
     <w:multiLevelType w:val="hybridMultilevel"/>
     <w:tmpl w:val="F1D2889C"/>
@@ -16507,7 +16438,7 @@
       </w:rPr>
     </w:lvl>
   </w:abstractNum>
-  <w:abstractNum w:abstractNumId="7">
+  <w:abstractNum w:abstractNumId="7" w15:restartNumberingAfterBreak="0">
     <w:nsid w:val="360A6A44"/>
     <w:multiLevelType w:val="hybridMultilevel"/>
     <w:tmpl w:val="2A7C3C4E"/>
@@ -16596,7 +16527,7 @@
       </w:pPr>
     </w:lvl>
   </w:abstractNum>
-  <w:abstractNum w:abstractNumId="8">
+  <w:abstractNum w:abstractNumId="8" w15:restartNumberingAfterBreak="0">
     <w:nsid w:val="4430229C"/>
     <w:multiLevelType w:val="multilevel"/>
     <w:tmpl w:val="B3880B38"/>
@@ -16717,7 +16648,7 @@
       </w:rPr>
     </w:lvl>
   </w:abstractNum>
-  <w:abstractNum w:abstractNumId="9">
+  <w:abstractNum w:abstractNumId="9" w15:restartNumberingAfterBreak="0">
     <w:nsid w:val="526948D6"/>
     <w:multiLevelType w:val="hybridMultilevel"/>
     <w:tmpl w:val="E1B45222"/>
@@ -16830,7 +16761,7 @@
       </w:rPr>
     </w:lvl>
   </w:abstractNum>
-  <w:abstractNum w:abstractNumId="10">
+  <w:abstractNum w:abstractNumId="10" w15:restartNumberingAfterBreak="0">
     <w:nsid w:val="558D4D83"/>
     <w:multiLevelType w:val="hybridMultilevel"/>
     <w:tmpl w:val="CDBEA176"/>
@@ -16943,7 +16874,7 @@
       </w:rPr>
     </w:lvl>
   </w:abstractNum>
-  <w:abstractNum w:abstractNumId="11">
+  <w:abstractNum w:abstractNumId="11" w15:restartNumberingAfterBreak="0">
     <w:nsid w:val="5C4B75E3"/>
     <w:multiLevelType w:val="hybridMultilevel"/>
     <w:tmpl w:val="002618FE"/>
@@ -17056,7 +16987,7 @@
       </w:rPr>
     </w:lvl>
   </w:abstractNum>
-  <w:abstractNum w:abstractNumId="12">
+  <w:abstractNum w:abstractNumId="12" w15:restartNumberingAfterBreak="0">
     <w:nsid w:val="60740565"/>
     <w:multiLevelType w:val="hybridMultilevel"/>
     <w:tmpl w:val="0B24E1E4"/>
@@ -17145,7 +17076,7 @@
       </w:pPr>
     </w:lvl>
   </w:abstractNum>
-  <w:abstractNum w:abstractNumId="13">
+  <w:abstractNum w:abstractNumId="13" w15:restartNumberingAfterBreak="0">
     <w:nsid w:val="60AD0FA9"/>
     <w:multiLevelType w:val="hybridMultilevel"/>
     <w:tmpl w:val="2D02F9C6"/>
@@ -17234,7 +17165,7 @@
       </w:pPr>
     </w:lvl>
   </w:abstractNum>
-  <w:abstractNum w:abstractNumId="14">
+  <w:abstractNum w:abstractNumId="14" w15:restartNumberingAfterBreak="0">
     <w:nsid w:val="64BE0A2C"/>
     <w:multiLevelType w:val="multilevel"/>
     <w:tmpl w:val="FADA4556"/>
@@ -17357,7 +17288,7 @@
       </w:rPr>
     </w:lvl>
   </w:abstractNum>
-  <w:abstractNum w:abstractNumId="15">
+  <w:abstractNum w:abstractNumId="15" w15:restartNumberingAfterBreak="0">
     <w:nsid w:val="65105861"/>
     <w:multiLevelType w:val="hybridMultilevel"/>
     <w:tmpl w:val="E08047BE"/>
@@ -17446,7 +17377,7 @@
       </w:pPr>
     </w:lvl>
   </w:abstractNum>
-  <w:abstractNum w:abstractNumId="16">
+  <w:abstractNum w:abstractNumId="16" w15:restartNumberingAfterBreak="0">
     <w:nsid w:val="67BC60E7"/>
     <w:multiLevelType w:val="hybridMultilevel"/>
     <w:tmpl w:val="7520AA46"/>
@@ -17535,7 +17466,7 @@
       </w:pPr>
     </w:lvl>
   </w:abstractNum>
-  <w:abstractNum w:abstractNumId="17">
+  <w:abstractNum w:abstractNumId="17" w15:restartNumberingAfterBreak="0">
     <w:nsid w:val="74F77356"/>
     <w:multiLevelType w:val="hybridMultilevel"/>
     <w:tmpl w:val="EA80B02A"/>
@@ -17648,7 +17579,7 @@
       </w:rPr>
     </w:lvl>
   </w:abstractNum>
-  <w:abstractNum w:abstractNumId="18">
+  <w:abstractNum w:abstractNumId="18" w15:restartNumberingAfterBreak="0">
     <w:nsid w:val="761E2AA2"/>
     <w:multiLevelType w:val="hybridMultilevel"/>
     <w:tmpl w:val="F9F0022A"/>
@@ -17761,7 +17692,7 @@
       </w:rPr>
     </w:lvl>
   </w:abstractNum>
-  <w:abstractNum w:abstractNumId="19">
+  <w:abstractNum w:abstractNumId="19" w15:restartNumberingAfterBreak="0">
     <w:nsid w:val="774F66BE"/>
     <w:multiLevelType w:val="multilevel"/>
     <w:tmpl w:val="B3880B38"/>
@@ -17946,7 +17877,7 @@
 </file>
 
 <file path=word/styles.xml><?xml version="1.0" encoding="utf-8"?>
-<w:styles xmlns:mc="http://schemas.openxmlformats.org/markup-compatibility/2006" xmlns:r="http://schemas.openxmlformats.org/officeDocument/2006/relationships" xmlns:w="http://schemas.openxmlformats.org/wordprocessingml/2006/main" xmlns:w14="http://schemas.microsoft.com/office/word/2010/wordml" mc:Ignorable="w14">
+<w:styles xmlns:mc="http://schemas.openxmlformats.org/markup-compatibility/2006" xmlns:r="http://schemas.openxmlformats.org/officeDocument/2006/relationships" xmlns:w="http://schemas.openxmlformats.org/wordprocessingml/2006/main" xmlns:w14="http://schemas.microsoft.com/office/word/2010/wordml" xmlns:w15="http://schemas.microsoft.com/office/word/2012/wordml" xmlns:w16se="http://schemas.microsoft.com/office/word/2015/wordml/symex" mc:Ignorable="w14 w15 w16se">
   <w:docDefaults>
     <w:rPrDefault>
       <w:rPr>
@@ -17962,144 +17893,378 @@
       </w:pPr>
     </w:pPrDefault>
   </w:docDefaults>
-  <w:latentStyles w:defLockedState="0" w:defUIPriority="99" w:defSemiHidden="1" w:defUnhideWhenUsed="1" w:defQFormat="0" w:count="267">
-    <w:lsdException w:name="Normal" w:semiHidden="0" w:uiPriority="0" w:unhideWhenUsed="0" w:qFormat="1"/>
-    <w:lsdException w:name="heading 1" w:semiHidden="0" w:uiPriority="9" w:unhideWhenUsed="0" w:qFormat="1"/>
-    <w:lsdException w:name="heading 2" w:uiPriority="9" w:qFormat="1"/>
-    <w:lsdException w:name="heading 3" w:uiPriority="9" w:qFormat="1"/>
-    <w:lsdException w:name="heading 4" w:uiPriority="9" w:qFormat="1"/>
-    <w:lsdException w:name="heading 5" w:uiPriority="9" w:qFormat="1"/>
-    <w:lsdException w:name="heading 6" w:uiPriority="9" w:qFormat="1"/>
-    <w:lsdException w:name="heading 7" w:uiPriority="9" w:qFormat="1"/>
-    <w:lsdException w:name="heading 8" w:uiPriority="9" w:qFormat="1"/>
-    <w:lsdException w:name="heading 9" w:uiPriority="9" w:qFormat="1"/>
-    <w:lsdException w:name="toc 1" w:uiPriority="39"/>
-    <w:lsdException w:name="toc 2" w:uiPriority="39"/>
-    <w:lsdException w:name="toc 3" w:uiPriority="39"/>
-    <w:lsdException w:name="toc 4" w:uiPriority="39"/>
-    <w:lsdException w:name="toc 5" w:uiPriority="39"/>
-    <w:lsdException w:name="toc 6" w:uiPriority="39"/>
-    <w:lsdException w:name="toc 7" w:uiPriority="39"/>
-    <w:lsdException w:name="toc 8" w:uiPriority="39"/>
-    <w:lsdException w:name="toc 9" w:uiPriority="39"/>
-    <w:lsdException w:name="caption" w:uiPriority="35" w:qFormat="1"/>
-    <w:lsdException w:name="Title" w:semiHidden="0" w:uiPriority="10" w:unhideWhenUsed="0" w:qFormat="1"/>
-    <w:lsdException w:name="Default Paragraph Font" w:uiPriority="1"/>
-    <w:lsdException w:name="Subtitle" w:semiHidden="0" w:uiPriority="11" w:unhideWhenUsed="0" w:qFormat="1"/>
-    <w:lsdException w:name="Strong" w:semiHidden="0" w:uiPriority="22" w:unhideWhenUsed="0" w:qFormat="1"/>
-    <w:lsdException w:name="Emphasis" w:semiHidden="0" w:uiPriority="20" w:unhideWhenUsed="0" w:qFormat="1"/>
-    <w:lsdException w:name="Table Grid" w:semiHidden="0" w:uiPriority="59" w:unhideWhenUsed="0"/>
-    <w:lsdException w:name="Placeholder Text" w:unhideWhenUsed="0"/>
-    <w:lsdException w:name="No Spacing" w:semiHidden="0" w:uiPriority="1" w:unhideWhenUsed="0" w:qFormat="1"/>
-    <w:lsdException w:name="Light Shading" w:semiHidden="0" w:uiPriority="60" w:unhideWhenUsed="0"/>
-    <w:lsdException w:name="Light List" w:semiHidden="0" w:uiPriority="61" w:unhideWhenUsed="0"/>
-    <w:lsdException w:name="Light Grid" w:semiHidden="0" w:uiPriority="62" w:unhideWhenUsed="0"/>
-    <w:lsdException w:name="Medium Shading 1" w:semiHidden="0" w:uiPriority="63" w:unhideWhenUsed="0"/>
-    <w:lsdException w:name="Medium Shading 2" w:semiHidden="0" w:uiPriority="64" w:unhideWhenUsed="0"/>
-    <w:lsdException w:name="Medium List 1" w:semiHidden="0" w:uiPriority="65" w:unhideWhenUsed="0"/>
-    <w:lsdException w:name="Medium List 2" w:semiHidden="0" w:uiPriority="66" w:unhideWhenUsed="0"/>
-    <w:lsdException w:name="Medium Grid 1" w:semiHidden="0" w:uiPriority="67" w:unhideWhenUsed="0"/>
-    <w:lsdException w:name="Medium Grid 2" w:semiHidden="0" w:uiPriority="68" w:unhideWhenUsed="0"/>
-    <w:lsdException w:name="Medium Grid 3" w:semiHidden="0" w:uiPriority="69" w:unhideWhenUsed="0"/>
-    <w:lsdException w:name="Dark List" w:semiHidden="0" w:uiPriority="70" w:unhideWhenUsed="0"/>
-    <w:lsdException w:name="Colorful Shading" w:semiHidden="0" w:uiPriority="71" w:unhideWhenUsed="0"/>
-    <w:lsdException w:name="Colorful List" w:semiHidden="0" w:uiPriority="72" w:unhideWhenUsed="0"/>
-    <w:lsdException w:name="Colorful Grid" w:semiHidden="0" w:uiPriority="73" w:unhideWhenUsed="0"/>
-    <w:lsdException w:name="Light Shading Accent 1" w:semiHidden="0" w:uiPriority="60" w:unhideWhenUsed="0"/>
-    <w:lsdException w:name="Light List Accent 1" w:semiHidden="0" w:uiPriority="61" w:unhideWhenUsed="0"/>
-    <w:lsdException w:name="Light Grid Accent 1" w:semiHidden="0" w:uiPriority="62" w:unhideWhenUsed="0"/>
-    <w:lsdException w:name="Medium Shading 1 Accent 1" w:semiHidden="0" w:uiPriority="63" w:unhideWhenUsed="0"/>
-    <w:lsdException w:name="Medium Shading 2 Accent 1" w:semiHidden="0" w:uiPriority="64" w:unhideWhenUsed="0"/>
-    <w:lsdException w:name="Medium List 1 Accent 1" w:semiHidden="0" w:uiPriority="65" w:unhideWhenUsed="0"/>
-    <w:lsdException w:name="Revision" w:unhideWhenUsed="0"/>
-    <w:lsdException w:name="List Paragraph" w:semiHidden="0" w:uiPriority="34" w:unhideWhenUsed="0" w:qFormat="1"/>
-    <w:lsdException w:name="Quote" w:semiHidden="0" w:uiPriority="29" w:unhideWhenUsed="0" w:qFormat="1"/>
-    <w:lsdException w:name="Intense Quote" w:semiHidden="0" w:uiPriority="30" w:unhideWhenUsed="0" w:qFormat="1"/>
-    <w:lsdException w:name="Medium List 2 Accent 1" w:semiHidden="0" w:uiPriority="66" w:unhideWhenUsed="0"/>
-    <w:lsdException w:name="Medium Grid 1 Accent 1" w:semiHidden="0" w:uiPriority="67" w:unhideWhenUsed="0"/>
-    <w:lsdException w:name="Medium Grid 2 Accent 1" w:semiHidden="0" w:uiPriority="68" w:unhideWhenUsed="0"/>
-    <w:lsdException w:name="Medium Grid 3 Accent 1" w:semiHidden="0" w:uiPriority="69" w:unhideWhenUsed="0"/>
-    <w:lsdException w:name="Dark List Accent 1" w:semiHidden="0" w:uiPriority="70" w:unhideWhenUsed="0"/>
-    <w:lsdException w:name="Colorful Shading Accent 1" w:semiHidden="0" w:uiPriority="71" w:unhideWhenUsed="0"/>
-    <w:lsdException w:name="Colorful List Accent 1" w:semiHidden="0" w:uiPriority="72" w:unhideWhenUsed="0"/>
-    <w:lsdException w:name="Colorful Grid Accent 1" w:semiHidden="0" w:uiPriority="73" w:unhideWhenUsed="0"/>
-    <w:lsdException w:name="Light Shading Accent 2" w:semiHidden="0" w:uiPriority="60" w:unhideWhenUsed="0"/>
-    <w:lsdException w:name="Light List Accent 2" w:semiHidden="0" w:uiPriority="61" w:unhideWhenUsed="0"/>
-    <w:lsdException w:name="Light Grid Accent 2" w:semiHidden="0" w:uiPriority="62" w:unhideWhenUsed="0"/>
-    <w:lsdException w:name="Medium Shading 1 Accent 2" w:semiHidden="0" w:uiPriority="63" w:unhideWhenUsed="0"/>
-    <w:lsdException w:name="Medium Shading 2 Accent 2" w:semiHidden="0" w:uiPriority="64" w:unhideWhenUsed="0"/>
-    <w:lsdException w:name="Medium List 1 Accent 2" w:semiHidden="0" w:uiPriority="65" w:unhideWhenUsed="0"/>
-    <w:lsdException w:name="Medium List 2 Accent 2" w:semiHidden="0" w:uiPriority="66" w:unhideWhenUsed="0"/>
-    <w:lsdException w:name="Medium Grid 1 Accent 2" w:semiHidden="0" w:uiPriority="67" w:unhideWhenUsed="0"/>
-    <w:lsdException w:name="Medium Grid 2 Accent 2" w:semiHidden="0" w:uiPriority="68" w:unhideWhenUsed="0"/>
-    <w:lsdException w:name="Medium Grid 3 Accent 2" w:semiHidden="0" w:uiPriority="69" w:unhideWhenUsed="0"/>
-    <w:lsdException w:name="Dark List Accent 2" w:semiHidden="0" w:uiPriority="70" w:unhideWhenUsed="0"/>
-    <w:lsdException w:name="Colorful Shading Accent 2" w:semiHidden="0" w:uiPriority="71" w:unhideWhenUsed="0"/>
-    <w:lsdException w:name="Colorful List Accent 2" w:semiHidden="0" w:uiPriority="72" w:unhideWhenUsed="0"/>
-    <w:lsdException w:name="Colorful Grid Accent 2" w:semiHidden="0" w:uiPriority="73" w:unhideWhenUsed="0"/>
-    <w:lsdException w:name="Light Shading Accent 3" w:semiHidden="0" w:uiPriority="60" w:unhideWhenUsed="0"/>
-    <w:lsdException w:name="Light List Accent 3" w:semiHidden="0" w:uiPriority="61" w:unhideWhenUsed="0"/>
-    <w:lsdException w:name="Light Grid Accent 3" w:semiHidden="0" w:uiPriority="62" w:unhideWhenUsed="0"/>
-    <w:lsdException w:name="Medium Shading 1 Accent 3" w:semiHidden="0" w:uiPriority="63" w:unhideWhenUsed="0"/>
-    <w:lsdException w:name="Medium Shading 2 Accent 3" w:semiHidden="0" w:uiPriority="64" w:unhideWhenUsed="0"/>
-    <w:lsdException w:name="Medium List 1 Accent 3" w:semiHidden="0" w:uiPriority="65" w:unhideWhenUsed="0"/>
-    <w:lsdException w:name="Medium List 2 Accent 3" w:semiHidden="0" w:uiPriority="66" w:unhideWhenUsed="0"/>
-    <w:lsdException w:name="Medium Grid 1 Accent 3" w:semiHidden="0" w:uiPriority="67" w:unhideWhenUsed="0"/>
-    <w:lsdException w:name="Medium Grid 2 Accent 3" w:semiHidden="0" w:uiPriority="68" w:unhideWhenUsed="0"/>
-    <w:lsdException w:name="Medium Grid 3 Accent 3" w:semiHidden="0" w:uiPriority="69" w:unhideWhenUsed="0"/>
-    <w:lsdException w:name="Dark List Accent 3" w:semiHidden="0" w:uiPriority="70" w:unhideWhenUsed="0"/>
-    <w:lsdException w:name="Colorful Shading Accent 3" w:semiHidden="0" w:uiPriority="71" w:unhideWhenUsed="0"/>
-    <w:lsdException w:name="Colorful List Accent 3" w:semiHidden="0" w:uiPriority="72" w:unhideWhenUsed="0"/>
-    <w:lsdException w:name="Colorful Grid Accent 3" w:semiHidden="0" w:uiPriority="73" w:unhideWhenUsed="0"/>
-    <w:lsdException w:name="Light Shading Accent 4" w:semiHidden="0" w:uiPriority="60" w:unhideWhenUsed="0"/>
-    <w:lsdException w:name="Light List Accent 4" w:semiHidden="0" w:uiPriority="61" w:unhideWhenUsed="0"/>
-    <w:lsdException w:name="Light Grid Accent 4" w:semiHidden="0" w:uiPriority="62" w:unhideWhenUsed="0"/>
-    <w:lsdException w:name="Medium Shading 1 Accent 4" w:semiHidden="0" w:uiPriority="63" w:unhideWhenUsed="0"/>
-    <w:lsdException w:name="Medium Shading 2 Accent 4" w:semiHidden="0" w:uiPriority="64" w:unhideWhenUsed="0"/>
-    <w:lsdException w:name="Medium List 1 Accent 4" w:semiHidden="0" w:uiPriority="65" w:unhideWhenUsed="0"/>
-    <w:lsdException w:name="Medium List 2 Accent 4" w:semiHidden="0" w:uiPriority="66" w:unhideWhenUsed="0"/>
-    <w:lsdException w:name="Medium Grid 1 Accent 4" w:semiHidden="0" w:uiPriority="67" w:unhideWhenUsed="0"/>
-    <w:lsdException w:name="Medium Grid 2 Accent 4" w:semiHidden="0" w:uiPriority="68" w:unhideWhenUsed="0"/>
-    <w:lsdException w:name="Medium Grid 3 Accent 4" w:semiHidden="0" w:uiPriority="69" w:unhideWhenUsed="0"/>
-    <w:lsdException w:name="Dark List Accent 4" w:semiHidden="0" w:uiPriority="70" w:unhideWhenUsed="0"/>
-    <w:lsdException w:name="Colorful Shading Accent 4" w:semiHidden="0" w:uiPriority="71" w:unhideWhenUsed="0"/>
-    <w:lsdException w:name="Colorful List Accent 4" w:semiHidden="0" w:uiPriority="72" w:unhideWhenUsed="0"/>
-    <w:lsdException w:name="Colorful Grid Accent 4" w:semiHidden="0" w:uiPriority="73" w:unhideWhenUsed="0"/>
-    <w:lsdException w:name="Light Shading Accent 5" w:semiHidden="0" w:uiPriority="60" w:unhideWhenUsed="0"/>
-    <w:lsdException w:name="Light List Accent 5" w:semiHidden="0" w:uiPriority="61" w:unhideWhenUsed="0"/>
-    <w:lsdException w:name="Light Grid Accent 5" w:semiHidden="0" w:uiPriority="62" w:unhideWhenUsed="0"/>
-    <w:lsdException w:name="Medium Shading 1 Accent 5" w:semiHidden="0" w:uiPriority="63" w:unhideWhenUsed="0"/>
-    <w:lsdException w:name="Medium Shading 2 Accent 5" w:semiHidden="0" w:uiPriority="64" w:unhideWhenUsed="0"/>
-    <w:lsdException w:name="Medium List 1 Accent 5" w:semiHidden="0" w:uiPriority="65" w:unhideWhenUsed="0"/>
-    <w:lsdException w:name="Medium List 2 Accent 5" w:semiHidden="0" w:uiPriority="66" w:unhideWhenUsed="0"/>
-    <w:lsdException w:name="Medium Grid 1 Accent 5" w:semiHidden="0" w:uiPriority="67" w:unhideWhenUsed="0"/>
-    <w:lsdException w:name="Medium Grid 2 Accent 5" w:semiHidden="0" w:uiPriority="68" w:unhideWhenUsed="0"/>
-    <w:lsdException w:name="Medium Grid 3 Accent 5" w:semiHidden="0" w:uiPriority="69" w:unhideWhenUsed="0"/>
-    <w:lsdException w:name="Dark List Accent 5" w:semiHidden="0" w:uiPriority="70" w:unhideWhenUsed="0"/>
-    <w:lsdException w:name="Colorful Shading Accent 5" w:semiHidden="0" w:uiPriority="71" w:unhideWhenUsed="0"/>
-    <w:lsdException w:name="Colorful List Accent 5" w:semiHidden="0" w:uiPriority="72" w:unhideWhenUsed="0"/>
-    <w:lsdException w:name="Colorful Grid Accent 5" w:semiHidden="0" w:uiPriority="73" w:unhideWhenUsed="0"/>
-    <w:lsdException w:name="Light Shading Accent 6" w:semiHidden="0" w:uiPriority="60" w:unhideWhenUsed="0"/>
-    <w:lsdException w:name="Light List Accent 6" w:semiHidden="0" w:uiPriority="61" w:unhideWhenUsed="0"/>
-    <w:lsdException w:name="Light Grid Accent 6" w:semiHidden="0" w:uiPriority="62" w:unhideWhenUsed="0"/>
-    <w:lsdException w:name="Medium Shading 1 Accent 6" w:semiHidden="0" w:uiPriority="63" w:unhideWhenUsed="0"/>
-    <w:lsdException w:name="Medium Shading 2 Accent 6" w:semiHidden="0" w:uiPriority="64" w:unhideWhenUsed="0"/>
-    <w:lsdException w:name="Medium List 1 Accent 6" w:semiHidden="0" w:uiPriority="65" w:unhideWhenUsed="0"/>
-    <w:lsdException w:name="Medium List 2 Accent 6" w:semiHidden="0" w:uiPriority="66" w:unhideWhenUsed="0"/>
-    <w:lsdException w:name="Medium Grid 1 Accent 6" w:semiHidden="0" w:uiPriority="67" w:unhideWhenUsed="0"/>
-    <w:lsdException w:name="Medium Grid 2 Accent 6" w:semiHidden="0" w:uiPriority="68" w:unhideWhenUsed="0"/>
-    <w:lsdException w:name="Medium Grid 3 Accent 6" w:semiHidden="0" w:uiPriority="69" w:unhideWhenUsed="0"/>
-    <w:lsdException w:name="Dark List Accent 6" w:semiHidden="0" w:uiPriority="70" w:unhideWhenUsed="0"/>
-    <w:lsdException w:name="Colorful Shading Accent 6" w:semiHidden="0" w:uiPriority="71" w:unhideWhenUsed="0"/>
-    <w:lsdException w:name="Colorful List Accent 6" w:semiHidden="0" w:uiPriority="72" w:unhideWhenUsed="0"/>
-    <w:lsdException w:name="Colorful Grid Accent 6" w:semiHidden="0" w:uiPriority="73" w:unhideWhenUsed="0"/>
-    <w:lsdException w:name="Subtle Emphasis" w:semiHidden="0" w:uiPriority="19" w:unhideWhenUsed="0" w:qFormat="1"/>
-    <w:lsdException w:name="Intense Emphasis" w:semiHidden="0" w:uiPriority="21" w:unhideWhenUsed="0" w:qFormat="1"/>
-    <w:lsdException w:name="Subtle Reference" w:semiHidden="0" w:uiPriority="31" w:unhideWhenUsed="0" w:qFormat="1"/>
-    <w:lsdException w:name="Intense Reference" w:semiHidden="0" w:uiPriority="32" w:unhideWhenUsed="0" w:qFormat="1"/>
-    <w:lsdException w:name="Book Title" w:semiHidden="0" w:uiPriority="33" w:unhideWhenUsed="0" w:qFormat="1"/>
-    <w:lsdException w:name="Bibliography" w:uiPriority="37"/>
-    <w:lsdException w:name="TOC Heading" w:uiPriority="39" w:qFormat="1"/>
+  <w:latentStyles w:defLockedState="0" w:defUIPriority="99" w:defSemiHidden="0" w:defUnhideWhenUsed="0" w:defQFormat="0" w:count="371">
+    <w:lsdException w:name="Normal" w:uiPriority="0" w:qFormat="1"/>
+    <w:lsdException w:name="heading 1" w:uiPriority="9" w:qFormat="1"/>
+    <w:lsdException w:name="heading 2" w:semiHidden="1" w:uiPriority="9" w:unhideWhenUsed="1" w:qFormat="1"/>
+    <w:lsdException w:name="heading 3" w:semiHidden="1" w:uiPriority="9" w:unhideWhenUsed="1" w:qFormat="1"/>
+    <w:lsdException w:name="heading 4" w:semiHidden="1" w:uiPriority="9" w:unhideWhenUsed="1" w:qFormat="1"/>
+    <w:lsdException w:name="heading 5" w:semiHidden="1" w:uiPriority="9" w:unhideWhenUsed="1" w:qFormat="1"/>
+    <w:lsdException w:name="heading 6" w:semiHidden="1" w:uiPriority="9" w:unhideWhenUsed="1" w:qFormat="1"/>
+    <w:lsdException w:name="heading 7" w:semiHidden="1" w:uiPriority="9" w:unhideWhenUsed="1" w:qFormat="1"/>
+    <w:lsdException w:name="heading 8" w:semiHidden="1" w:uiPriority="9" w:unhideWhenUsed="1" w:qFormat="1"/>
+    <w:lsdException w:name="heading 9" w:semiHidden="1" w:uiPriority="9" w:unhideWhenUsed="1" w:qFormat="1"/>
+    <w:lsdException w:name="index 1" w:semiHidden="1" w:unhideWhenUsed="1"/>
+    <w:lsdException w:name="index 2" w:semiHidden="1" w:unhideWhenUsed="1"/>
+    <w:lsdException w:name="index 3" w:semiHidden="1" w:unhideWhenUsed="1"/>
+    <w:lsdException w:name="index 4" w:semiHidden="1" w:unhideWhenUsed="1"/>
+    <w:lsdException w:name="index 5" w:semiHidden="1" w:unhideWhenUsed="1"/>
+    <w:lsdException w:name="index 6" w:semiHidden="1" w:unhideWhenUsed="1"/>
+    <w:lsdException w:name="index 7" w:semiHidden="1" w:unhideWhenUsed="1"/>
+    <w:lsdException w:name="index 8" w:semiHidden="1" w:unhideWhenUsed="1"/>
+    <w:lsdException w:name="index 9" w:semiHidden="1" w:unhideWhenUsed="1"/>
+    <w:lsdException w:name="toc 1" w:semiHidden="1" w:uiPriority="39" w:unhideWhenUsed="1"/>
+    <w:lsdException w:name="toc 2" w:semiHidden="1" w:uiPriority="39" w:unhideWhenUsed="1"/>
+    <w:lsdException w:name="toc 3" w:semiHidden="1" w:uiPriority="39" w:unhideWhenUsed="1"/>
+    <w:lsdException w:name="toc 4" w:semiHidden="1" w:uiPriority="39" w:unhideWhenUsed="1"/>
+    <w:lsdException w:name="toc 5" w:semiHidden="1" w:uiPriority="39" w:unhideWhenUsed="1"/>
+    <w:lsdException w:name="toc 6" w:semiHidden="1" w:uiPriority="39" w:unhideWhenUsed="1"/>
+    <w:lsdException w:name="toc 7" w:semiHidden="1" w:uiPriority="39" w:unhideWhenUsed="1"/>
+    <w:lsdException w:name="toc 8" w:semiHidden="1" w:uiPriority="39" w:unhideWhenUsed="1"/>
+    <w:lsdException w:name="toc 9" w:semiHidden="1" w:uiPriority="39" w:unhideWhenUsed="1"/>
+    <w:lsdException w:name="Normal Indent" w:semiHidden="1" w:unhideWhenUsed="1"/>
+    <w:lsdException w:name="footnote text" w:semiHidden="1" w:unhideWhenUsed="1"/>
+    <w:lsdException w:name="annotation text" w:semiHidden="1" w:unhideWhenUsed="1"/>
+    <w:lsdException w:name="header" w:semiHidden="1" w:unhideWhenUsed="1"/>
+    <w:lsdException w:name="footer" w:semiHidden="1" w:unhideWhenUsed="1"/>
+    <w:lsdException w:name="index heading" w:semiHidden="1" w:unhideWhenUsed="1"/>
+    <w:lsdException w:name="caption" w:semiHidden="1" w:uiPriority="35" w:unhideWhenUsed="1" w:qFormat="1"/>
+    <w:lsdException w:name="table of figures" w:semiHidden="1" w:unhideWhenUsed="1"/>
+    <w:lsdException w:name="envelope address" w:semiHidden="1" w:unhideWhenUsed="1"/>
+    <w:lsdException w:name="envelope return" w:semiHidden="1" w:unhideWhenUsed="1"/>
+    <w:lsdException w:name="footnote reference" w:semiHidden="1" w:unhideWhenUsed="1"/>
+    <w:lsdException w:name="annotation reference" w:semiHidden="1" w:unhideWhenUsed="1"/>
+    <w:lsdException w:name="line number" w:semiHidden="1" w:unhideWhenUsed="1"/>
+    <w:lsdException w:name="page number" w:semiHidden="1" w:unhideWhenUsed="1"/>
+    <w:lsdException w:name="endnote reference" w:semiHidden="1" w:unhideWhenUsed="1"/>
+    <w:lsdException w:name="endnote text" w:semiHidden="1" w:unhideWhenUsed="1"/>
+    <w:lsdException w:name="table of authorities" w:semiHidden="1" w:unhideWhenUsed="1"/>
+    <w:lsdException w:name="macro" w:semiHidden="1" w:unhideWhenUsed="1"/>
+    <w:lsdException w:name="toa heading" w:semiHidden="1" w:unhideWhenUsed="1"/>
+    <w:lsdException w:name="List" w:semiHidden="1" w:unhideWhenUsed="1"/>
+    <w:lsdException w:name="List Bullet" w:semiHidden="1" w:unhideWhenUsed="1"/>
+    <w:lsdException w:name="List Number" w:semiHidden="1" w:unhideWhenUsed="1"/>
+    <w:lsdException w:name="List 2" w:semiHidden="1" w:unhideWhenUsed="1"/>
+    <w:lsdException w:name="List 3" w:semiHidden="1" w:unhideWhenUsed="1"/>
+    <w:lsdException w:name="List 4" w:semiHidden="1" w:unhideWhenUsed="1"/>
+    <w:lsdException w:name="List 5" w:semiHidden="1" w:unhideWhenUsed="1"/>
+    <w:lsdException w:name="List Bullet 2" w:semiHidden="1" w:unhideWhenUsed="1"/>
+    <w:lsdException w:name="List Bullet 3" w:semiHidden="1" w:unhideWhenUsed="1"/>
+    <w:lsdException w:name="List Bullet 4" w:semiHidden="1" w:unhideWhenUsed="1"/>
+    <w:lsdException w:name="List Bullet 5" w:semiHidden="1" w:unhideWhenUsed="1"/>
+    <w:lsdException w:name="List Number 2" w:semiHidden="1" w:unhideWhenUsed="1"/>
+    <w:lsdException w:name="List Number 3" w:semiHidden="1" w:unhideWhenUsed="1"/>
+    <w:lsdException w:name="List Number 4" w:semiHidden="1" w:unhideWhenUsed="1"/>
+    <w:lsdException w:name="List Number 5" w:semiHidden="1" w:unhideWhenUsed="1"/>
+    <w:lsdException w:name="Title" w:uiPriority="10" w:qFormat="1"/>
+    <w:lsdException w:name="Closing" w:semiHidden="1" w:unhideWhenUsed="1"/>
+    <w:lsdException w:name="Signature" w:semiHidden="1" w:unhideWhenUsed="1"/>
+    <w:lsdException w:name="Default Paragraph Font" w:semiHidden="1" w:uiPriority="1" w:unhideWhenUsed="1"/>
+    <w:lsdException w:name="Body Text" w:semiHidden="1" w:unhideWhenUsed="1"/>
+    <w:lsdException w:name="Body Text Indent" w:semiHidden="1" w:unhideWhenUsed="1"/>
+    <w:lsdException w:name="List Continue" w:semiHidden="1" w:unhideWhenUsed="1"/>
+    <w:lsdException w:name="List Continue 2" w:semiHidden="1" w:unhideWhenUsed="1"/>
+    <w:lsdException w:name="List Continue 3" w:semiHidden="1" w:unhideWhenUsed="1"/>
+    <w:lsdException w:name="List Continue 4" w:semiHidden="1" w:unhideWhenUsed="1"/>
+    <w:lsdException w:name="List Continue 5" w:semiHidden="1" w:unhideWhenUsed="1"/>
+    <w:lsdException w:name="Message Header" w:semiHidden="1" w:unhideWhenUsed="1"/>
+    <w:lsdException w:name="Subtitle" w:uiPriority="11" w:qFormat="1"/>
+    <w:lsdException w:name="Salutation" w:semiHidden="1" w:unhideWhenUsed="1"/>
+    <w:lsdException w:name="Date" w:semiHidden="1" w:unhideWhenUsed="1"/>
+    <w:lsdException w:name="Body Text First Indent" w:semiHidden="1" w:unhideWhenUsed="1"/>
+    <w:lsdException w:name="Body Text First Indent 2" w:semiHidden="1" w:unhideWhenUsed="1"/>
+    <w:lsdException w:name="Note Heading" w:semiHidden="1" w:unhideWhenUsed="1"/>
+    <w:lsdException w:name="Body Text 2" w:semiHidden="1" w:unhideWhenUsed="1"/>
+    <w:lsdException w:name="Body Text 3" w:semiHidden="1" w:unhideWhenUsed="1"/>
+    <w:lsdException w:name="Body Text Indent 2" w:semiHidden="1" w:unhideWhenUsed="1"/>
+    <w:lsdException w:name="Body Text Indent 3" w:semiHidden="1" w:unhideWhenUsed="1"/>
+    <w:lsdException w:name="Block Text" w:semiHidden="1" w:unhideWhenUsed="1"/>
+    <w:lsdException w:name="Hyperlink" w:semiHidden="1" w:unhideWhenUsed="1"/>
+    <w:lsdException w:name="FollowedHyperlink" w:semiHidden="1" w:unhideWhenUsed="1"/>
+    <w:lsdException w:name="Strong" w:uiPriority="22" w:qFormat="1"/>
+    <w:lsdException w:name="Emphasis" w:uiPriority="20" w:qFormat="1"/>
+    <w:lsdException w:name="Document Map" w:semiHidden="1" w:unhideWhenUsed="1"/>
+    <w:lsdException w:name="Plain Text" w:semiHidden="1" w:unhideWhenUsed="1"/>
+    <w:lsdException w:name="E-mail Signature" w:semiHidden="1" w:unhideWhenUsed="1"/>
+    <w:lsdException w:name="HTML Top of Form" w:semiHidden="1" w:unhideWhenUsed="1"/>
+    <w:lsdException w:name="HTML Bottom of Form" w:semiHidden="1" w:unhideWhenUsed="1"/>
+    <w:lsdException w:name="Normal (Web)" w:semiHidden="1" w:unhideWhenUsed="1"/>
+    <w:lsdException w:name="HTML Acronym" w:semiHidden="1" w:unhideWhenUsed="1"/>
+    <w:lsdException w:name="HTML Address" w:semiHidden="1" w:unhideWhenUsed="1"/>
+    <w:lsdException w:name="HTML Cite" w:semiHidden="1" w:unhideWhenUsed="1"/>
+    <w:lsdException w:name="HTML Code" w:semiHidden="1" w:unhideWhenUsed="1"/>
+    <w:lsdException w:name="HTML Definition" w:semiHidden="1" w:unhideWhenUsed="1"/>
+    <w:lsdException w:name="HTML Keyboard" w:semiHidden="1" w:unhideWhenUsed="1"/>
+    <w:lsdException w:name="HTML Preformatted" w:semiHidden="1" w:unhideWhenUsed="1"/>
+    <w:lsdException w:name="HTML Sample" w:semiHidden="1" w:unhideWhenUsed="1"/>
+    <w:lsdException w:name="HTML Typewriter" w:semiHidden="1" w:unhideWhenUsed="1"/>
+    <w:lsdException w:name="HTML Variable" w:semiHidden="1" w:unhideWhenUsed="1"/>
+    <w:lsdException w:name="Normal Table" w:semiHidden="1" w:unhideWhenUsed="1"/>
+    <w:lsdException w:name="annotation subject" w:semiHidden="1" w:unhideWhenUsed="1"/>
+    <w:lsdException w:name="No List" w:semiHidden="1" w:unhideWhenUsed="1"/>
+    <w:lsdException w:name="Outline List 1" w:semiHidden="1" w:unhideWhenUsed="1"/>
+    <w:lsdException w:name="Outline List 2" w:semiHidden="1" w:unhideWhenUsed="1"/>
+    <w:lsdException w:name="Outline List 3" w:semiHidden="1" w:unhideWhenUsed="1"/>
+    <w:lsdException w:name="Table Simple 1" w:semiHidden="1" w:unhideWhenUsed="1"/>
+    <w:lsdException w:name="Table Simple 2" w:semiHidden="1" w:unhideWhenUsed="1"/>
+    <w:lsdException w:name="Table Simple 3" w:semiHidden="1" w:unhideWhenUsed="1"/>
+    <w:lsdException w:name="Table Classic 1" w:semiHidden="1" w:unhideWhenUsed="1"/>
+    <w:lsdException w:name="Table Classic 2" w:semiHidden="1" w:unhideWhenUsed="1"/>
+    <w:lsdException w:name="Table Classic 3" w:semiHidden="1" w:unhideWhenUsed="1"/>
+    <w:lsdException w:name="Table Classic 4" w:semiHidden="1" w:unhideWhenUsed="1"/>
+    <w:lsdException w:name="Table Colorful 1" w:semiHidden="1" w:unhideWhenUsed="1"/>
+    <w:lsdException w:name="Table Colorful 2" w:semiHidden="1" w:unhideWhenUsed="1"/>
+    <w:lsdException w:name="Table Colorful 3" w:semiHidden="1" w:unhideWhenUsed="1"/>
+    <w:lsdException w:name="Table Columns 1" w:semiHidden="1" w:unhideWhenUsed="1"/>
+    <w:lsdException w:name="Table Columns 2" w:semiHidden="1" w:unhideWhenUsed="1"/>
+    <w:lsdException w:name="Table Columns 3" w:semiHidden="1" w:unhideWhenUsed="1"/>
+    <w:lsdException w:name="Table Columns 4" w:semiHidden="1" w:unhideWhenUsed="1"/>
+    <w:lsdException w:name="Table Columns 5" w:semiHidden="1" w:unhideWhenUsed="1"/>
+    <w:lsdException w:name="Table Grid 1" w:semiHidden="1" w:unhideWhenUsed="1"/>
+    <w:lsdException w:name="Table Grid 2" w:semiHidden="1" w:unhideWhenUsed="1"/>
+    <w:lsdException w:name="Table Grid 3" w:semiHidden="1" w:unhideWhenUsed="1"/>
+    <w:lsdException w:name="Table Grid 4" w:semiHidden="1" w:unhideWhenUsed="1"/>
+    <w:lsdException w:name="Table Grid 5" w:semiHidden="1" w:unhideWhenUsed="1"/>
+    <w:lsdException w:name="Table Grid 6" w:semiHidden="1" w:unhideWhenUsed="1"/>
+    <w:lsdException w:name="Table Grid 7" w:semiHidden="1" w:unhideWhenUsed="1"/>
+    <w:lsdException w:name="Table Grid 8" w:semiHidden="1" w:unhideWhenUsed="1"/>
+    <w:lsdException w:name="Table List 1" w:semiHidden="1" w:unhideWhenUsed="1"/>
+    <w:lsdException w:name="Table List 2" w:semiHidden="1" w:unhideWhenUsed="1"/>
+    <w:lsdException w:name="Table List 3" w:semiHidden="1" w:unhideWhenUsed="1"/>
+    <w:lsdException w:name="Table List 4" w:semiHidden="1" w:unhideWhenUsed="1"/>
+    <w:lsdException w:name="Table List 5" w:semiHidden="1" w:unhideWhenUsed="1"/>
+    <w:lsdException w:name="Table List 6" w:semiHidden="1" w:unhideWhenUsed="1"/>
+    <w:lsdException w:name="Table List 7" w:semiHidden="1" w:unhideWhenUsed="1"/>
+    <w:lsdException w:name="Table List 8" w:semiHidden="1" w:unhideWhenUsed="1"/>
+    <w:lsdException w:name="Table 3D effects 1" w:semiHidden="1" w:unhideWhenUsed="1"/>
+    <w:lsdException w:name="Table 3D effects 2" w:semiHidden="1" w:unhideWhenUsed="1"/>
+    <w:lsdException w:name="Table 3D effects 3" w:semiHidden="1" w:unhideWhenUsed="1"/>
+    <w:lsdException w:name="Table Contemporary" w:semiHidden="1" w:unhideWhenUsed="1"/>
+    <w:lsdException w:name="Table Elegant" w:semiHidden="1" w:unhideWhenUsed="1"/>
+    <w:lsdException w:name="Table Professional" w:semiHidden="1" w:unhideWhenUsed="1"/>
+    <w:lsdException w:name="Table Subtle 1" w:semiHidden="1" w:unhideWhenUsed="1"/>
+    <w:lsdException w:name="Table Subtle 2" w:semiHidden="1" w:unhideWhenUsed="1"/>
+    <w:lsdException w:name="Table Web 1" w:semiHidden="1" w:unhideWhenUsed="1"/>
+    <w:lsdException w:name="Table Web 2" w:semiHidden="1" w:unhideWhenUsed="1"/>
+    <w:lsdException w:name="Table Web 3" w:semiHidden="1" w:unhideWhenUsed="1"/>
+    <w:lsdException w:name="Balloon Text" w:semiHidden="1" w:unhideWhenUsed="1"/>
+    <w:lsdException w:name="Table Grid" w:uiPriority="59"/>
+    <w:lsdException w:name="Table Theme" w:semiHidden="1" w:unhideWhenUsed="1"/>
+    <w:lsdException w:name="Placeholder Text" w:semiHidden="1"/>
+    <w:lsdException w:name="No Spacing" w:uiPriority="1" w:qFormat="1"/>
+    <w:lsdException w:name="Light Shading" w:uiPriority="60"/>
+    <w:lsdException w:name="Light List" w:uiPriority="61"/>
+    <w:lsdException w:name="Light Grid" w:uiPriority="62"/>
+    <w:lsdException w:name="Medium Shading 1" w:uiPriority="63"/>
+    <w:lsdException w:name="Medium Shading 2" w:uiPriority="64"/>
+    <w:lsdException w:name="Medium List 1" w:uiPriority="65"/>
+    <w:lsdException w:name="Medium List 2" w:uiPriority="66"/>
+    <w:lsdException w:name="Medium Grid 1" w:uiPriority="67"/>
+    <w:lsdException w:name="Medium Grid 2" w:uiPriority="68"/>
+    <w:lsdException w:name="Medium Grid 3" w:uiPriority="69"/>
+    <w:lsdException w:name="Dark List" w:uiPriority="70"/>
+    <w:lsdException w:name="Colorful Shading" w:uiPriority="71"/>
+    <w:lsdException w:name="Colorful List" w:uiPriority="72"/>
+    <w:lsdException w:name="Colorful Grid" w:uiPriority="73"/>
+    <w:lsdException w:name="Light Shading Accent 1" w:uiPriority="60"/>
+    <w:lsdException w:name="Light List Accent 1" w:uiPriority="61"/>
+    <w:lsdException w:name="Light Grid Accent 1" w:uiPriority="62"/>
+    <w:lsdException w:name="Medium Shading 1 Accent 1" w:uiPriority="63"/>
+    <w:lsdException w:name="Medium Shading 2 Accent 1" w:uiPriority="64"/>
+    <w:lsdException w:name="Medium List 1 Accent 1" w:uiPriority="65"/>
+    <w:lsdException w:name="Revision" w:semiHidden="1"/>
+    <w:lsdException w:name="List Paragraph" w:uiPriority="34" w:qFormat="1"/>
+    <w:lsdException w:name="Quote" w:uiPriority="29" w:qFormat="1"/>
+    <w:lsdException w:name="Intense Quote" w:uiPriority="30" w:qFormat="1"/>
+    <w:lsdException w:name="Medium List 2 Accent 1" w:uiPriority="66"/>
+    <w:lsdException w:name="Medium Grid 1 Accent 1" w:uiPriority="67"/>
+    <w:lsdException w:name="Medium Grid 2 Accent 1" w:uiPriority="68"/>
+    <w:lsdException w:name="Medium Grid 3 Accent 1" w:uiPriority="69"/>
+    <w:lsdException w:name="Dark List Accent 1" w:uiPriority="70"/>
+    <w:lsdException w:name="Colorful Shading Accent 1" w:uiPriority="71"/>
+    <w:lsdException w:name="Colorful List Accent 1" w:uiPriority="72"/>
+    <w:lsdException w:name="Colorful Grid Accent 1" w:uiPriority="73"/>
+    <w:lsdException w:name="Light Shading Accent 2" w:uiPriority="60"/>
+    <w:lsdException w:name="Light List Accent 2" w:uiPriority="61"/>
+    <w:lsdException w:name="Light Grid Accent 2" w:uiPriority="62"/>
+    <w:lsdException w:name="Medium Shading 1 Accent 2" w:uiPriority="63"/>
+    <w:lsdException w:name="Medium Shading 2 Accent 2" w:uiPriority="64"/>
+    <w:lsdException w:name="Medium List 1 Accent 2" w:uiPriority="65"/>
+    <w:lsdException w:name="Medium List 2 Accent 2" w:uiPriority="66"/>
+    <w:lsdException w:name="Medium Grid 1 Accent 2" w:uiPriority="67"/>
+    <w:lsdException w:name="Medium Grid 2 Accent 2" w:uiPriority="68"/>
+    <w:lsdException w:name="Medium Grid 3 Accent 2" w:uiPriority="69"/>
+    <w:lsdException w:name="Dark List Accent 2" w:uiPriority="70"/>
+    <w:lsdException w:name="Colorful Shading Accent 2" w:uiPriority="71"/>
+    <w:lsdException w:name="Colorful List Accent 2" w:uiPriority="72"/>
+    <w:lsdException w:name="Colorful Grid Accent 2" w:uiPriority="73"/>
+    <w:lsdException w:name="Light Shading Accent 3" w:uiPriority="60"/>
+    <w:lsdException w:name="Light List Accent 3" w:uiPriority="61"/>
+    <w:lsdException w:name="Light Grid Accent 3" w:uiPriority="62"/>
+    <w:lsdException w:name="Medium Shading 1 Accent 3" w:uiPriority="63"/>
+    <w:lsdException w:name="Medium Shading 2 Accent 3" w:uiPriority="64"/>
+    <w:lsdException w:name="Medium List 1 Accent 3" w:uiPriority="65"/>
+    <w:lsdException w:name="Medium List 2 Accent 3" w:uiPriority="66"/>
+    <w:lsdException w:name="Medium Grid 1 Accent 3" w:uiPriority="67"/>
+    <w:lsdException w:name="Medium Grid 2 Accent 3" w:uiPriority="68"/>
+    <w:lsdException w:name="Medium Grid 3 Accent 3" w:uiPriority="69"/>
+    <w:lsdException w:name="Dark List Accent 3" w:uiPriority="70"/>
+    <w:lsdException w:name="Colorful Shading Accent 3" w:uiPriority="71"/>
+    <w:lsdException w:name="Colorful List Accent 3" w:uiPriority="72"/>
+    <w:lsdException w:name="Colorful Grid Accent 3" w:uiPriority="73"/>
+    <w:lsdException w:name="Light Shading Accent 4" w:uiPriority="60"/>
+    <w:lsdException w:name="Light List Accent 4" w:uiPriority="61"/>
+    <w:lsdException w:name="Light Grid Accent 4" w:uiPriority="62"/>
+    <w:lsdException w:name="Medium Shading 1 Accent 4" w:uiPriority="63"/>
+    <w:lsdException w:name="Medium Shading 2 Accent 4" w:uiPriority="64"/>
+    <w:lsdException w:name="Medium List 1 Accent 4" w:uiPriority="65"/>
+    <w:lsdException w:name="Medium List 2 Accent 4" w:uiPriority="66"/>
+    <w:lsdException w:name="Medium Grid 1 Accent 4" w:uiPriority="67"/>
+    <w:lsdException w:name="Medium Grid 2 Accent 4" w:uiPriority="68"/>
+    <w:lsdException w:name="Medium Grid 3 Accent 4" w:uiPriority="69"/>
+    <w:lsdException w:name="Dark List Accent 4" w:uiPriority="70"/>
+    <w:lsdException w:name="Colorful Shading Accent 4" w:uiPriority="71"/>
+    <w:lsdException w:name="Colorful List Accent 4" w:uiPriority="72"/>
+    <w:lsdException w:name="Colorful Grid Accent 4" w:uiPriority="73"/>
+    <w:lsdException w:name="Light Shading Accent 5" w:uiPriority="60"/>
+    <w:lsdException w:name="Light List Accent 5" w:uiPriority="61"/>
+    <w:lsdException w:name="Light Grid Accent 5" w:uiPriority="62"/>
+    <w:lsdException w:name="Medium Shading 1 Accent 5" w:uiPriority="63"/>
+    <w:lsdException w:name="Medium Shading 2 Accent 5" w:uiPriority="64"/>
+    <w:lsdException w:name="Medium List 1 Accent 5" w:uiPriority="65"/>
+    <w:lsdException w:name="Medium List 2 Accent 5" w:uiPriority="66"/>
+    <w:lsdException w:name="Medium Grid 1 Accent 5" w:uiPriority="67"/>
+    <w:lsdException w:name="Medium Grid 2 Accent 5" w:uiPriority="68"/>
+    <w:lsdException w:name="Medium Grid 3 Accent 5" w:uiPriority="69"/>
+    <w:lsdException w:name="Dark List Accent 5" w:uiPriority="70"/>
+    <w:lsdException w:name="Colorful Shading Accent 5" w:uiPriority="71"/>
+    <w:lsdException w:name="Colorful List Accent 5" w:uiPriority="72"/>
+    <w:lsdException w:name="Colorful Grid Accent 5" w:uiPriority="73"/>
+    <w:lsdException w:name="Light Shading Accent 6" w:uiPriority="60"/>
+    <w:lsdException w:name="Light List Accent 6" w:uiPriority="61"/>
+    <w:lsdException w:name="Light Grid Accent 6" w:uiPriority="62"/>
+    <w:lsdException w:name="Medium Shading 1 Accent 6" w:uiPriority="63"/>
+    <w:lsdException w:name="Medium Shading 2 Accent 6" w:uiPriority="64"/>
+    <w:lsdException w:name="Medium List 1 Accent 6" w:uiPriority="65"/>
+    <w:lsdException w:name="Medium List 2 Accent 6" w:uiPriority="66"/>
+    <w:lsdException w:name="Medium Grid 1 Accent 6" w:uiPriority="67"/>
+    <w:lsdException w:name="Medium Grid 2 Accent 6" w:uiPriority="68"/>
+    <w:lsdException w:name="Medium Grid 3 Accent 6" w:uiPriority="69"/>
+    <w:lsdException w:name="Dark List Accent 6" w:uiPriority="70"/>
+    <w:lsdException w:name="Colorful Shading Accent 6" w:uiPriority="71"/>
+    <w:lsdException w:name="Colorful List Accent 6" w:uiPriority="72"/>
+    <w:lsdException w:name="Colorful Grid Accent 6" w:uiPriority="73"/>
+    <w:lsdException w:name="Subtle Emphasis" w:uiPriority="19" w:qFormat="1"/>
+    <w:lsdException w:name="Intense Emphasis" w:uiPriority="21" w:qFormat="1"/>
+    <w:lsdException w:name="Subtle Reference" w:uiPriority="31" w:qFormat="1"/>
+    <w:lsdException w:name="Intense Reference" w:uiPriority="32" w:qFormat="1"/>
+    <w:lsdException w:name="Book Title" w:uiPriority="33" w:qFormat="1"/>
+    <w:lsdException w:name="Bibliography" w:semiHidden="1" w:uiPriority="37" w:unhideWhenUsed="1"/>
+    <w:lsdException w:name="TOC Heading" w:semiHidden="1" w:uiPriority="39" w:unhideWhenUsed="1" w:qFormat="1"/>
+    <w:lsdException w:name="Plain Table 1" w:uiPriority="41"/>
+    <w:lsdException w:name="Plain Table 2" w:uiPriority="42"/>
+    <w:lsdException w:name="Plain Table 3" w:uiPriority="43"/>
+    <w:lsdException w:name="Plain Table 4" w:uiPriority="44"/>
+    <w:lsdException w:name="Plain Table 5" w:uiPriority="45"/>
+    <w:lsdException w:name="Grid Table Light" w:uiPriority="40"/>
+    <w:lsdException w:name="Grid Table 1 Light" w:uiPriority="46"/>
+    <w:lsdException w:name="Grid Table 2" w:uiPriority="47"/>
+    <w:lsdException w:name="Grid Table 3" w:uiPriority="48"/>
+    <w:lsdException w:name="Grid Table 4" w:uiPriority="49"/>
+    <w:lsdException w:name="Grid Table 5 Dark" w:uiPriority="50"/>
+    <w:lsdException w:name="Grid Table 6 Colorful" w:uiPriority="51"/>
+    <w:lsdException w:name="Grid Table 7 Colorful" w:uiPriority="52"/>
+    <w:lsdException w:name="Grid Table 1 Light Accent 1" w:uiPriority="46"/>
+    <w:lsdException w:name="Grid Table 2 Accent 1" w:uiPriority="47"/>
+    <w:lsdException w:name="Grid Table 3 Accent 1" w:uiPriority="48"/>
+    <w:lsdException w:name="Grid Table 4 Accent 1" w:uiPriority="49"/>
+    <w:lsdException w:name="Grid Table 5 Dark Accent 1" w:uiPriority="50"/>
+    <w:lsdException w:name="Grid Table 6 Colorful Accent 1" w:uiPriority="51"/>
+    <w:lsdException w:name="Grid Table 7 Colorful Accent 1" w:uiPriority="52"/>
+    <w:lsdException w:name="Grid Table 1 Light Accent 2" w:uiPriority="46"/>
+    <w:lsdException w:name="Grid Table 2 Accent 2" w:uiPriority="47"/>
+    <w:lsdException w:name="Grid Table 3 Accent 2" w:uiPriority="48"/>
+    <w:lsdException w:name="Grid Table 4 Accent 2" w:uiPriority="49"/>
+    <w:lsdException w:name="Grid Table 5 Dark Accent 2" w:uiPriority="50"/>
+    <w:lsdException w:name="Grid Table 6 Colorful Accent 2" w:uiPriority="51"/>
+    <w:lsdException w:name="Grid Table 7 Colorful Accent 2" w:uiPriority="52"/>
+    <w:lsdException w:name="Grid Table 1 Light Accent 3" w:uiPriority="46"/>
+    <w:lsdException w:name="Grid Table 2 Accent 3" w:uiPriority="47"/>
+    <w:lsdException w:name="Grid Table 3 Accent 3" w:uiPriority="48"/>
+    <w:lsdException w:name="Grid Table 4 Accent 3" w:uiPriority="49"/>
+    <w:lsdException w:name="Grid Table 5 Dark Accent 3" w:uiPriority="50"/>
+    <w:lsdException w:name="Grid Table 6 Colorful Accent 3" w:uiPriority="51"/>
+    <w:lsdException w:name="Grid Table 7 Colorful Accent 3" w:uiPriority="52"/>
+    <w:lsdException w:name="Grid Table 1 Light Accent 4" w:uiPriority="46"/>
+    <w:lsdException w:name="Grid Table 2 Accent 4" w:uiPriority="47"/>
+    <w:lsdException w:name="Grid Table 3 Accent 4" w:uiPriority="48"/>
+    <w:lsdException w:name="Grid Table 4 Accent 4" w:uiPriority="49"/>
+    <w:lsdException w:name="Grid Table 5 Dark Accent 4" w:uiPriority="50"/>
+    <w:lsdException w:name="Grid Table 6 Colorful Accent 4" w:uiPriority="51"/>
+    <w:lsdException w:name="Grid Table 7 Colorful Accent 4" w:uiPriority="52"/>
+    <w:lsdException w:name="Grid Table 1 Light Accent 5" w:uiPriority="46"/>
+    <w:lsdException w:name="Grid Table 2 Accent 5" w:uiPriority="47"/>
+    <w:lsdException w:name="Grid Table 3 Accent 5" w:uiPriority="48"/>
+    <w:lsdException w:name="Grid Table 4 Accent 5" w:uiPriority="49"/>
+    <w:lsdException w:name="Grid Table 5 Dark Accent 5" w:uiPriority="50"/>
+    <w:lsdException w:name="Grid Table 6 Colorful Accent 5" w:uiPriority="51"/>
+    <w:lsdException w:name="Grid Table 7 Colorful Accent 5" w:uiPriority="52"/>
+    <w:lsdException w:name="Grid Table 1 Light Accent 6" w:uiPriority="46"/>
+    <w:lsdException w:name="Grid Table 2 Accent 6" w:uiPriority="47"/>
+    <w:lsdException w:name="Grid Table 3 Accent 6" w:uiPriority="48"/>
+    <w:lsdException w:name="Grid Table 4 Accent 6" w:uiPriority="49"/>
+    <w:lsdException w:name="Grid Table 5 Dark Accent 6" w:uiPriority="50"/>
+    <w:lsdException w:name="Grid Table 6 Colorful Accent 6" w:uiPriority="51"/>
+    <w:lsdException w:name="Grid Table 7 Colorful Accent 6" w:uiPriority="52"/>
+    <w:lsdException w:name="List Table 1 Light" w:uiPriority="46"/>
+    <w:lsdException w:name="List Table 2" w:uiPriority="47"/>
+    <w:lsdException w:name="List Table 3" w:uiPriority="48"/>
+    <w:lsdException w:name="List Table 4" w:uiPriority="49"/>
+    <w:lsdException w:name="List Table 5 Dark" w:uiPriority="50"/>
+    <w:lsdException w:name="List Table 6 Colorful" w:uiPriority="51"/>
+    <w:lsdException w:name="List Table 7 Colorful" w:uiPriority="52"/>
+    <w:lsdException w:name="List Table 1 Light Accent 1" w:uiPriority="46"/>
+    <w:lsdException w:name="List Table 2 Accent 1" w:uiPriority="47"/>
+    <w:lsdException w:name="List Table 3 Accent 1" w:uiPriority="48"/>
+    <w:lsdException w:name="List Table 4 Accent 1" w:uiPriority="49"/>
+    <w:lsdException w:name="List Table 5 Dark Accent 1" w:uiPriority="50"/>
+    <w:lsdException w:name="List Table 6 Colorful Accent 1" w:uiPriority="51"/>
+    <w:lsdException w:name="List Table 7 Colorful Accent 1" w:uiPriority="52"/>
+    <w:lsdException w:name="List Table 1 Light Accent 2" w:uiPriority="46"/>
+    <w:lsdException w:name="List Table 2 Accent 2" w:uiPriority="47"/>
+    <w:lsdException w:name="List Table 3 Accent 2" w:uiPriority="48"/>
+    <w:lsdException w:name="List Table 4 Accent 2" w:uiPriority="49"/>
+    <w:lsdException w:name="List Table 5 Dark Accent 2" w:uiPriority="50"/>
+    <w:lsdException w:name="List Table 6 Colorful Accent 2" w:uiPriority="51"/>
+    <w:lsdException w:name="List Table 7 Colorful Accent 2" w:uiPriority="52"/>
+    <w:lsdException w:name="List Table 1 Light Accent 3" w:uiPriority="46"/>
+    <w:lsdException w:name="List Table 2 Accent 3" w:uiPriority="47"/>
+    <w:lsdException w:name="List Table 3 Accent 3" w:uiPriority="48"/>
+    <w:lsdException w:name="List Table 4 Accent 3" w:uiPriority="49"/>
+    <w:lsdException w:name="List Table 5 Dark Accent 3" w:uiPriority="50"/>
+    <w:lsdException w:name="List Table 6 Colorful Accent 3" w:uiPriority="51"/>
+    <w:lsdException w:name="List Table 7 Colorful Accent 3" w:uiPriority="52"/>
+    <w:lsdException w:name="List Table 1 Light Accent 4" w:uiPriority="46"/>
+    <w:lsdException w:name="List Table 2 Accent 4" w:uiPriority="47"/>
+    <w:lsdException w:name="List Table 3 Accent 4" w:uiPriority="48"/>
+    <w:lsdException w:name="List Table 4 Accent 4" w:uiPriority="49"/>
+    <w:lsdException w:name="List Table 5 Dark Accent 4" w:uiPriority="50"/>
+    <w:lsdException w:name="List Table 6 Colorful Accent 4" w:uiPriority="51"/>
+    <w:lsdException w:name="List Table 7 Colorful Accent 4" w:uiPriority="52"/>
+    <w:lsdException w:name="List Table 1 Light Accent 5" w:uiPriority="46"/>
+    <w:lsdException w:name="List Table 2 Accent 5" w:uiPriority="47"/>
+    <w:lsdException w:name="List Table 3 Accent 5" w:uiPriority="48"/>
+    <w:lsdException w:name="List Table 4 Accent 5" w:uiPriority="49"/>
+    <w:lsdException w:name="List Table 5 Dark Accent 5" w:uiPriority="50"/>
+    <w:lsdException w:name="List Table 6 Colorful Accent 5" w:uiPriority="51"/>
+    <w:lsdException w:name="List Table 7 Colorful Accent 5" w:uiPriority="52"/>
+    <w:lsdException w:name="List Table 1 Light Accent 6" w:uiPriority="46"/>
+    <w:lsdException w:name="List Table 2 Accent 6" w:uiPriority="47"/>
+    <w:lsdException w:name="List Table 3 Accent 6" w:uiPriority="48"/>
+    <w:lsdException w:name="List Table 4 Accent 6" w:uiPriority="49"/>
+    <w:lsdException w:name="List Table 5 Dark Accent 6" w:uiPriority="50"/>
+    <w:lsdException w:name="List Table 6 Colorful Accent 6" w:uiPriority="51"/>
+    <w:lsdException w:name="List Table 7 Colorful Accent 6" w:uiPriority="52"/>
   </w:latentStyles>
   <w:style w:type="paragraph" w:default="1" w:styleId="Normal">
     <w:name w:val="Normal"/>
@@ -18188,7 +18353,6 @@
       <w:spacing w:after="0" w:line="240" w:lineRule="auto"/>
     </w:pPr>
     <w:tblPr>
-      <w:tblInd w:w="0" w:type="dxa"/>
       <w:tblBorders>
         <w:top w:val="single" w:sz="4" w:space="0" w:color="auto"/>
         <w:left w:val="single" w:sz="4" w:space="0" w:color="auto"/>
@@ -18197,454 +18361,6 @@
         <w:insideH w:val="single" w:sz="4" w:space="0" w:color="auto"/>
         <w:insideV w:val="single" w:sz="4" w:space="0" w:color="auto"/>
       </w:tblBorders>
-      <w:tblCellMar>
-        <w:top w:w="0" w:type="dxa"/>
-        <w:left w:w="108" w:type="dxa"/>
-        <w:bottom w:w="0" w:type="dxa"/>
-        <w:right w:w="108" w:type="dxa"/>
-      </w:tblCellMar>
-    </w:tblPr>
-  </w:style>
-  <w:style w:type="paragraph" w:styleId="ListParagraph">
-    <w:name w:val="List Paragraph"/>
-    <w:basedOn w:val="Normal"/>
-    <w:uiPriority w:val="34"/>
-    <w:qFormat/>
-    <w:rsid w:val="00915EE1"/>
-    <w:pPr>
-      <w:ind w:left="720"/>
-      <w:contextualSpacing/>
-    </w:pPr>
-  </w:style>
-  <w:style w:type="paragraph" w:styleId="BalloonText">
-    <w:name w:val="Balloon Text"/>
-    <w:basedOn w:val="Normal"/>
-    <w:link w:val="BalloonTextChar"/>
-    <w:uiPriority w:val="99"/>
-    <w:semiHidden/>
-    <w:unhideWhenUsed/>
-    <w:rsid w:val="00915EE1"/>
-    <w:pPr>
-      <w:spacing w:after="0" w:line="240" w:lineRule="auto"/>
-    </w:pPr>
-    <w:rPr>
-      <w:rFonts w:ascii="Tahoma" w:hAnsi="Tahoma" w:cs="Tahoma"/>
-      <w:sz w:val="16"/>
-      <w:szCs w:val="16"/>
-    </w:rPr>
-  </w:style>
-  <w:style w:type="character" w:customStyle="1" w:styleId="BalloonTextChar">
-    <w:name w:val="Balloon Text Char"/>
-    <w:basedOn w:val="DefaultParagraphFont"/>
-    <w:link w:val="BalloonText"/>
-    <w:uiPriority w:val="99"/>
-    <w:semiHidden/>
-    <w:rsid w:val="00915EE1"/>
-    <w:rPr>
-      <w:rFonts w:ascii="Tahoma" w:hAnsi="Tahoma" w:cs="Tahoma"/>
-      <w:sz w:val="16"/>
-      <w:szCs w:val="16"/>
-    </w:rPr>
-  </w:style>
-  <w:style w:type="paragraph" w:styleId="Header">
-    <w:name w:val="header"/>
-    <w:basedOn w:val="Normal"/>
-    <w:link w:val="HeaderChar"/>
-    <w:uiPriority w:val="99"/>
-    <w:unhideWhenUsed/>
-    <w:rsid w:val="00F32749"/>
-    <w:pPr>
-      <w:tabs>
-        <w:tab w:val="center" w:pos="4153"/>
-        <w:tab w:val="right" w:pos="8306"/>
-      </w:tabs>
-      <w:spacing w:after="0" w:line="240" w:lineRule="auto"/>
-    </w:pPr>
-  </w:style>
-  <w:style w:type="character" w:customStyle="1" w:styleId="HeaderChar">
-    <w:name w:val="Header Char"/>
-    <w:basedOn w:val="DefaultParagraphFont"/>
-    <w:link w:val="Header"/>
-    <w:uiPriority w:val="99"/>
-    <w:rsid w:val="00F32749"/>
-  </w:style>
-  <w:style w:type="paragraph" w:styleId="Footer">
-    <w:name w:val="footer"/>
-    <w:basedOn w:val="Normal"/>
-    <w:link w:val="FooterChar"/>
-    <w:uiPriority w:val="99"/>
-    <w:unhideWhenUsed/>
-    <w:rsid w:val="00F32749"/>
-    <w:pPr>
-      <w:tabs>
-        <w:tab w:val="center" w:pos="4153"/>
-        <w:tab w:val="right" w:pos="8306"/>
-      </w:tabs>
-      <w:spacing w:after="0" w:line="240" w:lineRule="auto"/>
-    </w:pPr>
-  </w:style>
-  <w:style w:type="character" w:customStyle="1" w:styleId="FooterChar">
-    <w:name w:val="Footer Char"/>
-    <w:basedOn w:val="DefaultParagraphFont"/>
-    <w:link w:val="Footer"/>
-    <w:uiPriority w:val="99"/>
-    <w:rsid w:val="00F32749"/>
-  </w:style>
-  <w:style w:type="character" w:customStyle="1" w:styleId="Heading1Char">
-    <w:name w:val="Heading 1 Char"/>
-    <w:basedOn w:val="DefaultParagraphFont"/>
-    <w:link w:val="Heading1"/>
-    <w:uiPriority w:val="9"/>
-    <w:rsid w:val="007A4245"/>
-    <w:rPr>
-      <w:rFonts w:asciiTheme="majorHAnsi" w:eastAsiaTheme="majorEastAsia" w:hAnsiTheme="majorHAnsi" w:cstheme="majorBidi"/>
-      <w:b/>
-      <w:bCs/>
-      <w:color w:val="365F91" w:themeColor="accent1" w:themeShade="BF"/>
-      <w:sz w:val="28"/>
-      <w:szCs w:val="28"/>
-    </w:rPr>
-  </w:style>
-  <w:style w:type="character" w:customStyle="1" w:styleId="Heading2Char">
-    <w:name w:val="Heading 2 Char"/>
-    <w:basedOn w:val="DefaultParagraphFont"/>
-    <w:link w:val="Heading2"/>
-    <w:uiPriority w:val="9"/>
-    <w:rsid w:val="007A4245"/>
-    <w:rPr>
-      <w:rFonts w:asciiTheme="majorHAnsi" w:eastAsiaTheme="majorEastAsia" w:hAnsiTheme="majorHAnsi" w:cstheme="majorBidi"/>
-      <w:b/>
-      <w:bCs/>
-      <w:color w:val="4F81BD" w:themeColor="accent1"/>
-      <w:sz w:val="26"/>
-      <w:szCs w:val="26"/>
-    </w:rPr>
-  </w:style>
-  <w:style w:type="paragraph" w:styleId="TOCHeading">
-    <w:name w:val="TOC Heading"/>
-    <w:basedOn w:val="Heading1"/>
-    <w:next w:val="Normal"/>
-    <w:uiPriority w:val="39"/>
-    <w:semiHidden/>
-    <w:unhideWhenUsed/>
-    <w:qFormat/>
-    <w:rsid w:val="007E3FA2"/>
-    <w:pPr>
-      <w:outlineLvl w:val="9"/>
-    </w:pPr>
-    <w:rPr>
-      <w:lang w:val="en-US" w:eastAsia="ja-JP"/>
-    </w:rPr>
-  </w:style>
-  <w:style w:type="paragraph" w:styleId="TOC1">
-    <w:name w:val="toc 1"/>
-    <w:basedOn w:val="Normal"/>
-    <w:next w:val="Normal"/>
-    <w:autoRedefine/>
-    <w:uiPriority w:val="39"/>
-    <w:unhideWhenUsed/>
-    <w:rsid w:val="00625A59"/>
-    <w:pPr>
-      <w:tabs>
-        <w:tab w:val="left" w:pos="440"/>
-        <w:tab w:val="right" w:leader="dot" w:pos="9016"/>
-      </w:tabs>
-      <w:spacing w:after="100"/>
-    </w:pPr>
-    <w:rPr>
-      <w:rFonts w:asciiTheme="majorBidi" w:hAnsiTheme="majorBidi" w:cstheme="majorBidi"/>
-      <w:b/>
-      <w:bCs/>
-      <w:noProof/>
-      <w:sz w:val="28"/>
-      <w:szCs w:val="28"/>
-    </w:rPr>
-  </w:style>
-  <w:style w:type="paragraph" w:styleId="TOC2">
-    <w:name w:val="toc 2"/>
-    <w:basedOn w:val="Normal"/>
-    <w:next w:val="Normal"/>
-    <w:autoRedefine/>
-    <w:uiPriority w:val="39"/>
-    <w:unhideWhenUsed/>
-    <w:rsid w:val="007E3FA2"/>
-    <w:pPr>
-      <w:spacing w:after="100"/>
-      <w:ind w:left="220"/>
-    </w:pPr>
-  </w:style>
-  <w:style w:type="character" w:styleId="Hyperlink">
-    <w:name w:val="Hyperlink"/>
-    <w:basedOn w:val="DefaultParagraphFont"/>
-    <w:uiPriority w:val="99"/>
-    <w:unhideWhenUsed/>
-    <w:rsid w:val="007E3FA2"/>
-    <w:rPr>
-      <w:color w:val="0000FF" w:themeColor="hyperlink"/>
-      <w:u w:val="single"/>
-    </w:rPr>
-  </w:style>
-</w:styles>
-</file>
-
-<file path=word/stylesWithEffects.xml><?xml version="1.0" encoding="utf-8"?>
-<w:styles xmlns:wpc="http://schemas.microsoft.com/office/word/2010/wordprocessingCanvas" xmlns:mc="http://schemas.openxmlformats.org/markup-compatibility/2006" xmlns:o="urn:schemas-microsoft-com:office:office" xmlns:r="http://schemas.openxmlformats.org/officeDocument/2006/relationships" xmlns:m="http://schemas.openxmlformats.org/officeDocument/2006/math" xmlns:v="urn:schemas-microsoft-com:vml" xmlns:wp14="http://schemas.microsoft.com/office/word/2010/wordprocessingDrawing" xmlns:wp="http://schemas.openxmlformats.org/drawingml/2006/wordprocessingDrawing" xmlns:w10="urn:schemas-microsoft-com:office:word" xmlns:w="http://schemas.openxmlformats.org/wordprocessingml/2006/main" xmlns:w14="http://schemas.microsoft.com/office/word/2010/wordml" xmlns:wpg="http://schemas.microsoft.com/office/word/2010/wordprocessingGroup" xmlns:wpi="http://schemas.microsoft.com/office/word/2010/wordprocessingInk" xmlns:wne="http://schemas.microsoft.com/office/word/2006/wordml" xmlns:wps="http://schemas.microsoft.com/office/word/2010/wordprocessingShape" mc:Ignorable="w14 wp14">
-  <w:docDefaults>
-    <w:rPrDefault>
-      <w:rPr>
-        <w:rFonts w:asciiTheme="minorHAnsi" w:eastAsiaTheme="minorHAnsi" w:hAnsiTheme="minorHAnsi" w:cstheme="minorBidi"/>
-        <w:sz w:val="22"/>
-        <w:szCs w:val="22"/>
-        <w:lang w:val="en-GB" w:eastAsia="en-US" w:bidi="ar-SA"/>
-      </w:rPr>
-    </w:rPrDefault>
-    <w:pPrDefault>
-      <w:pPr>
-        <w:spacing w:after="200" w:line="276" w:lineRule="auto"/>
-      </w:pPr>
-    </w:pPrDefault>
-  </w:docDefaults>
-  <w:latentStyles w:defLockedState="0" w:defUIPriority="99" w:defSemiHidden="1" w:defUnhideWhenUsed="1" w:defQFormat="0" w:count="267">
-    <w:lsdException w:name="Normal" w:semiHidden="0" w:uiPriority="0" w:unhideWhenUsed="0" w:qFormat="1"/>
-    <w:lsdException w:name="heading 1" w:semiHidden="0" w:uiPriority="9" w:unhideWhenUsed="0" w:qFormat="1"/>
-    <w:lsdException w:name="heading 2" w:uiPriority="9" w:qFormat="1"/>
-    <w:lsdException w:name="heading 3" w:uiPriority="9" w:qFormat="1"/>
-    <w:lsdException w:name="heading 4" w:uiPriority="9" w:qFormat="1"/>
-    <w:lsdException w:name="heading 5" w:uiPriority="9" w:qFormat="1"/>
-    <w:lsdException w:name="heading 6" w:uiPriority="9" w:qFormat="1"/>
-    <w:lsdException w:name="heading 7" w:uiPriority="9" w:qFormat="1"/>
-    <w:lsdException w:name="heading 8" w:uiPriority="9" w:qFormat="1"/>
-    <w:lsdException w:name="heading 9" w:uiPriority="9" w:qFormat="1"/>
-    <w:lsdException w:name="toc 1" w:uiPriority="39"/>
-    <w:lsdException w:name="toc 2" w:uiPriority="39"/>
-    <w:lsdException w:name="toc 3" w:uiPriority="39"/>
-    <w:lsdException w:name="toc 4" w:uiPriority="39"/>
-    <w:lsdException w:name="toc 5" w:uiPriority="39"/>
-    <w:lsdException w:name="toc 6" w:uiPriority="39"/>
-    <w:lsdException w:name="toc 7" w:uiPriority="39"/>
-    <w:lsdException w:name="toc 8" w:uiPriority="39"/>
-    <w:lsdException w:name="toc 9" w:uiPriority="39"/>
-    <w:lsdException w:name="caption" w:uiPriority="35" w:qFormat="1"/>
-    <w:lsdException w:name="Title" w:semiHidden="0" w:uiPriority="10" w:unhideWhenUsed="0" w:qFormat="1"/>
-    <w:lsdException w:name="Default Paragraph Font" w:uiPriority="1"/>
-    <w:lsdException w:name="Subtitle" w:semiHidden="0" w:uiPriority="11" w:unhideWhenUsed="0" w:qFormat="1"/>
-    <w:lsdException w:name="Strong" w:semiHidden="0" w:uiPriority="22" w:unhideWhenUsed="0" w:qFormat="1"/>
-    <w:lsdException w:name="Emphasis" w:semiHidden="0" w:uiPriority="20" w:unhideWhenUsed="0" w:qFormat="1"/>
-    <w:lsdException w:name="Table Grid" w:semiHidden="0" w:uiPriority="59" w:unhideWhenUsed="0"/>
-    <w:lsdException w:name="Placeholder Text" w:unhideWhenUsed="0"/>
-    <w:lsdException w:name="No Spacing" w:semiHidden="0" w:uiPriority="1" w:unhideWhenUsed="0" w:qFormat="1"/>
-    <w:lsdException w:name="Light Shading" w:semiHidden="0" w:uiPriority="60" w:unhideWhenUsed="0"/>
-    <w:lsdException w:name="Light List" w:semiHidden="0" w:uiPriority="61" w:unhideWhenUsed="0"/>
-    <w:lsdException w:name="Light Grid" w:semiHidden="0" w:uiPriority="62" w:unhideWhenUsed="0"/>
-    <w:lsdException w:name="Medium Shading 1" w:semiHidden="0" w:uiPriority="63" w:unhideWhenUsed="0"/>
-    <w:lsdException w:name="Medium Shading 2" w:semiHidden="0" w:uiPriority="64" w:unhideWhenUsed="0"/>
-    <w:lsdException w:name="Medium List 1" w:semiHidden="0" w:uiPriority="65" w:unhideWhenUsed="0"/>
-    <w:lsdException w:name="Medium List 2" w:semiHidden="0" w:uiPriority="66" w:unhideWhenUsed="0"/>
-    <w:lsdException w:name="Medium Grid 1" w:semiHidden="0" w:uiPriority="67" w:unhideWhenUsed="0"/>
-    <w:lsdException w:name="Medium Grid 2" w:semiHidden="0" w:uiPriority="68" w:unhideWhenUsed="0"/>
-    <w:lsdException w:name="Medium Grid 3" w:semiHidden="0" w:uiPriority="69" w:unhideWhenUsed="0"/>
-    <w:lsdException w:name="Dark List" w:semiHidden="0" w:uiPriority="70" w:unhideWhenUsed="0"/>
-    <w:lsdException w:name="Colorful Shading" w:semiHidden="0" w:uiPriority="71" w:unhideWhenUsed="0"/>
-    <w:lsdException w:name="Colorful List" w:semiHidden="0" w:uiPriority="72" w:unhideWhenUsed="0"/>
-    <w:lsdException w:name="Colorful Grid" w:semiHidden="0" w:uiPriority="73" w:unhideWhenUsed="0"/>
-    <w:lsdException w:name="Light Shading Accent 1" w:semiHidden="0" w:uiPriority="60" w:unhideWhenUsed="0"/>
-    <w:lsdException w:name="Light List Accent 1" w:semiHidden="0" w:uiPriority="61" w:unhideWhenUsed="0"/>
-    <w:lsdException w:name="Light Grid Accent 1" w:semiHidden="0" w:uiPriority="62" w:unhideWhenUsed="0"/>
-    <w:lsdException w:name="Medium Shading 1 Accent 1" w:semiHidden="0" w:uiPriority="63" w:unhideWhenUsed="0"/>
-    <w:lsdException w:name="Medium Shading 2 Accent 1" w:semiHidden="0" w:uiPriority="64" w:unhideWhenUsed="0"/>
-    <w:lsdException w:name="Medium List 1 Accent 1" w:semiHidden="0" w:uiPriority="65" w:unhideWhenUsed="0"/>
-    <w:lsdException w:name="Revision" w:unhideWhenUsed="0"/>
-    <w:lsdException w:name="List Paragraph" w:semiHidden="0" w:uiPriority="34" w:unhideWhenUsed="0" w:qFormat="1"/>
-    <w:lsdException w:name="Quote" w:semiHidden="0" w:uiPriority="29" w:unhideWhenUsed="0" w:qFormat="1"/>
-    <w:lsdException w:name="Intense Quote" w:semiHidden="0" w:uiPriority="30" w:unhideWhenUsed="0" w:qFormat="1"/>
-    <w:lsdException w:name="Medium List 2 Accent 1" w:semiHidden="0" w:uiPriority="66" w:unhideWhenUsed="0"/>
-    <w:lsdException w:name="Medium Grid 1 Accent 1" w:semiHidden="0" w:uiPriority="67" w:unhideWhenUsed="0"/>
-    <w:lsdException w:name="Medium Grid 2 Accent 1" w:semiHidden="0" w:uiPriority="68" w:unhideWhenUsed="0"/>
-    <w:lsdException w:name="Medium Grid 3 Accent 1" w:semiHidden="0" w:uiPriority="69" w:unhideWhenUsed="0"/>
-    <w:lsdException w:name="Dark List Accent 1" w:semiHidden="0" w:uiPriority="70" w:unhideWhenUsed="0"/>
-    <w:lsdException w:name="Colorful Shading Accent 1" w:semiHidden="0" w:uiPriority="71" w:unhideWhenUsed="0"/>
-    <w:lsdException w:name="Colorful List Accent 1" w:semiHidden="0" w:uiPriority="72" w:unhideWhenUsed="0"/>
-    <w:lsdException w:name="Colorful Grid Accent 1" w:semiHidden="0" w:uiPriority="73" w:unhideWhenUsed="0"/>
-    <w:lsdException w:name="Light Shading Accent 2" w:semiHidden="0" w:uiPriority="60" w:unhideWhenUsed="0"/>
-    <w:lsdException w:name="Light List Accent 2" w:semiHidden="0" w:uiPriority="61" w:unhideWhenUsed="0"/>
-    <w:lsdException w:name="Light Grid Accent 2" w:semiHidden="0" w:uiPriority="62" w:unhideWhenUsed="0"/>
-    <w:lsdException w:name="Medium Shading 1 Accent 2" w:semiHidden="0" w:uiPriority="63" w:unhideWhenUsed="0"/>
-    <w:lsdException w:name="Medium Shading 2 Accent 2" w:semiHidden="0" w:uiPriority="64" w:unhideWhenUsed="0"/>
-    <w:lsdException w:name="Medium List 1 Accent 2" w:semiHidden="0" w:uiPriority="65" w:unhideWhenUsed="0"/>
-    <w:lsdException w:name="Medium List 2 Accent 2" w:semiHidden="0" w:uiPriority="66" w:unhideWhenUsed="0"/>
-    <w:lsdException w:name="Medium Grid 1 Accent 2" w:semiHidden="0" w:uiPriority="67" w:unhideWhenUsed="0"/>
-    <w:lsdException w:name="Medium Grid 2 Accent 2" w:semiHidden="0" w:uiPriority="68" w:unhideWhenUsed="0"/>
-    <w:lsdException w:name="Medium Grid 3 Accent 2" w:semiHidden="0" w:uiPriority="69" w:unhideWhenUsed="0"/>
-    <w:lsdException w:name="Dark List Accent 2" w:semiHidden="0" w:uiPriority="70" w:unhideWhenUsed="0"/>
-    <w:lsdException w:name="Colorful Shading Accent 2" w:semiHidden="0" w:uiPriority="71" w:unhideWhenUsed="0"/>
-    <w:lsdException w:name="Colorful List Accent 2" w:semiHidden="0" w:uiPriority="72" w:unhideWhenUsed="0"/>
-    <w:lsdException w:name="Colorful Grid Accent 2" w:semiHidden="0" w:uiPriority="73" w:unhideWhenUsed="0"/>
-    <w:lsdException w:name="Light Shading Accent 3" w:semiHidden="0" w:uiPriority="60" w:unhideWhenUsed="0"/>
-    <w:lsdException w:name="Light List Accent 3" w:semiHidden="0" w:uiPriority="61" w:unhideWhenUsed="0"/>
-    <w:lsdException w:name="Light Grid Accent 3" w:semiHidden="0" w:uiPriority="62" w:unhideWhenUsed="0"/>
-    <w:lsdException w:name="Medium Shading 1 Accent 3" w:semiHidden="0" w:uiPriority="63" w:unhideWhenUsed="0"/>
-    <w:lsdException w:name="Medium Shading 2 Accent 3" w:semiHidden="0" w:uiPriority="64" w:unhideWhenUsed="0"/>
-    <w:lsdException w:name="Medium List 1 Accent 3" w:semiHidden="0" w:uiPriority="65" w:unhideWhenUsed="0"/>
-    <w:lsdException w:name="Medium List 2 Accent 3" w:semiHidden="0" w:uiPriority="66" w:unhideWhenUsed="0"/>
-    <w:lsdException w:name="Medium Grid 1 Accent 3" w:semiHidden="0" w:uiPriority="67" w:unhideWhenUsed="0"/>
-    <w:lsdException w:name="Medium Grid 2 Accent 3" w:semiHidden="0" w:uiPriority="68" w:unhideWhenUsed="0"/>
-    <w:lsdException w:name="Medium Grid 3 Accent 3" w:semiHidden="0" w:uiPriority="69" w:unhideWhenUsed="0"/>
-    <w:lsdException w:name="Dark List Accent 3" w:semiHidden="0" w:uiPriority="70" w:unhideWhenUsed="0"/>
-    <w:lsdException w:name="Colorful Shading Accent 3" w:semiHidden="0" w:uiPriority="71" w:unhideWhenUsed="0"/>
-    <w:lsdException w:name="Colorful List Accent 3" w:semiHidden="0" w:uiPriority="72" w:unhideWhenUsed="0"/>
-    <w:lsdException w:name="Colorful Grid Accent 3" w:semiHidden="0" w:uiPriority="73" w:unhideWhenUsed="0"/>
-    <w:lsdException w:name="Light Shading Accent 4" w:semiHidden="0" w:uiPriority="60" w:unhideWhenUsed="0"/>
-    <w:lsdException w:name="Light List Accent 4" w:semiHidden="0" w:uiPriority="61" w:unhideWhenUsed="0"/>
-    <w:lsdException w:name="Light Grid Accent 4" w:semiHidden="0" w:uiPriority="62" w:unhideWhenUsed="0"/>
-    <w:lsdException w:name="Medium Shading 1 Accent 4" w:semiHidden="0" w:uiPriority="63" w:unhideWhenUsed="0"/>
-    <w:lsdException w:name="Medium Shading 2 Accent 4" w:semiHidden="0" w:uiPriority="64" w:unhideWhenUsed="0"/>
-    <w:lsdException w:name="Medium List 1 Accent 4" w:semiHidden="0" w:uiPriority="65" w:unhideWhenUsed="0"/>
-    <w:lsdException w:name="Medium List 2 Accent 4" w:semiHidden="0" w:uiPriority="66" w:unhideWhenUsed="0"/>
-    <w:lsdException w:name="Medium Grid 1 Accent 4" w:semiHidden="0" w:uiPriority="67" w:unhideWhenUsed="0"/>
-    <w:lsdException w:name="Medium Grid 2 Accent 4" w:semiHidden="0" w:uiPriority="68" w:unhideWhenUsed="0"/>
-    <w:lsdException w:name="Medium Grid 3 Accent 4" w:semiHidden="0" w:uiPriority="69" w:unhideWhenUsed="0"/>
-    <w:lsdException w:name="Dark List Accent 4" w:semiHidden="0" w:uiPriority="70" w:unhideWhenUsed="0"/>
-    <w:lsdException w:name="Colorful Shading Accent 4" w:semiHidden="0" w:uiPriority="71" w:unhideWhenUsed="0"/>
-    <w:lsdException w:name="Colorful List Accent 4" w:semiHidden="0" w:uiPriority="72" w:unhideWhenUsed="0"/>
-    <w:lsdException w:name="Colorful Grid Accent 4" w:semiHidden="0" w:uiPriority="73" w:unhideWhenUsed="0"/>
-    <w:lsdException w:name="Light Shading Accent 5" w:semiHidden="0" w:uiPriority="60" w:unhideWhenUsed="0"/>
-    <w:lsdException w:name="Light List Accent 5" w:semiHidden="0" w:uiPriority="61" w:unhideWhenUsed="0"/>
-    <w:lsdException w:name="Light Grid Accent 5" w:semiHidden="0" w:uiPriority="62" w:unhideWhenUsed="0"/>
-    <w:lsdException w:name="Medium Shading 1 Accent 5" w:semiHidden="0" w:uiPriority="63" w:unhideWhenUsed="0"/>
-    <w:lsdException w:name="Medium Shading 2 Accent 5" w:semiHidden="0" w:uiPriority="64" w:unhideWhenUsed="0"/>
-    <w:lsdException w:name="Medium List 1 Accent 5" w:semiHidden="0" w:uiPriority="65" w:unhideWhenUsed="0"/>
-    <w:lsdException w:name="Medium List 2 Accent 5" w:semiHidden="0" w:uiPriority="66" w:unhideWhenUsed="0"/>
-    <w:lsdException w:name="Medium Grid 1 Accent 5" w:semiHidden="0" w:uiPriority="67" w:unhideWhenUsed="0"/>
-    <w:lsdException w:name="Medium Grid 2 Accent 5" w:semiHidden="0" w:uiPriority="68" w:unhideWhenUsed="0"/>
-    <w:lsdException w:name="Medium Grid 3 Accent 5" w:semiHidden="0" w:uiPriority="69" w:unhideWhenUsed="0"/>
-    <w:lsdException w:name="Dark List Accent 5" w:semiHidden="0" w:uiPriority="70" w:unhideWhenUsed="0"/>
-    <w:lsdException w:name="Colorful Shading Accent 5" w:semiHidden="0" w:uiPriority="71" w:unhideWhenUsed="0"/>
-    <w:lsdException w:name="Colorful List Accent 5" w:semiHidden="0" w:uiPriority="72" w:unhideWhenUsed="0"/>
-    <w:lsdException w:name="Colorful Grid Accent 5" w:semiHidden="0" w:uiPriority="73" w:unhideWhenUsed="0"/>
-    <w:lsdException w:name="Light Shading Accent 6" w:semiHidden="0" w:uiPriority="60" w:unhideWhenUsed="0"/>
-    <w:lsdException w:name="Light List Accent 6" w:semiHidden="0" w:uiPriority="61" w:unhideWhenUsed="0"/>
-    <w:lsdException w:name="Light Grid Accent 6" w:semiHidden="0" w:uiPriority="62" w:unhideWhenUsed="0"/>
-    <w:lsdException w:name="Medium Shading 1 Accent 6" w:semiHidden="0" w:uiPriority="63" w:unhideWhenUsed="0"/>
-    <w:lsdException w:name="Medium Shading 2 Accent 6" w:semiHidden="0" w:uiPriority="64" w:unhideWhenUsed="0"/>
-    <w:lsdException w:name="Medium List 1 Accent 6" w:semiHidden="0" w:uiPriority="65" w:unhideWhenUsed="0"/>
-    <w:lsdException w:name="Medium List 2 Accent 6" w:semiHidden="0" w:uiPriority="66" w:unhideWhenUsed="0"/>
-    <w:lsdException w:name="Medium Grid 1 Accent 6" w:semiHidden="0" w:uiPriority="67" w:unhideWhenUsed="0"/>
-    <w:lsdException w:name="Medium Grid 2 Accent 6" w:semiHidden="0" w:uiPriority="68" w:unhideWhenUsed="0"/>
-    <w:lsdException w:name="Medium Grid 3 Accent 6" w:semiHidden="0" w:uiPriority="69" w:unhideWhenUsed="0"/>
-    <w:lsdException w:name="Dark List Accent 6" w:semiHidden="0" w:uiPriority="70" w:unhideWhenUsed="0"/>
-    <w:lsdException w:name="Colorful Shading Accent 6" w:semiHidden="0" w:uiPriority="71" w:unhideWhenUsed="0"/>
-    <w:lsdException w:name="Colorful List Accent 6" w:semiHidden="0" w:uiPriority="72" w:unhideWhenUsed="0"/>
-    <w:lsdException w:name="Colorful Grid Accent 6" w:semiHidden="0" w:uiPriority="73" w:unhideWhenUsed="0"/>
-    <w:lsdException w:name="Subtle Emphasis" w:semiHidden="0" w:uiPriority="19" w:unhideWhenUsed="0" w:qFormat="1"/>
-    <w:lsdException w:name="Intense Emphasis" w:semiHidden="0" w:uiPriority="21" w:unhideWhenUsed="0" w:qFormat="1"/>
-    <w:lsdException w:name="Subtle Reference" w:semiHidden="0" w:uiPriority="31" w:unhideWhenUsed="0" w:qFormat="1"/>
-    <w:lsdException w:name="Intense Reference" w:semiHidden="0" w:uiPriority="32" w:unhideWhenUsed="0" w:qFormat="1"/>
-    <w:lsdException w:name="Book Title" w:semiHidden="0" w:uiPriority="33" w:unhideWhenUsed="0" w:qFormat="1"/>
-    <w:lsdException w:name="Bibliography" w:uiPriority="37"/>
-    <w:lsdException w:name="TOC Heading" w:uiPriority="39" w:qFormat="1"/>
-  </w:latentStyles>
-  <w:style w:type="paragraph" w:default="1" w:styleId="Normal">
-    <w:name w:val="Normal"/>
-    <w:qFormat/>
-  </w:style>
-  <w:style w:type="paragraph" w:styleId="Heading1">
-    <w:name w:val="heading 1"/>
-    <w:basedOn w:val="Normal"/>
-    <w:next w:val="Normal"/>
-    <w:link w:val="Heading1Char"/>
-    <w:uiPriority w:val="9"/>
-    <w:qFormat/>
-    <w:rsid w:val="007A4245"/>
-    <w:pPr>
-      <w:keepNext/>
-      <w:keepLines/>
-      <w:spacing w:before="480" w:after="0"/>
-      <w:outlineLvl w:val="0"/>
-    </w:pPr>
-    <w:rPr>
-      <w:rFonts w:asciiTheme="majorHAnsi" w:eastAsiaTheme="majorEastAsia" w:hAnsiTheme="majorHAnsi" w:cstheme="majorBidi"/>
-      <w:b/>
-      <w:bCs/>
-      <w:color w:val="365F91" w:themeColor="accent1" w:themeShade="BF"/>
-      <w:sz w:val="28"/>
-      <w:szCs w:val="28"/>
-    </w:rPr>
-  </w:style>
-  <w:style w:type="paragraph" w:styleId="Heading2">
-    <w:name w:val="heading 2"/>
-    <w:basedOn w:val="Normal"/>
-    <w:next w:val="Normal"/>
-    <w:link w:val="Heading2Char"/>
-    <w:uiPriority w:val="9"/>
-    <w:unhideWhenUsed/>
-    <w:qFormat/>
-    <w:rsid w:val="007A4245"/>
-    <w:pPr>
-      <w:keepNext/>
-      <w:keepLines/>
-      <w:spacing w:before="200" w:after="0"/>
-      <w:outlineLvl w:val="1"/>
-    </w:pPr>
-    <w:rPr>
-      <w:rFonts w:asciiTheme="majorHAnsi" w:eastAsiaTheme="majorEastAsia" w:hAnsiTheme="majorHAnsi" w:cstheme="majorBidi"/>
-      <w:b/>
-      <w:bCs/>
-      <w:color w:val="4F81BD" w:themeColor="accent1"/>
-      <w:sz w:val="26"/>
-      <w:szCs w:val="26"/>
-    </w:rPr>
-  </w:style>
-  <w:style w:type="character" w:default="1" w:styleId="DefaultParagraphFont">
-    <w:name w:val="Default Paragraph Font"/>
-    <w:uiPriority w:val="1"/>
-    <w:semiHidden/>
-    <w:unhideWhenUsed/>
-  </w:style>
-  <w:style w:type="table" w:default="1" w:styleId="TableNormal">
-    <w:name w:val="Normal Table"/>
-    <w:uiPriority w:val="99"/>
-    <w:semiHidden/>
-    <w:unhideWhenUsed/>
-    <w:tblPr>
-      <w:tblInd w:w="0" w:type="dxa"/>
-      <w:tblCellMar>
-        <w:top w:w="0" w:type="dxa"/>
-        <w:left w:w="108" w:type="dxa"/>
-        <w:bottom w:w="0" w:type="dxa"/>
-        <w:right w:w="108" w:type="dxa"/>
-      </w:tblCellMar>
-    </w:tblPr>
-  </w:style>
-  <w:style w:type="numbering" w:default="1" w:styleId="NoList">
-    <w:name w:val="No List"/>
-    <w:uiPriority w:val="99"/>
-    <w:semiHidden/>
-    <w:unhideWhenUsed/>
-  </w:style>
-  <w:style w:type="table" w:styleId="TableGrid">
-    <w:name w:val="Table Grid"/>
-    <w:basedOn w:val="TableNormal"/>
-    <w:uiPriority w:val="59"/>
-    <w:rsid w:val="00915EE1"/>
-    <w:pPr>
-      <w:spacing w:after="0" w:line="240" w:lineRule="auto"/>
-    </w:pPr>
-    <w:tblPr>
-      <w:tblInd w:w="0" w:type="dxa"/>
-      <w:tblBorders>
-        <w:top w:val="single" w:sz="4" w:space="0" w:color="auto"/>
-        <w:left w:val="single" w:sz="4" w:space="0" w:color="auto"/>
-        <w:bottom w:val="single" w:sz="4" w:space="0" w:color="auto"/>
-        <w:right w:val="single" w:sz="4" w:space="0" w:color="auto"/>
-        <w:insideH w:val="single" w:sz="4" w:space="0" w:color="auto"/>
-        <w:insideV w:val="single" w:sz="4" w:space="0" w:color="auto"/>
-      </w:tblBorders>
-      <w:tblCellMar>
-        <w:top w:w="0" w:type="dxa"/>
-        <w:left w:w="108" w:type="dxa"/>
-        <w:bottom w:w="0" w:type="dxa"/>
-        <w:right w:w="108" w:type="dxa"/>
-      </w:tblCellMar>
     </w:tblPr>
   </w:style>
   <w:style w:type="paragraph" w:styleId="ListParagraph">
@@ -19119,7 +18835,7 @@
 </file>
 
 <file path=customXml/itemProps1.xml><?xml version="1.0" encoding="utf-8"?>
-<ds:datastoreItem xmlns:ds="http://schemas.openxmlformats.org/officeDocument/2006/customXml" ds:itemID="{E471B816-0838-490A-9B26-ECEB7997EAC0}">
+<ds:datastoreItem xmlns:ds="http://schemas.openxmlformats.org/officeDocument/2006/customXml" ds:itemID="{461431AA-6FDE-4CD5-B9B1-3D8E840D8AAF}">
   <ds:schemaRefs>
     <ds:schemaRef ds:uri="http://schemas.openxmlformats.org/officeDocument/2006/bibliography"/>
   </ds:schemaRefs>

</xml_diff>